<commit_message>
Update Test Environment /Pass-Fail Criteria and version change to V 1.1
</commit_message>
<xml_diff>
--- a/softwareDesign/TestPlan/User acceptance test.docx
+++ b/softwareDesign/TestPlan/User acceptance test.docx
@@ -2,8 +2,6 @@
 <file path=word/document.xml><?xml version="1.0" encoding="utf-8"?>
 <w:document xmlns:wpc="http://schemas.microsoft.com/office/word/2010/wordprocessingCanvas" xmlns:mc="http://schemas.openxmlformats.org/markup-compatibility/2006" xmlns:o="urn:schemas-microsoft-com:office:office" xmlns:r="http://schemas.openxmlformats.org/officeDocument/2006/relationships" xmlns:m="http://schemas.openxmlformats.org/officeDocument/2006/math" xmlns:v="urn:schemas-microsoft-com:vml" xmlns:wp14="http://schemas.microsoft.com/office/word/2010/wordprocessingDrawing" xmlns:wp="http://schemas.openxmlformats.org/drawingml/2006/wordprocessingDrawing" xmlns:w10="urn:schemas-microsoft-com:office:word" xmlns:w="http://schemas.openxmlformats.org/wordprocessingml/2006/main" xmlns:w14="http://schemas.microsoft.com/office/word/2010/wordml" xmlns:w15="http://schemas.microsoft.com/office/word/2012/wordml" xmlns:wpg="http://schemas.microsoft.com/office/word/2010/wordprocessingGroup" xmlns:wpi="http://schemas.microsoft.com/office/word/2010/wordprocessingInk" xmlns:wne="http://schemas.microsoft.com/office/word/2006/wordml" xmlns:wps="http://schemas.microsoft.com/office/word/2010/wordprocessingShape" mc:Ignorable="w14 w15 wp14">
   <w:body>
-    <w:bookmarkStart w:id="0" w:name="_GoBack" w:displacedByCustomXml="next"/>
-    <w:bookmarkEnd w:id="0" w:displacedByCustomXml="next"/>
     <w:sdt>
       <w:sdtPr>
         <w:id w:val="2084486703"/>
@@ -816,26 +814,26 @@
       <w:pPr>
         <w:pStyle w:val="Heading1"/>
       </w:pPr>
-      <w:bookmarkStart w:id="1" w:name="_Toc381175968"/>
+      <w:bookmarkStart w:id="0" w:name="_Toc381493985"/>
       <w:r>
         <w:lastRenderedPageBreak/>
         <w:t>Revision history</w:t>
       </w:r>
+      <w:bookmarkEnd w:id="0"/>
+      <w:r>
+        <w:t xml:space="preserve"> </w:t>
+      </w:r>
+    </w:p>
+    <w:p/>
+    <w:p>
+      <w:pPr>
+        <w:pStyle w:val="Heading2"/>
+      </w:pPr>
+      <w:bookmarkStart w:id="1" w:name="_Toc381493986"/>
+      <w:r>
+        <w:t>Change Record</w:t>
+      </w:r>
       <w:bookmarkEnd w:id="1"/>
-      <w:r>
-        <w:t xml:space="preserve"> </w:t>
-      </w:r>
-    </w:p>
-    <w:p/>
-    <w:p>
-      <w:pPr>
-        <w:pStyle w:val="Heading2"/>
-      </w:pPr>
-      <w:bookmarkStart w:id="2" w:name="_Toc381175969"/>
-      <w:r>
-        <w:t>Change Record</w:t>
-      </w:r>
-      <w:bookmarkEnd w:id="2"/>
     </w:p>
     <w:p/>
     <w:tbl>
@@ -1109,25 +1107,25 @@
                 <w:szCs w:val="24"/>
                 <w:lang w:eastAsia="en-US"/>
               </w:rPr>
-              <w:fldChar w:fldCharType="begin">
-                <w:ffData>
-                  <w:name w:val="Text3"/>
-                  <w:enabled/>
-                  <w:calcOnExit w:val="0"/>
-                  <w:textInput/>
-                </w:ffData>
-              </w:fldChar>
-            </w:r>
-            <w:bookmarkStart w:id="3" w:name="Text3"/>
-            <w:r>
+              <w:t>V1.1</w:t>
+            </w:r>
+          </w:p>
+        </w:tc>
+        <w:tc>
+          <w:tcPr>
+            <w:tcW w:w="2340" w:type="dxa"/>
+          </w:tcPr>
+          <w:p>
+            <w:pPr>
+              <w:spacing w:after="0" w:line="240" w:lineRule="auto"/>
+              <w:jc w:val="center"/>
               <w:rPr>
                 <w:rFonts w:ascii="Arial Narrow" w:eastAsia="Times New Roman" w:hAnsi="Arial Narrow" w:cs="Arial"/>
                 <w:sz w:val="24"/>
                 <w:szCs w:val="24"/>
                 <w:lang w:eastAsia="en-US"/>
               </w:rPr>
-              <w:instrText xml:space="preserve"> FORMTEXT </w:instrText>
-            </w:r>
+            </w:pPr>
             <w:r>
               <w:rPr>
                 <w:rFonts w:ascii="Arial Narrow" w:eastAsia="Times New Roman" w:hAnsi="Arial Narrow" w:cs="Arial"/>
@@ -1135,66 +1133,25 @@
                 <w:szCs w:val="24"/>
                 <w:lang w:eastAsia="en-US"/>
               </w:rPr>
-            </w:r>
-            <w:r>
+              <w:t>March 2, 2014</w:t>
+            </w:r>
+          </w:p>
+        </w:tc>
+        <w:tc>
+          <w:tcPr>
+            <w:tcW w:w="2340" w:type="dxa"/>
+          </w:tcPr>
+          <w:p>
+            <w:pPr>
+              <w:spacing w:after="0" w:line="240" w:lineRule="auto"/>
+              <w:jc w:val="center"/>
               <w:rPr>
                 <w:rFonts w:ascii="Arial Narrow" w:eastAsia="Times New Roman" w:hAnsi="Arial Narrow" w:cs="Arial"/>
                 <w:sz w:val="24"/>
                 <w:szCs w:val="24"/>
                 <w:lang w:eastAsia="en-US"/>
               </w:rPr>
-              <w:fldChar w:fldCharType="separate"/>
-            </w:r>
-            <w:r>
-              <w:rPr>
-                <w:rFonts w:ascii="Arial Narrow" w:eastAsia="Times New Roman" w:hAnsi="Arial Narrow" w:cs="Arial"/>
-                <w:noProof/>
-                <w:sz w:val="24"/>
-                <w:szCs w:val="24"/>
-                <w:lang w:eastAsia="en-US"/>
-              </w:rPr>
-              <w:t> </w:t>
-            </w:r>
-            <w:r>
-              <w:rPr>
-                <w:rFonts w:ascii="Arial Narrow" w:eastAsia="Times New Roman" w:hAnsi="Arial Narrow" w:cs="Arial"/>
-                <w:noProof/>
-                <w:sz w:val="24"/>
-                <w:szCs w:val="24"/>
-                <w:lang w:eastAsia="en-US"/>
-              </w:rPr>
-              <w:t> </w:t>
-            </w:r>
-            <w:r>
-              <w:rPr>
-                <w:rFonts w:ascii="Arial Narrow" w:eastAsia="Times New Roman" w:hAnsi="Arial Narrow" w:cs="Arial"/>
-                <w:noProof/>
-                <w:sz w:val="24"/>
-                <w:szCs w:val="24"/>
-                <w:lang w:eastAsia="en-US"/>
-              </w:rPr>
-              <w:t> </w:t>
-            </w:r>
-            <w:r>
-              <w:rPr>
-                <w:rFonts w:ascii="Arial Narrow" w:eastAsia="Times New Roman" w:hAnsi="Arial Narrow" w:cs="Arial"/>
-                <w:noProof/>
-                <w:sz w:val="24"/>
-                <w:szCs w:val="24"/>
-                <w:lang w:eastAsia="en-US"/>
-              </w:rPr>
-              <w:t> </w:t>
-            </w:r>
-            <w:r>
-              <w:rPr>
-                <w:rFonts w:ascii="Arial Narrow" w:eastAsia="Times New Roman" w:hAnsi="Arial Narrow" w:cs="Arial"/>
-                <w:noProof/>
-                <w:sz w:val="24"/>
-                <w:szCs w:val="24"/>
-                <w:lang w:eastAsia="en-US"/>
-              </w:rPr>
-              <w:t> </w:t>
-            </w:r>
+            </w:pPr>
             <w:r>
               <w:rPr>
                 <w:rFonts w:ascii="Arial Narrow" w:eastAsia="Times New Roman" w:hAnsi="Arial Narrow" w:cs="Arial"/>
@@ -1202,19 +1159,17 @@
                 <w:szCs w:val="24"/>
                 <w:lang w:eastAsia="en-US"/>
               </w:rPr>
-              <w:fldChar w:fldCharType="end"/>
-            </w:r>
-            <w:bookmarkEnd w:id="3"/>
-          </w:p>
-        </w:tc>
-        <w:tc>
-          <w:tcPr>
-            <w:tcW w:w="2340" w:type="dxa"/>
+              <w:t>Panupak Wichaidit</w:t>
+            </w:r>
+          </w:p>
+        </w:tc>
+        <w:tc>
+          <w:tcPr>
+            <w:tcW w:w="3240" w:type="dxa"/>
           </w:tcPr>
           <w:p>
             <w:pPr>
               <w:spacing w:after="0" w:line="240" w:lineRule="auto"/>
-              <w:jc w:val="center"/>
               <w:rPr>
                 <w:rFonts w:ascii="Arial Narrow" w:eastAsia="Times New Roman" w:hAnsi="Arial Narrow" w:cs="Arial"/>
                 <w:sz w:val="24"/>
@@ -1229,341 +1184,8 @@
                 <w:szCs w:val="24"/>
                 <w:lang w:eastAsia="en-US"/>
               </w:rPr>
-              <w:fldChar w:fldCharType="begin">
-                <w:ffData>
-                  <w:name w:val="Text7"/>
-                  <w:enabled/>
-                  <w:calcOnExit w:val="0"/>
-                  <w:textInput/>
-                </w:ffData>
-              </w:fldChar>
-            </w:r>
-            <w:bookmarkStart w:id="4" w:name="Text7"/>
-            <w:r>
-              <w:rPr>
-                <w:rFonts w:ascii="Arial Narrow" w:eastAsia="Times New Roman" w:hAnsi="Arial Narrow" w:cs="Arial"/>
-                <w:sz w:val="24"/>
-                <w:szCs w:val="24"/>
-                <w:lang w:eastAsia="en-US"/>
-              </w:rPr>
-              <w:instrText xml:space="preserve"> FORMTEXT </w:instrText>
-            </w:r>
-            <w:r>
-              <w:rPr>
-                <w:rFonts w:ascii="Arial Narrow" w:eastAsia="Times New Roman" w:hAnsi="Arial Narrow" w:cs="Arial"/>
-                <w:sz w:val="24"/>
-                <w:szCs w:val="24"/>
-                <w:lang w:eastAsia="en-US"/>
-              </w:rPr>
-            </w:r>
-            <w:r>
-              <w:rPr>
-                <w:rFonts w:ascii="Arial Narrow" w:eastAsia="Times New Roman" w:hAnsi="Arial Narrow" w:cs="Arial"/>
-                <w:sz w:val="24"/>
-                <w:szCs w:val="24"/>
-                <w:lang w:eastAsia="en-US"/>
-              </w:rPr>
-              <w:fldChar w:fldCharType="separate"/>
-            </w:r>
-            <w:r>
-              <w:rPr>
-                <w:rFonts w:ascii="Arial Narrow" w:eastAsia="Times New Roman" w:hAnsi="Arial Narrow" w:cs="Arial"/>
-                <w:noProof/>
-                <w:sz w:val="24"/>
-                <w:szCs w:val="24"/>
-                <w:lang w:eastAsia="en-US"/>
-              </w:rPr>
-              <w:t> </w:t>
-            </w:r>
-            <w:r>
-              <w:rPr>
-                <w:rFonts w:ascii="Arial Narrow" w:eastAsia="Times New Roman" w:hAnsi="Arial Narrow" w:cs="Arial"/>
-                <w:noProof/>
-                <w:sz w:val="24"/>
-                <w:szCs w:val="24"/>
-                <w:lang w:eastAsia="en-US"/>
-              </w:rPr>
-              <w:t> </w:t>
-            </w:r>
-            <w:r>
-              <w:rPr>
-                <w:rFonts w:ascii="Arial Narrow" w:eastAsia="Times New Roman" w:hAnsi="Arial Narrow" w:cs="Arial"/>
-                <w:noProof/>
-                <w:sz w:val="24"/>
-                <w:szCs w:val="24"/>
-                <w:lang w:eastAsia="en-US"/>
-              </w:rPr>
-              <w:t> </w:t>
-            </w:r>
-            <w:r>
-              <w:rPr>
-                <w:rFonts w:ascii="Arial Narrow" w:eastAsia="Times New Roman" w:hAnsi="Arial Narrow" w:cs="Arial"/>
-                <w:noProof/>
-                <w:sz w:val="24"/>
-                <w:szCs w:val="24"/>
-                <w:lang w:eastAsia="en-US"/>
-              </w:rPr>
-              <w:t> </w:t>
-            </w:r>
-            <w:r>
-              <w:rPr>
-                <w:rFonts w:ascii="Arial Narrow" w:eastAsia="Times New Roman" w:hAnsi="Arial Narrow" w:cs="Arial"/>
-                <w:noProof/>
-                <w:sz w:val="24"/>
-                <w:szCs w:val="24"/>
-                <w:lang w:eastAsia="en-US"/>
-              </w:rPr>
-              <w:t> </w:t>
-            </w:r>
-            <w:r>
-              <w:rPr>
-                <w:rFonts w:ascii="Arial Narrow" w:eastAsia="Times New Roman" w:hAnsi="Arial Narrow" w:cs="Arial"/>
-                <w:sz w:val="24"/>
-                <w:szCs w:val="24"/>
-                <w:lang w:eastAsia="en-US"/>
-              </w:rPr>
-              <w:fldChar w:fldCharType="end"/>
-            </w:r>
-            <w:bookmarkEnd w:id="4"/>
-          </w:p>
-        </w:tc>
-        <w:tc>
-          <w:tcPr>
-            <w:tcW w:w="2340" w:type="dxa"/>
-          </w:tcPr>
-          <w:p>
-            <w:pPr>
-              <w:spacing w:after="0" w:line="240" w:lineRule="auto"/>
-              <w:jc w:val="center"/>
-              <w:rPr>
-                <w:rFonts w:ascii="Arial Narrow" w:eastAsia="Times New Roman" w:hAnsi="Arial Narrow" w:cs="Arial"/>
-                <w:sz w:val="24"/>
-                <w:szCs w:val="24"/>
-                <w:lang w:eastAsia="en-US"/>
-              </w:rPr>
-            </w:pPr>
-            <w:r>
-              <w:rPr>
-                <w:rFonts w:ascii="Arial Narrow" w:eastAsia="Times New Roman" w:hAnsi="Arial Narrow" w:cs="Arial"/>
-                <w:sz w:val="24"/>
-                <w:szCs w:val="24"/>
-                <w:lang w:eastAsia="en-US"/>
-              </w:rPr>
-              <w:fldChar w:fldCharType="begin">
-                <w:ffData>
-                  <w:name w:val="Text12"/>
-                  <w:enabled/>
-                  <w:calcOnExit w:val="0"/>
-                  <w:textInput/>
-                </w:ffData>
-              </w:fldChar>
-            </w:r>
-            <w:bookmarkStart w:id="5" w:name="Text12"/>
-            <w:r>
-              <w:rPr>
-                <w:rFonts w:ascii="Arial Narrow" w:eastAsia="Times New Roman" w:hAnsi="Arial Narrow" w:cs="Arial"/>
-                <w:sz w:val="24"/>
-                <w:szCs w:val="24"/>
-                <w:lang w:eastAsia="en-US"/>
-              </w:rPr>
-              <w:instrText xml:space="preserve"> FORMTEXT </w:instrText>
-            </w:r>
-            <w:r>
-              <w:rPr>
-                <w:rFonts w:ascii="Arial Narrow" w:eastAsia="Times New Roman" w:hAnsi="Arial Narrow" w:cs="Arial"/>
-                <w:sz w:val="24"/>
-                <w:szCs w:val="24"/>
-                <w:lang w:eastAsia="en-US"/>
-              </w:rPr>
-            </w:r>
-            <w:r>
-              <w:rPr>
-                <w:rFonts w:ascii="Arial Narrow" w:eastAsia="Times New Roman" w:hAnsi="Arial Narrow" w:cs="Arial"/>
-                <w:sz w:val="24"/>
-                <w:szCs w:val="24"/>
-                <w:lang w:eastAsia="en-US"/>
-              </w:rPr>
-              <w:fldChar w:fldCharType="separate"/>
-            </w:r>
-            <w:r>
-              <w:rPr>
-                <w:rFonts w:ascii="Arial Narrow" w:eastAsia="Times New Roman" w:hAnsi="Arial Narrow" w:cs="Arial"/>
-                <w:noProof/>
-                <w:sz w:val="24"/>
-                <w:szCs w:val="24"/>
-                <w:lang w:eastAsia="en-US"/>
-              </w:rPr>
-              <w:t> </w:t>
-            </w:r>
-            <w:r>
-              <w:rPr>
-                <w:rFonts w:ascii="Arial Narrow" w:eastAsia="Times New Roman" w:hAnsi="Arial Narrow" w:cs="Arial"/>
-                <w:noProof/>
-                <w:sz w:val="24"/>
-                <w:szCs w:val="24"/>
-                <w:lang w:eastAsia="en-US"/>
-              </w:rPr>
-              <w:t> </w:t>
-            </w:r>
-            <w:r>
-              <w:rPr>
-                <w:rFonts w:ascii="Arial Narrow" w:eastAsia="Times New Roman" w:hAnsi="Arial Narrow" w:cs="Arial"/>
-                <w:noProof/>
-                <w:sz w:val="24"/>
-                <w:szCs w:val="24"/>
-                <w:lang w:eastAsia="en-US"/>
-              </w:rPr>
-              <w:t> </w:t>
-            </w:r>
-            <w:r>
-              <w:rPr>
-                <w:rFonts w:ascii="Arial Narrow" w:eastAsia="Times New Roman" w:hAnsi="Arial Narrow" w:cs="Arial"/>
-                <w:noProof/>
-                <w:sz w:val="24"/>
-                <w:szCs w:val="24"/>
-                <w:lang w:eastAsia="en-US"/>
-              </w:rPr>
-              <w:t> </w:t>
-            </w:r>
-            <w:r>
-              <w:rPr>
-                <w:rFonts w:ascii="Arial Narrow" w:eastAsia="Times New Roman" w:hAnsi="Arial Narrow" w:cs="Arial"/>
-                <w:noProof/>
-                <w:sz w:val="24"/>
-                <w:szCs w:val="24"/>
-                <w:lang w:eastAsia="en-US"/>
-              </w:rPr>
-              <w:t> </w:t>
-            </w:r>
-            <w:r>
-              <w:rPr>
-                <w:rFonts w:ascii="Arial Narrow" w:eastAsia="Times New Roman" w:hAnsi="Arial Narrow" w:cs="Arial"/>
-                <w:sz w:val="24"/>
-                <w:szCs w:val="24"/>
-                <w:lang w:eastAsia="en-US"/>
-              </w:rPr>
-              <w:fldChar w:fldCharType="end"/>
-            </w:r>
-            <w:bookmarkEnd w:id="5"/>
-          </w:p>
-        </w:tc>
-        <w:tc>
-          <w:tcPr>
-            <w:tcW w:w="3240" w:type="dxa"/>
-          </w:tcPr>
-          <w:p>
-            <w:pPr>
-              <w:spacing w:after="0" w:line="240" w:lineRule="auto"/>
-              <w:rPr>
-                <w:rFonts w:ascii="Arial Narrow" w:eastAsia="Times New Roman" w:hAnsi="Arial Narrow" w:cs="Arial"/>
-                <w:sz w:val="24"/>
-                <w:szCs w:val="24"/>
-                <w:lang w:eastAsia="en-US"/>
-              </w:rPr>
-            </w:pPr>
-            <w:r>
-              <w:rPr>
-                <w:rFonts w:ascii="Arial Narrow" w:eastAsia="Times New Roman" w:hAnsi="Arial Narrow" w:cs="Arial"/>
-                <w:sz w:val="24"/>
-                <w:szCs w:val="24"/>
-                <w:lang w:eastAsia="en-US"/>
-              </w:rPr>
-              <w:fldChar w:fldCharType="begin">
-                <w:ffData>
-                  <w:name w:val="Text17"/>
-                  <w:enabled/>
-                  <w:calcOnExit w:val="0"/>
-                  <w:textInput/>
-                </w:ffData>
-              </w:fldChar>
-            </w:r>
-            <w:bookmarkStart w:id="6" w:name="Text17"/>
-            <w:r>
-              <w:rPr>
-                <w:rFonts w:ascii="Arial Narrow" w:eastAsia="Times New Roman" w:hAnsi="Arial Narrow" w:cs="Arial"/>
-                <w:sz w:val="24"/>
-                <w:szCs w:val="24"/>
-                <w:lang w:eastAsia="en-US"/>
-              </w:rPr>
-              <w:instrText xml:space="preserve"> FORMTEXT </w:instrText>
-            </w:r>
-            <w:r>
-              <w:rPr>
-                <w:rFonts w:ascii="Arial Narrow" w:eastAsia="Times New Roman" w:hAnsi="Arial Narrow" w:cs="Arial"/>
-                <w:sz w:val="24"/>
-                <w:szCs w:val="24"/>
-                <w:lang w:eastAsia="en-US"/>
-              </w:rPr>
-            </w:r>
-            <w:r>
-              <w:rPr>
-                <w:rFonts w:ascii="Arial Narrow" w:eastAsia="Times New Roman" w:hAnsi="Arial Narrow" w:cs="Arial"/>
-                <w:sz w:val="24"/>
-                <w:szCs w:val="24"/>
-                <w:lang w:eastAsia="en-US"/>
-              </w:rPr>
-              <w:fldChar w:fldCharType="separate"/>
-            </w:r>
-            <w:r>
-              <w:rPr>
-                <w:rFonts w:ascii="Arial Narrow" w:eastAsia="Times New Roman" w:hAnsi="Arial Narrow" w:cs="Arial"/>
-                <w:noProof/>
-                <w:sz w:val="24"/>
-                <w:szCs w:val="24"/>
-                <w:lang w:eastAsia="en-US"/>
-              </w:rPr>
-              <w:t> </w:t>
-            </w:r>
-            <w:r>
-              <w:rPr>
-                <w:rFonts w:ascii="Arial Narrow" w:eastAsia="Times New Roman" w:hAnsi="Arial Narrow" w:cs="Arial"/>
-                <w:noProof/>
-                <w:sz w:val="24"/>
-                <w:szCs w:val="24"/>
-                <w:lang w:eastAsia="en-US"/>
-              </w:rPr>
-              <w:t> </w:t>
-            </w:r>
-            <w:r>
-              <w:rPr>
-                <w:rFonts w:ascii="Arial Narrow" w:eastAsia="Times New Roman" w:hAnsi="Arial Narrow" w:cs="Arial"/>
-                <w:noProof/>
-                <w:sz w:val="24"/>
-                <w:szCs w:val="24"/>
-                <w:lang w:eastAsia="en-US"/>
-              </w:rPr>
-              <w:t> </w:t>
-            </w:r>
-            <w:r>
-              <w:rPr>
-                <w:rFonts w:ascii="Arial Narrow" w:eastAsia="Times New Roman" w:hAnsi="Arial Narrow" w:cs="Arial"/>
-                <w:noProof/>
-                <w:sz w:val="24"/>
-                <w:szCs w:val="24"/>
-                <w:lang w:eastAsia="en-US"/>
-              </w:rPr>
-              <w:t> </w:t>
-            </w:r>
-            <w:r>
-              <w:rPr>
-                <w:rFonts w:ascii="Arial Narrow" w:eastAsia="Times New Roman" w:hAnsi="Arial Narrow" w:cs="Arial"/>
-                <w:noProof/>
-                <w:sz w:val="24"/>
-                <w:szCs w:val="24"/>
-                <w:lang w:eastAsia="en-US"/>
-              </w:rPr>
-              <w:t> </w:t>
-            </w:r>
-            <w:r>
-              <w:rPr>
-                <w:rFonts w:ascii="Arial Narrow" w:eastAsia="Times New Roman" w:hAnsi="Arial Narrow" w:cs="Arial"/>
-                <w:sz w:val="24"/>
-                <w:szCs w:val="24"/>
-                <w:lang w:eastAsia="en-US"/>
-              </w:rPr>
-              <w:fldChar w:fldCharType="end"/>
-            </w:r>
-            <w:bookmarkEnd w:id="6"/>
+              <w:t xml:space="preserve">Update Environment and Pass/Fail Criteria </w:t>
+            </w:r>
           </w:p>
         </w:tc>
       </w:tr>
@@ -1599,7 +1221,7 @@
                 </w:ffData>
               </w:fldChar>
             </w:r>
-            <w:bookmarkStart w:id="7" w:name="Text4"/>
+            <w:bookmarkStart w:id="2" w:name="Text4"/>
             <w:r>
               <w:rPr>
                 <w:rFonts w:ascii="Arial Narrow" w:eastAsia="Times New Roman" w:hAnsi="Arial Narrow" w:cs="Arial"/>
@@ -1685,7 +1307,7 @@
               </w:rPr>
               <w:fldChar w:fldCharType="end"/>
             </w:r>
-            <w:bookmarkEnd w:id="7"/>
+            <w:bookmarkEnd w:id="2"/>
           </w:p>
         </w:tc>
         <w:tc>
@@ -1719,7 +1341,7 @@
                 </w:ffData>
               </w:fldChar>
             </w:r>
-            <w:bookmarkStart w:id="8" w:name="Text8"/>
+            <w:bookmarkStart w:id="3" w:name="Text8"/>
             <w:r>
               <w:rPr>
                 <w:rFonts w:ascii="Arial Narrow" w:eastAsia="Times New Roman" w:hAnsi="Arial Narrow" w:cs="Arial"/>
@@ -1805,7 +1427,7 @@
               </w:rPr>
               <w:fldChar w:fldCharType="end"/>
             </w:r>
-            <w:bookmarkEnd w:id="8"/>
+            <w:bookmarkEnd w:id="3"/>
           </w:p>
         </w:tc>
         <w:tc>
@@ -1839,7 +1461,7 @@
                 </w:ffData>
               </w:fldChar>
             </w:r>
-            <w:bookmarkStart w:id="9" w:name="Text13"/>
+            <w:bookmarkStart w:id="4" w:name="Text13"/>
             <w:r>
               <w:rPr>
                 <w:rFonts w:ascii="Arial Narrow" w:eastAsia="Times New Roman" w:hAnsi="Arial Narrow" w:cs="Arial"/>
@@ -1925,7 +1547,7 @@
               </w:rPr>
               <w:fldChar w:fldCharType="end"/>
             </w:r>
-            <w:bookmarkEnd w:id="9"/>
+            <w:bookmarkEnd w:id="4"/>
           </w:p>
         </w:tc>
         <w:tc>
@@ -1958,7 +1580,7 @@
                 </w:ffData>
               </w:fldChar>
             </w:r>
-            <w:bookmarkStart w:id="10" w:name="Text18"/>
+            <w:bookmarkStart w:id="5" w:name="Text18"/>
             <w:r>
               <w:rPr>
                 <w:rFonts w:ascii="Arial Narrow" w:eastAsia="Times New Roman" w:hAnsi="Arial Narrow" w:cs="Arial"/>
@@ -2044,7 +1666,7 @@
               </w:rPr>
               <w:fldChar w:fldCharType="end"/>
             </w:r>
-            <w:bookmarkEnd w:id="10"/>
+            <w:bookmarkEnd w:id="5"/>
           </w:p>
         </w:tc>
       </w:tr>
@@ -2080,7 +1702,7 @@
                 </w:ffData>
               </w:fldChar>
             </w:r>
-            <w:bookmarkStart w:id="11" w:name="Text5"/>
+            <w:bookmarkStart w:id="6" w:name="Text5"/>
             <w:r>
               <w:rPr>
                 <w:rFonts w:ascii="Arial Narrow" w:eastAsia="Times New Roman" w:hAnsi="Arial Narrow" w:cs="Arial"/>
@@ -2166,7 +1788,7 @@
               </w:rPr>
               <w:fldChar w:fldCharType="end"/>
             </w:r>
-            <w:bookmarkEnd w:id="11"/>
+            <w:bookmarkEnd w:id="6"/>
           </w:p>
         </w:tc>
         <w:tc>
@@ -2200,7 +1822,7 @@
                 </w:ffData>
               </w:fldChar>
             </w:r>
-            <w:bookmarkStart w:id="12" w:name="Text9"/>
+            <w:bookmarkStart w:id="7" w:name="Text9"/>
             <w:r>
               <w:rPr>
                 <w:rFonts w:ascii="Arial Narrow" w:eastAsia="Times New Roman" w:hAnsi="Arial Narrow" w:cs="Arial"/>
@@ -2286,7 +1908,7 @@
               </w:rPr>
               <w:fldChar w:fldCharType="end"/>
             </w:r>
-            <w:bookmarkEnd w:id="12"/>
+            <w:bookmarkEnd w:id="7"/>
           </w:p>
         </w:tc>
         <w:tc>
@@ -2320,7 +1942,7 @@
                 </w:ffData>
               </w:fldChar>
             </w:r>
-            <w:bookmarkStart w:id="13" w:name="Text14"/>
+            <w:bookmarkStart w:id="8" w:name="Text14"/>
             <w:r>
               <w:rPr>
                 <w:rFonts w:ascii="Arial Narrow" w:eastAsia="Times New Roman" w:hAnsi="Arial Narrow" w:cs="Arial"/>
@@ -2406,7 +2028,7 @@
               </w:rPr>
               <w:fldChar w:fldCharType="end"/>
             </w:r>
-            <w:bookmarkEnd w:id="13"/>
+            <w:bookmarkEnd w:id="8"/>
           </w:p>
         </w:tc>
         <w:tc>
@@ -2439,7 +2061,7 @@
                 </w:ffData>
               </w:fldChar>
             </w:r>
-            <w:bookmarkStart w:id="14" w:name="Text19"/>
+            <w:bookmarkStart w:id="9" w:name="Text19"/>
             <w:r>
               <w:rPr>
                 <w:rFonts w:ascii="Arial Narrow" w:eastAsia="Times New Roman" w:hAnsi="Arial Narrow" w:cs="Arial"/>
@@ -2525,7 +2147,7 @@
               </w:rPr>
               <w:fldChar w:fldCharType="end"/>
             </w:r>
-            <w:bookmarkEnd w:id="14"/>
+            <w:bookmarkEnd w:id="9"/>
           </w:p>
         </w:tc>
       </w:tr>
@@ -2561,7 +2183,7 @@
                 </w:ffData>
               </w:fldChar>
             </w:r>
-            <w:bookmarkStart w:id="15" w:name="Text6"/>
+            <w:bookmarkStart w:id="10" w:name="Text6"/>
             <w:r>
               <w:rPr>
                 <w:rFonts w:ascii="Arial Narrow" w:eastAsia="Times New Roman" w:hAnsi="Arial Narrow" w:cs="Arial"/>
@@ -2647,7 +2269,7 @@
               </w:rPr>
               <w:fldChar w:fldCharType="end"/>
             </w:r>
-            <w:bookmarkEnd w:id="15"/>
+            <w:bookmarkEnd w:id="10"/>
           </w:p>
         </w:tc>
         <w:tc>
@@ -2681,7 +2303,7 @@
                 </w:ffData>
               </w:fldChar>
             </w:r>
-            <w:bookmarkStart w:id="16" w:name="Text10"/>
+            <w:bookmarkStart w:id="11" w:name="Text10"/>
             <w:r>
               <w:rPr>
                 <w:rFonts w:ascii="Arial Narrow" w:eastAsia="Times New Roman" w:hAnsi="Arial Narrow" w:cs="Arial"/>
@@ -2767,7 +2389,7 @@
               </w:rPr>
               <w:fldChar w:fldCharType="end"/>
             </w:r>
-            <w:bookmarkEnd w:id="16"/>
+            <w:bookmarkEnd w:id="11"/>
           </w:p>
         </w:tc>
         <w:tc>
@@ -2801,7 +2423,7 @@
                 </w:ffData>
               </w:fldChar>
             </w:r>
-            <w:bookmarkStart w:id="17" w:name="Text15"/>
+            <w:bookmarkStart w:id="12" w:name="Text15"/>
             <w:r>
               <w:rPr>
                 <w:rFonts w:ascii="Arial Narrow" w:eastAsia="Times New Roman" w:hAnsi="Arial Narrow" w:cs="Arial"/>
@@ -2887,7 +2509,7 @@
               </w:rPr>
               <w:fldChar w:fldCharType="end"/>
             </w:r>
-            <w:bookmarkEnd w:id="17"/>
+            <w:bookmarkEnd w:id="12"/>
           </w:p>
         </w:tc>
         <w:tc>
@@ -2920,7 +2542,7 @@
                 </w:ffData>
               </w:fldChar>
             </w:r>
-            <w:bookmarkStart w:id="18" w:name="Text20"/>
+            <w:bookmarkStart w:id="13" w:name="Text20"/>
             <w:r>
               <w:rPr>
                 <w:rFonts w:ascii="Arial Narrow" w:eastAsia="Times New Roman" w:hAnsi="Arial Narrow" w:cs="Arial"/>
@@ -3006,7 +2628,7 @@
               </w:rPr>
               <w:fldChar w:fldCharType="end"/>
             </w:r>
-            <w:bookmarkEnd w:id="18"/>
+            <w:bookmarkEnd w:id="13"/>
           </w:p>
         </w:tc>
       </w:tr>
@@ -3016,18 +2638,18 @@
       <w:pPr>
         <w:pStyle w:val="Heading2"/>
       </w:pPr>
-      <w:bookmarkStart w:id="19" w:name="_Toc381175970"/>
+      <w:bookmarkStart w:id="14" w:name="_Toc381493987"/>
       <w:r>
         <w:t>Reviewer</w:t>
       </w:r>
-      <w:bookmarkEnd w:id="19"/>
+      <w:bookmarkEnd w:id="14"/>
       <w:r>
         <w:t xml:space="preserve"> </w:t>
       </w:r>
     </w:p>
     <w:tbl>
       <w:tblPr>
-        <w:tblW w:w="5508" w:type="dxa"/>
+        <w:tblW w:w="6295" w:type="dxa"/>
         <w:tblBorders>
           <w:top w:val="single" w:sz="4" w:space="0" w:color="auto"/>
           <w:left w:val="single" w:sz="4" w:space="0" w:color="auto"/>
@@ -3041,7 +2663,7 @@
       <w:tblGrid>
         <w:gridCol w:w="2448"/>
         <w:gridCol w:w="1980"/>
-        <w:gridCol w:w="1080"/>
+        <w:gridCol w:w="1867"/>
       </w:tblGrid>
       <w:tr>
         <w:tc>
@@ -3104,7 +2726,7 @@
         </w:tc>
         <w:tc>
           <w:tcPr>
-            <w:tcW w:w="1080" w:type="dxa"/>
+            <w:tcW w:w="1867" w:type="dxa"/>
             <w:shd w:val="clear" w:color="auto" w:fill="D9D9D9"/>
           </w:tcPr>
           <w:p>
@@ -3151,49 +2773,65 @@
                 <w:lang w:eastAsia="en-US"/>
               </w:rPr>
             </w:pPr>
-            <w:r>
+            <w:proofErr w:type="spellStart"/>
+            <w:r>
+              <w:t>Maytat</w:t>
+            </w:r>
+            <w:proofErr w:type="spellEnd"/>
+            <w:r>
+              <w:t xml:space="preserve"> </w:t>
+            </w:r>
+            <w:proofErr w:type="spellStart"/>
+            <w:r>
+              <w:t>Siriangkul</w:t>
+            </w:r>
+            <w:proofErr w:type="spellEnd"/>
+            <w:r>
+              <w:t xml:space="preserve">  </w:t>
+            </w:r>
+          </w:p>
+        </w:tc>
+        <w:tc>
+          <w:tcPr>
+            <w:tcW w:w="1980" w:type="dxa"/>
+          </w:tcPr>
+          <w:p>
+            <w:pPr>
+              <w:spacing w:after="0" w:line="240" w:lineRule="auto"/>
+              <w:jc w:val="center"/>
               <w:rPr>
                 <w:rFonts w:ascii="Arial Narrow" w:eastAsia="Times New Roman" w:hAnsi="Arial Narrow" w:cs="Arial"/>
                 <w:sz w:val="24"/>
                 <w:szCs w:val="24"/>
                 <w:lang w:eastAsia="en-US"/>
               </w:rPr>
-              <w:t xml:space="preserve">Matut </w:t>
-            </w:r>
-          </w:p>
-        </w:tc>
-        <w:tc>
-          <w:tcPr>
-            <w:tcW w:w="1980" w:type="dxa"/>
-          </w:tcPr>
-          <w:p>
-            <w:pPr>
-              <w:spacing w:after="0" w:line="240" w:lineRule="auto"/>
-              <w:jc w:val="center"/>
+            </w:pPr>
+            <w:r>
               <w:rPr>
                 <w:rFonts w:ascii="Arial Narrow" w:eastAsia="Times New Roman" w:hAnsi="Arial Narrow" w:cs="Arial"/>
                 <w:sz w:val="24"/>
                 <w:szCs w:val="24"/>
                 <w:lang w:eastAsia="en-US"/>
               </w:rPr>
-            </w:pPr>
-            <w:r>
+              <w:t>V1.0</w:t>
+            </w:r>
+          </w:p>
+        </w:tc>
+        <w:tc>
+          <w:tcPr>
+            <w:tcW w:w="1867" w:type="dxa"/>
+          </w:tcPr>
+          <w:p>
+            <w:pPr>
+              <w:spacing w:after="0" w:line="240" w:lineRule="auto"/>
+              <w:jc w:val="center"/>
               <w:rPr>
                 <w:rFonts w:ascii="Arial Narrow" w:eastAsia="Times New Roman" w:hAnsi="Arial Narrow" w:cs="Arial"/>
                 <w:sz w:val="24"/>
                 <w:szCs w:val="24"/>
                 <w:lang w:eastAsia="en-US"/>
               </w:rPr>
-              <w:fldChar w:fldCharType="begin">
-                <w:ffData>
-                  <w:name w:val="Text26"/>
-                  <w:enabled/>
-                  <w:calcOnExit w:val="0"/>
-                  <w:textInput/>
-                </w:ffData>
-              </w:fldChar>
-            </w:r>
-            <w:bookmarkStart w:id="20" w:name="Text26"/>
+            </w:pPr>
             <w:r>
               <w:rPr>
                 <w:rFonts w:ascii="Arial Narrow" w:eastAsia="Times New Roman" w:hAnsi="Arial Narrow" w:cs="Arial"/>
@@ -3201,202 +2839,7 @@
                 <w:szCs w:val="24"/>
                 <w:lang w:eastAsia="en-US"/>
               </w:rPr>
-              <w:instrText xml:space="preserve"> FORMTEXT </w:instrText>
-            </w:r>
-            <w:r>
-              <w:rPr>
-                <w:rFonts w:ascii="Arial Narrow" w:eastAsia="Times New Roman" w:hAnsi="Arial Narrow" w:cs="Arial"/>
-                <w:sz w:val="24"/>
-                <w:szCs w:val="24"/>
-                <w:lang w:eastAsia="en-US"/>
-              </w:rPr>
-            </w:r>
-            <w:r>
-              <w:rPr>
-                <w:rFonts w:ascii="Arial Narrow" w:eastAsia="Times New Roman" w:hAnsi="Arial Narrow" w:cs="Arial"/>
-                <w:sz w:val="24"/>
-                <w:szCs w:val="24"/>
-                <w:lang w:eastAsia="en-US"/>
-              </w:rPr>
-              <w:fldChar w:fldCharType="separate"/>
-            </w:r>
-            <w:r>
-              <w:rPr>
-                <w:rFonts w:ascii="Arial Narrow" w:eastAsia="Times New Roman" w:hAnsi="Arial Narrow" w:cs="Arial"/>
-                <w:noProof/>
-                <w:sz w:val="24"/>
-                <w:szCs w:val="24"/>
-                <w:lang w:eastAsia="en-US"/>
-              </w:rPr>
-              <w:t> </w:t>
-            </w:r>
-            <w:r>
-              <w:rPr>
-                <w:rFonts w:ascii="Arial Narrow" w:eastAsia="Times New Roman" w:hAnsi="Arial Narrow" w:cs="Arial"/>
-                <w:noProof/>
-                <w:sz w:val="24"/>
-                <w:szCs w:val="24"/>
-                <w:lang w:eastAsia="en-US"/>
-              </w:rPr>
-              <w:t> </w:t>
-            </w:r>
-            <w:r>
-              <w:rPr>
-                <w:rFonts w:ascii="Arial Narrow" w:eastAsia="Times New Roman" w:hAnsi="Arial Narrow" w:cs="Arial"/>
-                <w:noProof/>
-                <w:sz w:val="24"/>
-                <w:szCs w:val="24"/>
-                <w:lang w:eastAsia="en-US"/>
-              </w:rPr>
-              <w:t> </w:t>
-            </w:r>
-            <w:r>
-              <w:rPr>
-                <w:rFonts w:ascii="Arial Narrow" w:eastAsia="Times New Roman" w:hAnsi="Arial Narrow" w:cs="Arial"/>
-                <w:noProof/>
-                <w:sz w:val="24"/>
-                <w:szCs w:val="24"/>
-                <w:lang w:eastAsia="en-US"/>
-              </w:rPr>
-              <w:t> </w:t>
-            </w:r>
-            <w:r>
-              <w:rPr>
-                <w:rFonts w:ascii="Arial Narrow" w:eastAsia="Times New Roman" w:hAnsi="Arial Narrow" w:cs="Arial"/>
-                <w:noProof/>
-                <w:sz w:val="24"/>
-                <w:szCs w:val="24"/>
-                <w:lang w:eastAsia="en-US"/>
-              </w:rPr>
-              <w:t> </w:t>
-            </w:r>
-            <w:r>
-              <w:rPr>
-                <w:rFonts w:ascii="Arial Narrow" w:eastAsia="Times New Roman" w:hAnsi="Arial Narrow" w:cs="Arial"/>
-                <w:sz w:val="24"/>
-                <w:szCs w:val="24"/>
-                <w:lang w:eastAsia="en-US"/>
-              </w:rPr>
-              <w:fldChar w:fldCharType="end"/>
-            </w:r>
-            <w:bookmarkEnd w:id="20"/>
-          </w:p>
-        </w:tc>
-        <w:tc>
-          <w:tcPr>
-            <w:tcW w:w="1080" w:type="dxa"/>
-          </w:tcPr>
-          <w:p>
-            <w:pPr>
-              <w:spacing w:after="0" w:line="240" w:lineRule="auto"/>
-              <w:jc w:val="center"/>
-              <w:rPr>
-                <w:rFonts w:ascii="Arial Narrow" w:eastAsia="Times New Roman" w:hAnsi="Arial Narrow" w:cs="Arial"/>
-                <w:sz w:val="24"/>
-                <w:szCs w:val="24"/>
-                <w:lang w:eastAsia="en-US"/>
-              </w:rPr>
-            </w:pPr>
-            <w:r>
-              <w:rPr>
-                <w:rFonts w:ascii="Arial Narrow" w:eastAsia="Times New Roman" w:hAnsi="Arial Narrow" w:cs="Arial"/>
-                <w:sz w:val="24"/>
-                <w:szCs w:val="24"/>
-                <w:lang w:eastAsia="en-US"/>
-              </w:rPr>
-              <w:fldChar w:fldCharType="begin">
-                <w:ffData>
-                  <w:name w:val="Text31"/>
-                  <w:enabled/>
-                  <w:calcOnExit w:val="0"/>
-                  <w:textInput/>
-                </w:ffData>
-              </w:fldChar>
-            </w:r>
-            <w:r>
-              <w:rPr>
-                <w:rFonts w:ascii="Arial Narrow" w:eastAsia="Times New Roman" w:hAnsi="Arial Narrow" w:cs="Arial"/>
-                <w:sz w:val="24"/>
-                <w:szCs w:val="24"/>
-                <w:lang w:eastAsia="en-US"/>
-              </w:rPr>
-              <w:instrText xml:space="preserve"> FORMTEXT </w:instrText>
-            </w:r>
-            <w:r>
-              <w:rPr>
-                <w:rFonts w:ascii="Arial Narrow" w:eastAsia="Times New Roman" w:hAnsi="Arial Narrow" w:cs="Arial"/>
-                <w:sz w:val="24"/>
-                <w:szCs w:val="24"/>
-                <w:lang w:eastAsia="en-US"/>
-              </w:rPr>
-            </w:r>
-            <w:r>
-              <w:rPr>
-                <w:rFonts w:ascii="Arial Narrow" w:eastAsia="Times New Roman" w:hAnsi="Arial Narrow" w:cs="Arial"/>
-                <w:sz w:val="24"/>
-                <w:szCs w:val="24"/>
-                <w:lang w:eastAsia="en-US"/>
-              </w:rPr>
-              <w:fldChar w:fldCharType="separate"/>
-            </w:r>
-            <w:r>
-              <w:rPr>
-                <w:rFonts w:ascii="Arial Narrow" w:eastAsia="Times New Roman" w:hAnsi="Arial Narrow" w:cs="Arial"/>
-                <w:noProof/>
-                <w:sz w:val="24"/>
-                <w:szCs w:val="24"/>
-                <w:lang w:eastAsia="en-US"/>
-              </w:rPr>
-              <w:t> </w:t>
-            </w:r>
-            <w:r>
-              <w:rPr>
-                <w:rFonts w:ascii="Arial Narrow" w:eastAsia="Times New Roman" w:hAnsi="Arial Narrow" w:cs="Arial"/>
-                <w:noProof/>
-                <w:sz w:val="24"/>
-                <w:szCs w:val="24"/>
-                <w:lang w:eastAsia="en-US"/>
-              </w:rPr>
-              <w:t> </w:t>
-            </w:r>
-            <w:r>
-              <w:rPr>
-                <w:rFonts w:ascii="Arial Narrow" w:eastAsia="Times New Roman" w:hAnsi="Arial Narrow" w:cs="Arial"/>
-                <w:noProof/>
-                <w:sz w:val="24"/>
-                <w:szCs w:val="24"/>
-                <w:lang w:eastAsia="en-US"/>
-              </w:rPr>
-              <w:t> </w:t>
-            </w:r>
-            <w:r>
-              <w:rPr>
-                <w:rFonts w:ascii="Arial Narrow" w:eastAsia="Times New Roman" w:hAnsi="Arial Narrow" w:cs="Arial"/>
-                <w:noProof/>
-                <w:sz w:val="24"/>
-                <w:szCs w:val="24"/>
-                <w:lang w:eastAsia="en-US"/>
-              </w:rPr>
-              <w:t> </w:t>
-            </w:r>
-            <w:r>
-              <w:rPr>
-                <w:rFonts w:ascii="Arial Narrow" w:eastAsia="Times New Roman" w:hAnsi="Arial Narrow" w:cs="Arial"/>
-                <w:noProof/>
-                <w:sz w:val="24"/>
-                <w:szCs w:val="24"/>
-                <w:lang w:eastAsia="en-US"/>
-              </w:rPr>
-              <w:t> </w:t>
-            </w:r>
-            <w:r>
-              <w:rPr>
-                <w:rFonts w:ascii="Arial Narrow" w:eastAsia="Times New Roman" w:hAnsi="Arial Narrow" w:cs="Arial"/>
-                <w:sz w:val="24"/>
-                <w:szCs w:val="24"/>
-                <w:lang w:eastAsia="en-US"/>
-              </w:rPr>
-              <w:fldChar w:fldCharType="end"/>
+              <w:t>February 20, 2014</w:t>
             </w:r>
           </w:p>
         </w:tc>
@@ -3420,23 +2863,39 @@
                 <w:lang w:eastAsia="en-US"/>
               </w:rPr>
             </w:pPr>
-            <w:r>
+            <w:proofErr w:type="spellStart"/>
+            <w:r>
+              <w:t>Maytat</w:t>
+            </w:r>
+            <w:proofErr w:type="spellEnd"/>
+            <w:r>
+              <w:t xml:space="preserve"> </w:t>
+            </w:r>
+            <w:proofErr w:type="spellStart"/>
+            <w:r>
+              <w:t>Siriangkul</w:t>
+            </w:r>
+            <w:proofErr w:type="spellEnd"/>
+            <w:r>
+              <w:t xml:space="preserve">  </w:t>
+            </w:r>
+          </w:p>
+        </w:tc>
+        <w:tc>
+          <w:tcPr>
+            <w:tcW w:w="1980" w:type="dxa"/>
+          </w:tcPr>
+          <w:p>
+            <w:pPr>
+              <w:spacing w:after="0" w:line="240" w:lineRule="auto"/>
+              <w:jc w:val="center"/>
               <w:rPr>
                 <w:rFonts w:ascii="Arial Narrow" w:eastAsia="Times New Roman" w:hAnsi="Arial Narrow" w:cs="Arial"/>
                 <w:sz w:val="24"/>
                 <w:szCs w:val="24"/>
                 <w:lang w:eastAsia="en-US"/>
               </w:rPr>
-              <w:fldChar w:fldCharType="begin">
-                <w:ffData>
-                  <w:name w:val="Text22"/>
-                  <w:enabled/>
-                  <w:calcOnExit w:val="0"/>
-                  <w:textInput/>
-                </w:ffData>
-              </w:fldChar>
-            </w:r>
-            <w:bookmarkStart w:id="21" w:name="Text22"/>
+            </w:pPr>
             <w:r>
               <w:rPr>
                 <w:rFonts w:ascii="Arial Narrow" w:eastAsia="Times New Roman" w:hAnsi="Arial Narrow" w:cs="Arial"/>
@@ -3444,16 +2903,25 @@
                 <w:szCs w:val="24"/>
                 <w:lang w:eastAsia="en-US"/>
               </w:rPr>
-              <w:instrText xml:space="preserve"> FORMTEXT </w:instrText>
-            </w:r>
-            <w:r>
+              <w:t>V1.0</w:t>
+            </w:r>
+          </w:p>
+        </w:tc>
+        <w:tc>
+          <w:tcPr>
+            <w:tcW w:w="1867" w:type="dxa"/>
+          </w:tcPr>
+          <w:p>
+            <w:pPr>
+              <w:spacing w:after="0" w:line="240" w:lineRule="auto"/>
+              <w:jc w:val="center"/>
               <w:rPr>
                 <w:rFonts w:ascii="Arial Narrow" w:eastAsia="Times New Roman" w:hAnsi="Arial Narrow" w:cs="Arial"/>
                 <w:sz w:val="24"/>
                 <w:szCs w:val="24"/>
                 <w:lang w:eastAsia="en-US"/>
               </w:rPr>
-            </w:r>
+            </w:pPr>
             <w:r>
               <w:rPr>
                 <w:rFonts w:ascii="Arial Narrow" w:eastAsia="Times New Roman" w:hAnsi="Arial Narrow" w:cs="Arial"/>
@@ -3461,306 +2929,10 @@
                 <w:szCs w:val="24"/>
                 <w:lang w:eastAsia="en-US"/>
               </w:rPr>
-              <w:fldChar w:fldCharType="separate"/>
-            </w:r>
-            <w:r>
-              <w:rPr>
-                <w:rFonts w:ascii="Arial Narrow" w:eastAsia="Times New Roman" w:hAnsi="Arial Narrow" w:cs="Arial"/>
-                <w:noProof/>
-                <w:sz w:val="24"/>
-                <w:szCs w:val="24"/>
-                <w:lang w:eastAsia="en-US"/>
-              </w:rPr>
-              <w:t> </w:t>
-            </w:r>
-            <w:r>
-              <w:rPr>
-                <w:rFonts w:ascii="Arial Narrow" w:eastAsia="Times New Roman" w:hAnsi="Arial Narrow" w:cs="Arial"/>
-                <w:noProof/>
-                <w:sz w:val="24"/>
-                <w:szCs w:val="24"/>
-                <w:lang w:eastAsia="en-US"/>
-              </w:rPr>
-              <w:t> </w:t>
-            </w:r>
-            <w:r>
-              <w:rPr>
-                <w:rFonts w:ascii="Arial Narrow" w:eastAsia="Times New Roman" w:hAnsi="Arial Narrow" w:cs="Arial"/>
-                <w:noProof/>
-                <w:sz w:val="24"/>
-                <w:szCs w:val="24"/>
-                <w:lang w:eastAsia="en-US"/>
-              </w:rPr>
-              <w:t> </w:t>
-            </w:r>
-            <w:r>
-              <w:rPr>
-                <w:rFonts w:ascii="Arial Narrow" w:eastAsia="Times New Roman" w:hAnsi="Arial Narrow" w:cs="Arial"/>
-                <w:noProof/>
-                <w:sz w:val="24"/>
-                <w:szCs w:val="24"/>
-                <w:lang w:eastAsia="en-US"/>
-              </w:rPr>
-              <w:t> </w:t>
-            </w:r>
-            <w:r>
-              <w:rPr>
-                <w:rFonts w:ascii="Arial Narrow" w:eastAsia="Times New Roman" w:hAnsi="Arial Narrow" w:cs="Arial"/>
-                <w:noProof/>
-                <w:sz w:val="24"/>
-                <w:szCs w:val="24"/>
-                <w:lang w:eastAsia="en-US"/>
-              </w:rPr>
-              <w:t> </w:t>
-            </w:r>
-            <w:r>
-              <w:rPr>
-                <w:rFonts w:ascii="Arial Narrow" w:eastAsia="Times New Roman" w:hAnsi="Arial Narrow" w:cs="Arial"/>
-                <w:sz w:val="24"/>
-                <w:szCs w:val="24"/>
-                <w:lang w:eastAsia="en-US"/>
-              </w:rPr>
-              <w:fldChar w:fldCharType="end"/>
-            </w:r>
-            <w:bookmarkEnd w:id="21"/>
-          </w:p>
-        </w:tc>
-        <w:tc>
-          <w:tcPr>
-            <w:tcW w:w="1980" w:type="dxa"/>
-          </w:tcPr>
-          <w:p>
-            <w:pPr>
-              <w:spacing w:after="0" w:line="240" w:lineRule="auto"/>
-              <w:jc w:val="center"/>
-              <w:rPr>
-                <w:rFonts w:ascii="Arial Narrow" w:eastAsia="Times New Roman" w:hAnsi="Arial Narrow" w:cs="Arial"/>
-                <w:sz w:val="24"/>
-                <w:szCs w:val="24"/>
-                <w:lang w:eastAsia="en-US"/>
-              </w:rPr>
-            </w:pPr>
-            <w:r>
-              <w:rPr>
-                <w:rFonts w:ascii="Arial Narrow" w:eastAsia="Times New Roman" w:hAnsi="Arial Narrow" w:cs="Arial"/>
-                <w:sz w:val="24"/>
-                <w:szCs w:val="24"/>
-                <w:lang w:eastAsia="en-US"/>
-              </w:rPr>
-              <w:fldChar w:fldCharType="begin">
-                <w:ffData>
-                  <w:name w:val="Text27"/>
-                  <w:enabled/>
-                  <w:calcOnExit w:val="0"/>
-                  <w:textInput/>
-                </w:ffData>
-              </w:fldChar>
-            </w:r>
-            <w:bookmarkStart w:id="22" w:name="Text27"/>
-            <w:r>
-              <w:rPr>
-                <w:rFonts w:ascii="Arial Narrow" w:eastAsia="Times New Roman" w:hAnsi="Arial Narrow" w:cs="Arial"/>
-                <w:sz w:val="24"/>
-                <w:szCs w:val="24"/>
-                <w:lang w:eastAsia="en-US"/>
-              </w:rPr>
-              <w:instrText xml:space="preserve"> FORMTEXT </w:instrText>
-            </w:r>
-            <w:r>
-              <w:rPr>
-                <w:rFonts w:ascii="Arial Narrow" w:eastAsia="Times New Roman" w:hAnsi="Arial Narrow" w:cs="Arial"/>
-                <w:sz w:val="24"/>
-                <w:szCs w:val="24"/>
-                <w:lang w:eastAsia="en-US"/>
-              </w:rPr>
-            </w:r>
-            <w:r>
-              <w:rPr>
-                <w:rFonts w:ascii="Arial Narrow" w:eastAsia="Times New Roman" w:hAnsi="Arial Narrow" w:cs="Arial"/>
-                <w:sz w:val="24"/>
-                <w:szCs w:val="24"/>
-                <w:lang w:eastAsia="en-US"/>
-              </w:rPr>
-              <w:fldChar w:fldCharType="separate"/>
-            </w:r>
-            <w:r>
-              <w:rPr>
-                <w:rFonts w:ascii="Arial Narrow" w:eastAsia="Times New Roman" w:hAnsi="Arial Narrow" w:cs="Arial"/>
-                <w:noProof/>
-                <w:sz w:val="24"/>
-                <w:szCs w:val="24"/>
-                <w:lang w:eastAsia="en-US"/>
-              </w:rPr>
-              <w:t> </w:t>
-            </w:r>
-            <w:r>
-              <w:rPr>
-                <w:rFonts w:ascii="Arial Narrow" w:eastAsia="Times New Roman" w:hAnsi="Arial Narrow" w:cs="Arial"/>
-                <w:noProof/>
-                <w:sz w:val="24"/>
-                <w:szCs w:val="24"/>
-                <w:lang w:eastAsia="en-US"/>
-              </w:rPr>
-              <w:t> </w:t>
-            </w:r>
-            <w:r>
-              <w:rPr>
-                <w:rFonts w:ascii="Arial Narrow" w:eastAsia="Times New Roman" w:hAnsi="Arial Narrow" w:cs="Arial"/>
-                <w:noProof/>
-                <w:sz w:val="24"/>
-                <w:szCs w:val="24"/>
-                <w:lang w:eastAsia="en-US"/>
-              </w:rPr>
-              <w:t> </w:t>
-            </w:r>
-            <w:r>
-              <w:rPr>
-                <w:rFonts w:ascii="Arial Narrow" w:eastAsia="Times New Roman" w:hAnsi="Arial Narrow" w:cs="Arial"/>
-                <w:noProof/>
-                <w:sz w:val="24"/>
-                <w:szCs w:val="24"/>
-                <w:lang w:eastAsia="en-US"/>
-              </w:rPr>
-              <w:t> </w:t>
-            </w:r>
-            <w:r>
-              <w:rPr>
-                <w:rFonts w:ascii="Arial Narrow" w:eastAsia="Times New Roman" w:hAnsi="Arial Narrow" w:cs="Arial"/>
-                <w:noProof/>
-                <w:sz w:val="24"/>
-                <w:szCs w:val="24"/>
-                <w:lang w:eastAsia="en-US"/>
-              </w:rPr>
-              <w:t> </w:t>
-            </w:r>
-            <w:r>
-              <w:rPr>
-                <w:rFonts w:ascii="Arial Narrow" w:eastAsia="Times New Roman" w:hAnsi="Arial Narrow" w:cs="Arial"/>
-                <w:sz w:val="24"/>
-                <w:szCs w:val="24"/>
-                <w:lang w:eastAsia="en-US"/>
-              </w:rPr>
-              <w:fldChar w:fldCharType="end"/>
-            </w:r>
-            <w:bookmarkEnd w:id="22"/>
-          </w:p>
-        </w:tc>
-        <w:tc>
-          <w:tcPr>
-            <w:tcW w:w="1080" w:type="dxa"/>
-          </w:tcPr>
-          <w:p>
-            <w:pPr>
-              <w:spacing w:after="0" w:line="240" w:lineRule="auto"/>
-              <w:jc w:val="center"/>
-              <w:rPr>
-                <w:rFonts w:ascii="Arial Narrow" w:eastAsia="Times New Roman" w:hAnsi="Arial Narrow" w:cs="Arial"/>
-                <w:sz w:val="24"/>
-                <w:szCs w:val="24"/>
-                <w:lang w:eastAsia="en-US"/>
-              </w:rPr>
-            </w:pPr>
-            <w:r>
-              <w:rPr>
-                <w:rFonts w:ascii="Arial Narrow" w:eastAsia="Times New Roman" w:hAnsi="Arial Narrow" w:cs="Arial"/>
-                <w:sz w:val="24"/>
-                <w:szCs w:val="24"/>
-                <w:lang w:eastAsia="en-US"/>
-              </w:rPr>
-              <w:fldChar w:fldCharType="begin">
-                <w:ffData>
-                  <w:name w:val="Text32"/>
-                  <w:enabled/>
-                  <w:calcOnExit w:val="0"/>
-                  <w:textInput/>
-                </w:ffData>
-              </w:fldChar>
-            </w:r>
-            <w:r>
-              <w:rPr>
-                <w:rFonts w:ascii="Arial Narrow" w:eastAsia="Times New Roman" w:hAnsi="Arial Narrow" w:cs="Arial"/>
-                <w:sz w:val="24"/>
-                <w:szCs w:val="24"/>
-                <w:lang w:eastAsia="en-US"/>
-              </w:rPr>
-              <w:instrText xml:space="preserve"> FORMTEXT </w:instrText>
-            </w:r>
-            <w:r>
-              <w:rPr>
-                <w:rFonts w:ascii="Arial Narrow" w:eastAsia="Times New Roman" w:hAnsi="Arial Narrow" w:cs="Arial"/>
-                <w:sz w:val="24"/>
-                <w:szCs w:val="24"/>
-                <w:lang w:eastAsia="en-US"/>
-              </w:rPr>
-            </w:r>
-            <w:r>
-              <w:rPr>
-                <w:rFonts w:ascii="Arial Narrow" w:eastAsia="Times New Roman" w:hAnsi="Arial Narrow" w:cs="Arial"/>
-                <w:sz w:val="24"/>
-                <w:szCs w:val="24"/>
-                <w:lang w:eastAsia="en-US"/>
-              </w:rPr>
-              <w:fldChar w:fldCharType="separate"/>
-            </w:r>
-            <w:r>
-              <w:rPr>
-                <w:rFonts w:ascii="Arial Narrow" w:eastAsia="Times New Roman" w:hAnsi="Arial Narrow" w:cs="Arial"/>
-                <w:noProof/>
-                <w:sz w:val="24"/>
-                <w:szCs w:val="24"/>
-                <w:lang w:eastAsia="en-US"/>
-              </w:rPr>
-              <w:t> </w:t>
-            </w:r>
-            <w:r>
-              <w:rPr>
-                <w:rFonts w:ascii="Arial Narrow" w:eastAsia="Times New Roman" w:hAnsi="Arial Narrow" w:cs="Arial"/>
-                <w:noProof/>
-                <w:sz w:val="24"/>
-                <w:szCs w:val="24"/>
-                <w:lang w:eastAsia="en-US"/>
-              </w:rPr>
-              <w:t> </w:t>
-            </w:r>
-            <w:r>
-              <w:rPr>
-                <w:rFonts w:ascii="Arial Narrow" w:eastAsia="Times New Roman" w:hAnsi="Arial Narrow" w:cs="Arial"/>
-                <w:noProof/>
-                <w:sz w:val="24"/>
-                <w:szCs w:val="24"/>
-                <w:lang w:eastAsia="en-US"/>
-              </w:rPr>
-              <w:t> </w:t>
-            </w:r>
-            <w:r>
-              <w:rPr>
-                <w:rFonts w:ascii="Arial Narrow" w:eastAsia="Times New Roman" w:hAnsi="Arial Narrow" w:cs="Arial"/>
-                <w:noProof/>
-                <w:sz w:val="24"/>
-                <w:szCs w:val="24"/>
-                <w:lang w:eastAsia="en-US"/>
-              </w:rPr>
-              <w:t> </w:t>
-            </w:r>
-            <w:r>
-              <w:rPr>
-                <w:rFonts w:ascii="Arial Narrow" w:eastAsia="Times New Roman" w:hAnsi="Arial Narrow" w:cs="Arial"/>
-                <w:noProof/>
-                <w:sz w:val="24"/>
-                <w:szCs w:val="24"/>
-                <w:lang w:eastAsia="en-US"/>
-              </w:rPr>
-              <w:t> </w:t>
-            </w:r>
-            <w:r>
-              <w:rPr>
-                <w:rFonts w:ascii="Arial Narrow" w:eastAsia="Times New Roman" w:hAnsi="Arial Narrow" w:cs="Arial"/>
-                <w:sz w:val="24"/>
-                <w:szCs w:val="24"/>
-                <w:lang w:eastAsia="en-US"/>
-              </w:rPr>
-              <w:fldChar w:fldCharType="end"/>
-            </w:r>
+              <w:t>February 20, 2014</w:t>
+            </w:r>
+            <w:bookmarkStart w:id="15" w:name="_GoBack"/>
+            <w:bookmarkEnd w:id="15"/>
           </w:p>
         </w:tc>
       </w:tr>
@@ -3796,7 +2968,7 @@
                 </w:ffData>
               </w:fldChar>
             </w:r>
-            <w:bookmarkStart w:id="23" w:name="Text23"/>
+            <w:bookmarkStart w:id="16" w:name="Text23"/>
             <w:r>
               <w:rPr>
                 <w:rFonts w:ascii="Arial Narrow" w:eastAsia="Times New Roman" w:hAnsi="Arial Narrow" w:cs="Arial"/>
@@ -3882,7 +3054,7 @@
               </w:rPr>
               <w:fldChar w:fldCharType="end"/>
             </w:r>
-            <w:bookmarkEnd w:id="23"/>
+            <w:bookmarkEnd w:id="16"/>
           </w:p>
         </w:tc>
         <w:tc>
@@ -3916,7 +3088,7 @@
                 </w:ffData>
               </w:fldChar>
             </w:r>
-            <w:bookmarkStart w:id="24" w:name="Text28"/>
+            <w:bookmarkStart w:id="17" w:name="Text28"/>
             <w:r>
               <w:rPr>
                 <w:rFonts w:ascii="Arial Narrow" w:eastAsia="Times New Roman" w:hAnsi="Arial Narrow" w:cs="Arial"/>
@@ -4002,12 +3174,12 @@
               </w:rPr>
               <w:fldChar w:fldCharType="end"/>
             </w:r>
-            <w:bookmarkEnd w:id="24"/>
-          </w:p>
-        </w:tc>
-        <w:tc>
-          <w:tcPr>
-            <w:tcW w:w="1080" w:type="dxa"/>
+            <w:bookmarkEnd w:id="17"/>
+          </w:p>
+        </w:tc>
+        <w:tc>
+          <w:tcPr>
+            <w:tcW w:w="1867" w:type="dxa"/>
           </w:tcPr>
           <w:p>
             <w:pPr>
@@ -4156,7 +3328,7 @@
                 </w:ffData>
               </w:fldChar>
             </w:r>
-            <w:bookmarkStart w:id="25" w:name="Text24"/>
+            <w:bookmarkStart w:id="18" w:name="Text24"/>
             <w:r>
               <w:rPr>
                 <w:rFonts w:ascii="Arial Narrow" w:eastAsia="Times New Roman" w:hAnsi="Arial Narrow" w:cs="Arial"/>
@@ -4242,7 +3414,7 @@
               </w:rPr>
               <w:fldChar w:fldCharType="end"/>
             </w:r>
-            <w:bookmarkEnd w:id="25"/>
+            <w:bookmarkEnd w:id="18"/>
           </w:p>
         </w:tc>
         <w:tc>
@@ -4276,7 +3448,7 @@
                 </w:ffData>
               </w:fldChar>
             </w:r>
-            <w:bookmarkStart w:id="26" w:name="Text29"/>
+            <w:bookmarkStart w:id="19" w:name="Text29"/>
             <w:r>
               <w:rPr>
                 <w:rFonts w:ascii="Arial Narrow" w:eastAsia="Times New Roman" w:hAnsi="Arial Narrow" w:cs="Arial"/>
@@ -4362,12 +3534,12 @@
               </w:rPr>
               <w:fldChar w:fldCharType="end"/>
             </w:r>
-            <w:bookmarkEnd w:id="26"/>
-          </w:p>
-        </w:tc>
-        <w:tc>
-          <w:tcPr>
-            <w:tcW w:w="1080" w:type="dxa"/>
+            <w:bookmarkEnd w:id="19"/>
+          </w:p>
+        </w:tc>
+        <w:tc>
+          <w:tcPr>
+            <w:tcW w:w="1867" w:type="dxa"/>
           </w:tcPr>
           <w:p>
             <w:pPr>
@@ -4516,7 +3688,7 @@
                 </w:ffData>
               </w:fldChar>
             </w:r>
-            <w:bookmarkStart w:id="27" w:name="Text25"/>
+            <w:bookmarkStart w:id="20" w:name="Text25"/>
             <w:r>
               <w:rPr>
                 <w:rFonts w:ascii="Arial Narrow" w:eastAsia="Times New Roman" w:hAnsi="Arial Narrow" w:cs="Arial"/>
@@ -4602,7 +3774,7 @@
               </w:rPr>
               <w:fldChar w:fldCharType="end"/>
             </w:r>
-            <w:bookmarkEnd w:id="27"/>
+            <w:bookmarkEnd w:id="20"/>
           </w:p>
         </w:tc>
         <w:tc>
@@ -4636,7 +3808,7 @@
                 </w:ffData>
               </w:fldChar>
             </w:r>
-            <w:bookmarkStart w:id="28" w:name="Text30"/>
+            <w:bookmarkStart w:id="21" w:name="Text30"/>
             <w:r>
               <w:rPr>
                 <w:rFonts w:ascii="Arial Narrow" w:eastAsia="Times New Roman" w:hAnsi="Arial Narrow" w:cs="Arial"/>
@@ -4722,12 +3894,12 @@
               </w:rPr>
               <w:fldChar w:fldCharType="end"/>
             </w:r>
-            <w:bookmarkEnd w:id="28"/>
-          </w:p>
-        </w:tc>
-        <w:tc>
-          <w:tcPr>
-            <w:tcW w:w="1080" w:type="dxa"/>
+            <w:bookmarkEnd w:id="21"/>
+          </w:p>
+        </w:tc>
+        <w:tc>
+          <w:tcPr>
+            <w:tcW w:w="1867" w:type="dxa"/>
           </w:tcPr>
           <w:p>
             <w:pPr>
@@ -4907,7 +4079,7 @@
           <w:r>
             <w:fldChar w:fldCharType="separate"/>
           </w:r>
-          <w:hyperlink w:anchor="_Toc381175968" w:history="1">
+          <w:hyperlink w:anchor="_Toc381493985" w:history="1">
             <w:r>
               <w:rPr>
                 <w:rStyle w:val="Hyperlink"/>
@@ -4934,7 +4106,7 @@
                 <w:noProof/>
                 <w:webHidden/>
               </w:rPr>
-              <w:instrText xml:space="preserve"> PAGEREF _Toc381175968 \h </w:instrText>
+              <w:instrText xml:space="preserve"> PAGEREF _Toc381493985 \h </w:instrText>
             </w:r>
             <w:r>
               <w:rPr>
@@ -4978,7 +4150,7 @@
               <w:lang w:eastAsia="en-US" w:bidi="th-TH"/>
             </w:rPr>
           </w:pPr>
-          <w:hyperlink w:anchor="_Toc381175969" w:history="1">
+          <w:hyperlink w:anchor="_Toc381493986" w:history="1">
             <w:r>
               <w:rPr>
                 <w:rStyle w:val="Hyperlink"/>
@@ -5005,7 +4177,7 @@
                 <w:noProof/>
                 <w:webHidden/>
               </w:rPr>
-              <w:instrText xml:space="preserve"> PAGEREF _Toc381175969 \h </w:instrText>
+              <w:instrText xml:space="preserve"> PAGEREF _Toc381493986 \h </w:instrText>
             </w:r>
             <w:r>
               <w:rPr>
@@ -5049,7 +4221,7 @@
               <w:lang w:eastAsia="en-US" w:bidi="th-TH"/>
             </w:rPr>
           </w:pPr>
-          <w:hyperlink w:anchor="_Toc381175970" w:history="1">
+          <w:hyperlink w:anchor="_Toc381493987" w:history="1">
             <w:r>
               <w:rPr>
                 <w:rStyle w:val="Hyperlink"/>
@@ -5076,7 +4248,7 @@
                 <w:noProof/>
                 <w:webHidden/>
               </w:rPr>
-              <w:instrText xml:space="preserve"> PAGEREF _Toc381175970 \h </w:instrText>
+              <w:instrText xml:space="preserve"> PAGEREF _Toc381493987 \h </w:instrText>
             </w:r>
             <w:r>
               <w:rPr>
@@ -5120,7 +4292,7 @@
               <w:lang w:eastAsia="en-US" w:bidi="th-TH"/>
             </w:rPr>
           </w:pPr>
-          <w:hyperlink w:anchor="_Toc381175971" w:history="1">
+          <w:hyperlink w:anchor="_Toc381493988" w:history="1">
             <w:r>
               <w:rPr>
                 <w:rStyle w:val="Hyperlink"/>
@@ -5147,7 +4319,7 @@
                 <w:noProof/>
                 <w:webHidden/>
               </w:rPr>
-              <w:instrText xml:space="preserve"> PAGEREF _Toc381175971 \h </w:instrText>
+              <w:instrText xml:space="preserve"> PAGEREF _Toc381493988 \h </w:instrText>
             </w:r>
             <w:r>
               <w:rPr>
@@ -5191,7 +4363,7 @@
               <w:lang w:eastAsia="en-US" w:bidi="th-TH"/>
             </w:rPr>
           </w:pPr>
-          <w:hyperlink w:anchor="_Toc381175972" w:history="1">
+          <w:hyperlink w:anchor="_Toc381493989" w:history="1">
             <w:r>
               <w:rPr>
                 <w:rStyle w:val="Hyperlink"/>
@@ -5218,7 +4390,7 @@
                 <w:noProof/>
                 <w:webHidden/>
               </w:rPr>
-              <w:instrText xml:space="preserve"> PAGEREF _Toc381175972 \h </w:instrText>
+              <w:instrText xml:space="preserve"> PAGEREF _Toc381493989 \h </w:instrText>
             </w:r>
             <w:r>
               <w:rPr>
@@ -5262,7 +4434,7 @@
               <w:lang w:eastAsia="en-US" w:bidi="th-TH"/>
             </w:rPr>
           </w:pPr>
-          <w:hyperlink w:anchor="_Toc381175973" w:history="1">
+          <w:hyperlink w:anchor="_Toc381493990" w:history="1">
             <w:r>
               <w:rPr>
                 <w:rStyle w:val="Hyperlink"/>
@@ -5289,7 +4461,7 @@
                 <w:noProof/>
                 <w:webHidden/>
               </w:rPr>
-              <w:instrText xml:space="preserve"> PAGEREF _Toc381175973 \h </w:instrText>
+              <w:instrText xml:space="preserve"> PAGEREF _Toc381493990 \h </w:instrText>
             </w:r>
             <w:r>
               <w:rPr>
@@ -5333,7 +4505,7 @@
               <w:lang w:eastAsia="en-US" w:bidi="th-TH"/>
             </w:rPr>
           </w:pPr>
-          <w:hyperlink w:anchor="_Toc381175974" w:history="1">
+          <w:hyperlink w:anchor="_Toc381493991" w:history="1">
             <w:r>
               <w:rPr>
                 <w:rStyle w:val="Hyperlink"/>
@@ -5360,7 +4532,7 @@
                 <w:noProof/>
                 <w:webHidden/>
               </w:rPr>
-              <w:instrText xml:space="preserve"> PAGEREF _Toc381175974 \h </w:instrText>
+              <w:instrText xml:space="preserve"> PAGEREF _Toc381493991 \h </w:instrText>
             </w:r>
             <w:r>
               <w:rPr>
@@ -5404,7 +4576,7 @@
               <w:lang w:eastAsia="en-US" w:bidi="th-TH"/>
             </w:rPr>
           </w:pPr>
-          <w:hyperlink w:anchor="_Toc381175975" w:history="1">
+          <w:hyperlink w:anchor="_Toc381493992" w:history="1">
             <w:r>
               <w:rPr>
                 <w:rStyle w:val="Hyperlink"/>
@@ -5431,7 +4603,7 @@
                 <w:noProof/>
                 <w:webHidden/>
               </w:rPr>
-              <w:instrText xml:space="preserve"> PAGEREF _Toc381175975 \h </w:instrText>
+              <w:instrText xml:space="preserve"> PAGEREF _Toc381493992 \h </w:instrText>
             </w:r>
             <w:r>
               <w:rPr>
@@ -5475,7 +4647,7 @@
               <w:lang w:eastAsia="en-US" w:bidi="th-TH"/>
             </w:rPr>
           </w:pPr>
-          <w:hyperlink w:anchor="_Toc381175976" w:history="1">
+          <w:hyperlink w:anchor="_Toc381493993" w:history="1">
             <w:r>
               <w:rPr>
                 <w:rStyle w:val="Hyperlink"/>
@@ -5502,7 +4674,7 @@
                 <w:noProof/>
                 <w:webHidden/>
               </w:rPr>
-              <w:instrText xml:space="preserve"> PAGEREF _Toc381175976 \h </w:instrText>
+              <w:instrText xml:space="preserve"> PAGEREF _Toc381493993 \h </w:instrText>
             </w:r>
             <w:r>
               <w:rPr>
@@ -5546,7 +4718,7 @@
               <w:lang w:eastAsia="en-US" w:bidi="th-TH"/>
             </w:rPr>
           </w:pPr>
-          <w:hyperlink w:anchor="_Toc381175977" w:history="1">
+          <w:hyperlink w:anchor="_Toc381493994" w:history="1">
             <w:r>
               <w:rPr>
                 <w:rStyle w:val="Hyperlink"/>
@@ -5573,7 +4745,7 @@
                 <w:noProof/>
                 <w:webHidden/>
               </w:rPr>
-              <w:instrText xml:space="preserve"> PAGEREF _Toc381175977 \h </w:instrText>
+              <w:instrText xml:space="preserve"> PAGEREF _Toc381493994 \h </w:instrText>
             </w:r>
             <w:r>
               <w:rPr>
@@ -5593,7 +4765,7 @@
                 <w:noProof/>
                 <w:webHidden/>
               </w:rPr>
-              <w:t>3</w:t>
+              <w:t>4</w:t>
             </w:r>
             <w:r>
               <w:rPr>
@@ -5617,7 +4789,7 @@
               <w:lang w:eastAsia="en-US" w:bidi="th-TH"/>
             </w:rPr>
           </w:pPr>
-          <w:hyperlink w:anchor="_Toc381175978" w:history="1">
+          <w:hyperlink w:anchor="_Toc381493995" w:history="1">
             <w:r>
               <w:rPr>
                 <w:rStyle w:val="Hyperlink"/>
@@ -5644,7 +4816,7 @@
                 <w:noProof/>
                 <w:webHidden/>
               </w:rPr>
-              <w:instrText xml:space="preserve"> PAGEREF _Toc381175978 \h </w:instrText>
+              <w:instrText xml:space="preserve"> PAGEREF _Toc381493995 \h </w:instrText>
             </w:r>
             <w:r>
               <w:rPr>
@@ -5688,7 +4860,7 @@
               <w:lang w:eastAsia="en-US" w:bidi="th-TH"/>
             </w:rPr>
           </w:pPr>
-          <w:hyperlink w:anchor="_Toc381175979" w:history="1">
+          <w:hyperlink w:anchor="_Toc381493996" w:history="1">
             <w:r>
               <w:rPr>
                 <w:rStyle w:val="Hyperlink"/>
@@ -5717,7 +4889,7 @@
                 <w:noProof/>
                 <w:webHidden/>
               </w:rPr>
-              <w:instrText xml:space="preserve"> PAGEREF _Toc381175979 \h </w:instrText>
+              <w:instrText xml:space="preserve"> PAGEREF _Toc381493996 \h </w:instrText>
             </w:r>
             <w:r>
               <w:rPr>
@@ -5761,7 +4933,7 @@
               <w:lang w:eastAsia="en-US" w:bidi="th-TH"/>
             </w:rPr>
           </w:pPr>
-          <w:hyperlink w:anchor="_Toc381175980" w:history="1">
+          <w:hyperlink w:anchor="_Toc381493997" w:history="1">
             <w:r>
               <w:rPr>
                 <w:rStyle w:val="Hyperlink"/>
@@ -5790,7 +4962,7 @@
                 <w:noProof/>
                 <w:webHidden/>
               </w:rPr>
-              <w:instrText xml:space="preserve"> PAGEREF _Toc381175980 \h </w:instrText>
+              <w:instrText xml:space="preserve"> PAGEREF _Toc381493997 \h </w:instrText>
             </w:r>
             <w:r>
               <w:rPr>
@@ -5834,7 +5006,7 @@
               <w:lang w:eastAsia="en-US" w:bidi="th-TH"/>
             </w:rPr>
           </w:pPr>
-          <w:hyperlink w:anchor="_Toc381175981" w:history="1">
+          <w:hyperlink w:anchor="_Toc381493998" w:history="1">
             <w:r>
               <w:rPr>
                 <w:rStyle w:val="Hyperlink"/>
@@ -5863,7 +5035,7 @@
                 <w:noProof/>
                 <w:webHidden/>
               </w:rPr>
-              <w:instrText xml:space="preserve"> PAGEREF _Toc381175981 \h </w:instrText>
+              <w:instrText xml:space="preserve"> PAGEREF _Toc381493998 \h </w:instrText>
             </w:r>
             <w:r>
               <w:rPr>
@@ -5907,7 +5079,7 @@
               <w:lang w:eastAsia="en-US" w:bidi="th-TH"/>
             </w:rPr>
           </w:pPr>
-          <w:hyperlink w:anchor="_Toc381175982" w:history="1">
+          <w:hyperlink w:anchor="_Toc381493999" w:history="1">
             <w:r>
               <w:rPr>
                 <w:rStyle w:val="Hyperlink"/>
@@ -5936,7 +5108,7 @@
                 <w:noProof/>
                 <w:webHidden/>
               </w:rPr>
-              <w:instrText xml:space="preserve"> PAGEREF _Toc381175982 \h </w:instrText>
+              <w:instrText xml:space="preserve"> PAGEREF _Toc381493999 \h </w:instrText>
             </w:r>
             <w:r>
               <w:rPr>
@@ -5957,6 +5129,590 @@
                 <w:webHidden/>
               </w:rPr>
               <w:t>13</w:t>
+            </w:r>
+            <w:r>
+              <w:rPr>
+                <w:noProof/>
+                <w:webHidden/>
+              </w:rPr>
+              <w:fldChar w:fldCharType="end"/>
+            </w:r>
+          </w:hyperlink>
+        </w:p>
+        <w:p>
+          <w:pPr>
+            <w:pStyle w:val="TOC2"/>
+            <w:tabs>
+              <w:tab w:val="right" w:leader="dot" w:pos="9350"/>
+            </w:tabs>
+            <w:rPr>
+              <w:noProof/>
+              <w:sz w:val="22"/>
+              <w:szCs w:val="28"/>
+              <w:lang w:eastAsia="en-US" w:bidi="th-TH"/>
+            </w:rPr>
+          </w:pPr>
+          <w:hyperlink w:anchor="_Toc381494000" w:history="1">
+            <w:r>
+              <w:rPr>
+                <w:rStyle w:val="Hyperlink"/>
+                <w:b/>
+                <w:bCs/>
+                <w:noProof/>
+              </w:rPr>
+              <w:t>UAT_TC 05</w:t>
+            </w:r>
+            <w:r>
+              <w:rPr>
+                <w:noProof/>
+                <w:webHidden/>
+              </w:rPr>
+              <w:tab/>
+            </w:r>
+            <w:r>
+              <w:rPr>
+                <w:noProof/>
+                <w:webHidden/>
+              </w:rPr>
+              <w:fldChar w:fldCharType="begin"/>
+            </w:r>
+            <w:r>
+              <w:rPr>
+                <w:noProof/>
+                <w:webHidden/>
+              </w:rPr>
+              <w:instrText xml:space="preserve"> PAGEREF _Toc381494000 \h </w:instrText>
+            </w:r>
+            <w:r>
+              <w:rPr>
+                <w:noProof/>
+                <w:webHidden/>
+              </w:rPr>
+            </w:r>
+            <w:r>
+              <w:rPr>
+                <w:noProof/>
+                <w:webHidden/>
+              </w:rPr>
+              <w:fldChar w:fldCharType="separate"/>
+            </w:r>
+            <w:r>
+              <w:rPr>
+                <w:noProof/>
+                <w:webHidden/>
+              </w:rPr>
+              <w:t>15</w:t>
+            </w:r>
+            <w:r>
+              <w:rPr>
+                <w:noProof/>
+                <w:webHidden/>
+              </w:rPr>
+              <w:fldChar w:fldCharType="end"/>
+            </w:r>
+          </w:hyperlink>
+        </w:p>
+        <w:p>
+          <w:pPr>
+            <w:pStyle w:val="TOC2"/>
+            <w:tabs>
+              <w:tab w:val="right" w:leader="dot" w:pos="9350"/>
+            </w:tabs>
+            <w:rPr>
+              <w:noProof/>
+              <w:sz w:val="22"/>
+              <w:szCs w:val="28"/>
+              <w:lang w:eastAsia="en-US" w:bidi="th-TH"/>
+            </w:rPr>
+          </w:pPr>
+          <w:hyperlink w:anchor="_Toc381494001" w:history="1">
+            <w:r>
+              <w:rPr>
+                <w:rStyle w:val="Hyperlink"/>
+                <w:b/>
+                <w:bCs/>
+                <w:noProof/>
+              </w:rPr>
+              <w:t>UAT_TC 06</w:t>
+            </w:r>
+            <w:r>
+              <w:rPr>
+                <w:noProof/>
+                <w:webHidden/>
+              </w:rPr>
+              <w:tab/>
+            </w:r>
+            <w:r>
+              <w:rPr>
+                <w:noProof/>
+                <w:webHidden/>
+              </w:rPr>
+              <w:fldChar w:fldCharType="begin"/>
+            </w:r>
+            <w:r>
+              <w:rPr>
+                <w:noProof/>
+                <w:webHidden/>
+              </w:rPr>
+              <w:instrText xml:space="preserve"> PAGEREF _Toc381494001 \h </w:instrText>
+            </w:r>
+            <w:r>
+              <w:rPr>
+                <w:noProof/>
+                <w:webHidden/>
+              </w:rPr>
+            </w:r>
+            <w:r>
+              <w:rPr>
+                <w:noProof/>
+                <w:webHidden/>
+              </w:rPr>
+              <w:fldChar w:fldCharType="separate"/>
+            </w:r>
+            <w:r>
+              <w:rPr>
+                <w:noProof/>
+                <w:webHidden/>
+              </w:rPr>
+              <w:t>17</w:t>
+            </w:r>
+            <w:r>
+              <w:rPr>
+                <w:noProof/>
+                <w:webHidden/>
+              </w:rPr>
+              <w:fldChar w:fldCharType="end"/>
+            </w:r>
+          </w:hyperlink>
+        </w:p>
+        <w:p>
+          <w:pPr>
+            <w:pStyle w:val="TOC2"/>
+            <w:tabs>
+              <w:tab w:val="right" w:leader="dot" w:pos="9350"/>
+            </w:tabs>
+            <w:rPr>
+              <w:noProof/>
+              <w:sz w:val="22"/>
+              <w:szCs w:val="28"/>
+              <w:lang w:eastAsia="en-US" w:bidi="th-TH"/>
+            </w:rPr>
+          </w:pPr>
+          <w:hyperlink w:anchor="_Toc381494002" w:history="1">
+            <w:r>
+              <w:rPr>
+                <w:rStyle w:val="Hyperlink"/>
+                <w:b/>
+                <w:bCs/>
+                <w:noProof/>
+              </w:rPr>
+              <w:t>UAT_TC 07</w:t>
+            </w:r>
+            <w:r>
+              <w:rPr>
+                <w:noProof/>
+                <w:webHidden/>
+              </w:rPr>
+              <w:tab/>
+            </w:r>
+            <w:r>
+              <w:rPr>
+                <w:noProof/>
+                <w:webHidden/>
+              </w:rPr>
+              <w:fldChar w:fldCharType="begin"/>
+            </w:r>
+            <w:r>
+              <w:rPr>
+                <w:noProof/>
+                <w:webHidden/>
+              </w:rPr>
+              <w:instrText xml:space="preserve"> PAGEREF _Toc381494002 \h </w:instrText>
+            </w:r>
+            <w:r>
+              <w:rPr>
+                <w:noProof/>
+                <w:webHidden/>
+              </w:rPr>
+            </w:r>
+            <w:r>
+              <w:rPr>
+                <w:noProof/>
+                <w:webHidden/>
+              </w:rPr>
+              <w:fldChar w:fldCharType="separate"/>
+            </w:r>
+            <w:r>
+              <w:rPr>
+                <w:noProof/>
+                <w:webHidden/>
+              </w:rPr>
+              <w:t>19</w:t>
+            </w:r>
+            <w:r>
+              <w:rPr>
+                <w:noProof/>
+                <w:webHidden/>
+              </w:rPr>
+              <w:fldChar w:fldCharType="end"/>
+            </w:r>
+          </w:hyperlink>
+        </w:p>
+        <w:p>
+          <w:pPr>
+            <w:pStyle w:val="TOC2"/>
+            <w:tabs>
+              <w:tab w:val="right" w:leader="dot" w:pos="9350"/>
+            </w:tabs>
+            <w:rPr>
+              <w:noProof/>
+              <w:sz w:val="22"/>
+              <w:szCs w:val="28"/>
+              <w:lang w:eastAsia="en-US" w:bidi="th-TH"/>
+            </w:rPr>
+          </w:pPr>
+          <w:hyperlink w:anchor="_Toc381494003" w:history="1">
+            <w:r>
+              <w:rPr>
+                <w:rStyle w:val="Hyperlink"/>
+                <w:b/>
+                <w:bCs/>
+                <w:noProof/>
+              </w:rPr>
+              <w:t>UAT_TC 08</w:t>
+            </w:r>
+            <w:r>
+              <w:rPr>
+                <w:noProof/>
+                <w:webHidden/>
+              </w:rPr>
+              <w:tab/>
+            </w:r>
+            <w:r>
+              <w:rPr>
+                <w:noProof/>
+                <w:webHidden/>
+              </w:rPr>
+              <w:fldChar w:fldCharType="begin"/>
+            </w:r>
+            <w:r>
+              <w:rPr>
+                <w:noProof/>
+                <w:webHidden/>
+              </w:rPr>
+              <w:instrText xml:space="preserve"> PAGEREF _Toc381494003 \h </w:instrText>
+            </w:r>
+            <w:r>
+              <w:rPr>
+                <w:noProof/>
+                <w:webHidden/>
+              </w:rPr>
+            </w:r>
+            <w:r>
+              <w:rPr>
+                <w:noProof/>
+                <w:webHidden/>
+              </w:rPr>
+              <w:fldChar w:fldCharType="separate"/>
+            </w:r>
+            <w:r>
+              <w:rPr>
+                <w:noProof/>
+                <w:webHidden/>
+              </w:rPr>
+              <w:t>21</w:t>
+            </w:r>
+            <w:r>
+              <w:rPr>
+                <w:noProof/>
+                <w:webHidden/>
+              </w:rPr>
+              <w:fldChar w:fldCharType="end"/>
+            </w:r>
+          </w:hyperlink>
+        </w:p>
+        <w:p>
+          <w:pPr>
+            <w:pStyle w:val="TOC2"/>
+            <w:tabs>
+              <w:tab w:val="right" w:leader="dot" w:pos="9350"/>
+            </w:tabs>
+            <w:rPr>
+              <w:noProof/>
+              <w:sz w:val="22"/>
+              <w:szCs w:val="28"/>
+              <w:lang w:eastAsia="en-US" w:bidi="th-TH"/>
+            </w:rPr>
+          </w:pPr>
+          <w:hyperlink w:anchor="_Toc381494004" w:history="1">
+            <w:r>
+              <w:rPr>
+                <w:rStyle w:val="Hyperlink"/>
+                <w:b/>
+                <w:bCs/>
+                <w:noProof/>
+              </w:rPr>
+              <w:t>UAT_TC 09</w:t>
+            </w:r>
+            <w:r>
+              <w:rPr>
+                <w:noProof/>
+                <w:webHidden/>
+              </w:rPr>
+              <w:tab/>
+            </w:r>
+            <w:r>
+              <w:rPr>
+                <w:noProof/>
+                <w:webHidden/>
+              </w:rPr>
+              <w:fldChar w:fldCharType="begin"/>
+            </w:r>
+            <w:r>
+              <w:rPr>
+                <w:noProof/>
+                <w:webHidden/>
+              </w:rPr>
+              <w:instrText xml:space="preserve"> PAGEREF _Toc381494004 \h </w:instrText>
+            </w:r>
+            <w:r>
+              <w:rPr>
+                <w:noProof/>
+                <w:webHidden/>
+              </w:rPr>
+            </w:r>
+            <w:r>
+              <w:rPr>
+                <w:noProof/>
+                <w:webHidden/>
+              </w:rPr>
+              <w:fldChar w:fldCharType="separate"/>
+            </w:r>
+            <w:r>
+              <w:rPr>
+                <w:noProof/>
+                <w:webHidden/>
+              </w:rPr>
+              <w:t>23</w:t>
+            </w:r>
+            <w:r>
+              <w:rPr>
+                <w:noProof/>
+                <w:webHidden/>
+              </w:rPr>
+              <w:fldChar w:fldCharType="end"/>
+            </w:r>
+          </w:hyperlink>
+        </w:p>
+        <w:p>
+          <w:pPr>
+            <w:pStyle w:val="TOC2"/>
+            <w:tabs>
+              <w:tab w:val="right" w:leader="dot" w:pos="9350"/>
+            </w:tabs>
+            <w:rPr>
+              <w:noProof/>
+              <w:sz w:val="22"/>
+              <w:szCs w:val="28"/>
+              <w:lang w:eastAsia="en-US" w:bidi="th-TH"/>
+            </w:rPr>
+          </w:pPr>
+          <w:hyperlink w:anchor="_Toc381494005" w:history="1">
+            <w:r>
+              <w:rPr>
+                <w:rStyle w:val="Hyperlink"/>
+                <w:b/>
+                <w:bCs/>
+                <w:noProof/>
+              </w:rPr>
+              <w:t>UAT_TC 10</w:t>
+            </w:r>
+            <w:r>
+              <w:rPr>
+                <w:noProof/>
+                <w:webHidden/>
+              </w:rPr>
+              <w:tab/>
+            </w:r>
+            <w:r>
+              <w:rPr>
+                <w:noProof/>
+                <w:webHidden/>
+              </w:rPr>
+              <w:fldChar w:fldCharType="begin"/>
+            </w:r>
+            <w:r>
+              <w:rPr>
+                <w:noProof/>
+                <w:webHidden/>
+              </w:rPr>
+              <w:instrText xml:space="preserve"> PAGEREF _Toc381494005 \h </w:instrText>
+            </w:r>
+            <w:r>
+              <w:rPr>
+                <w:noProof/>
+                <w:webHidden/>
+              </w:rPr>
+            </w:r>
+            <w:r>
+              <w:rPr>
+                <w:noProof/>
+                <w:webHidden/>
+              </w:rPr>
+              <w:fldChar w:fldCharType="separate"/>
+            </w:r>
+            <w:r>
+              <w:rPr>
+                <w:noProof/>
+                <w:webHidden/>
+              </w:rPr>
+              <w:t>28</w:t>
+            </w:r>
+            <w:r>
+              <w:rPr>
+                <w:noProof/>
+                <w:webHidden/>
+              </w:rPr>
+              <w:fldChar w:fldCharType="end"/>
+            </w:r>
+          </w:hyperlink>
+        </w:p>
+        <w:p>
+          <w:pPr>
+            <w:pStyle w:val="TOC2"/>
+            <w:tabs>
+              <w:tab w:val="right" w:leader="dot" w:pos="9350"/>
+            </w:tabs>
+            <w:rPr>
+              <w:noProof/>
+              <w:sz w:val="22"/>
+              <w:szCs w:val="28"/>
+              <w:lang w:eastAsia="en-US" w:bidi="th-TH"/>
+            </w:rPr>
+          </w:pPr>
+          <w:hyperlink w:anchor="_Toc381494006" w:history="1">
+            <w:r>
+              <w:rPr>
+                <w:rStyle w:val="Hyperlink"/>
+                <w:b/>
+                <w:bCs/>
+                <w:noProof/>
+              </w:rPr>
+              <w:t>UAT_TC 11</w:t>
+            </w:r>
+            <w:r>
+              <w:rPr>
+                <w:noProof/>
+                <w:webHidden/>
+              </w:rPr>
+              <w:tab/>
+            </w:r>
+            <w:r>
+              <w:rPr>
+                <w:noProof/>
+                <w:webHidden/>
+              </w:rPr>
+              <w:fldChar w:fldCharType="begin"/>
+            </w:r>
+            <w:r>
+              <w:rPr>
+                <w:noProof/>
+                <w:webHidden/>
+              </w:rPr>
+              <w:instrText xml:space="preserve"> PAGEREF _Toc381494006 \h </w:instrText>
+            </w:r>
+            <w:r>
+              <w:rPr>
+                <w:noProof/>
+                <w:webHidden/>
+              </w:rPr>
+            </w:r>
+            <w:r>
+              <w:rPr>
+                <w:noProof/>
+                <w:webHidden/>
+              </w:rPr>
+              <w:fldChar w:fldCharType="separate"/>
+            </w:r>
+            <w:r>
+              <w:rPr>
+                <w:noProof/>
+                <w:webHidden/>
+              </w:rPr>
+              <w:t>31</w:t>
+            </w:r>
+            <w:r>
+              <w:rPr>
+                <w:noProof/>
+                <w:webHidden/>
+              </w:rPr>
+              <w:fldChar w:fldCharType="end"/>
+            </w:r>
+          </w:hyperlink>
+        </w:p>
+        <w:p>
+          <w:pPr>
+            <w:pStyle w:val="TOC2"/>
+            <w:tabs>
+              <w:tab w:val="right" w:leader="dot" w:pos="9350"/>
+            </w:tabs>
+            <w:rPr>
+              <w:noProof/>
+              <w:sz w:val="22"/>
+              <w:szCs w:val="28"/>
+              <w:lang w:eastAsia="en-US" w:bidi="th-TH"/>
+            </w:rPr>
+          </w:pPr>
+          <w:hyperlink w:anchor="_Toc381494007" w:history="1">
+            <w:r>
+              <w:rPr>
+                <w:rStyle w:val="Hyperlink"/>
+                <w:b/>
+                <w:bCs/>
+                <w:noProof/>
+              </w:rPr>
+              <w:t>UAT_TC 12</w:t>
+            </w:r>
+            <w:r>
+              <w:rPr>
+                <w:noProof/>
+                <w:webHidden/>
+              </w:rPr>
+              <w:tab/>
+            </w:r>
+            <w:r>
+              <w:rPr>
+                <w:noProof/>
+                <w:webHidden/>
+              </w:rPr>
+              <w:fldChar w:fldCharType="begin"/>
+            </w:r>
+            <w:r>
+              <w:rPr>
+                <w:noProof/>
+                <w:webHidden/>
+              </w:rPr>
+              <w:instrText xml:space="preserve"> PAGEREF _Toc381494007 \h </w:instrText>
+            </w:r>
+            <w:r>
+              <w:rPr>
+                <w:noProof/>
+                <w:webHidden/>
+              </w:rPr>
+            </w:r>
+            <w:r>
+              <w:rPr>
+                <w:noProof/>
+                <w:webHidden/>
+              </w:rPr>
+              <w:fldChar w:fldCharType="separate"/>
+            </w:r>
+            <w:r>
+              <w:rPr>
+                <w:noProof/>
+                <w:webHidden/>
+              </w:rPr>
+              <w:t>32</w:t>
             </w:r>
             <w:r>
               <w:rPr>
@@ -5980,7 +5736,7 @@
               <w:lang w:eastAsia="en-US" w:bidi="th-TH"/>
             </w:rPr>
           </w:pPr>
-          <w:hyperlink w:anchor="_Toc381175983" w:history="1">
+          <w:hyperlink w:anchor="_Toc381494008" w:history="1">
             <w:r>
               <w:rPr>
                 <w:rStyle w:val="Hyperlink"/>
@@ -6007,7 +5763,7 @@
                 <w:noProof/>
                 <w:webHidden/>
               </w:rPr>
-              <w:instrText xml:space="preserve"> PAGEREF _Toc381175983 \h </w:instrText>
+              <w:instrText xml:space="preserve"> PAGEREF _Toc381494008 \h </w:instrText>
             </w:r>
             <w:r>
               <w:rPr>
@@ -6027,7 +5783,7 @@
                 <w:noProof/>
                 <w:webHidden/>
               </w:rPr>
-              <w:t>16</w:t>
+              <w:t>33</w:t>
             </w:r>
             <w:r>
               <w:rPr>
@@ -6058,23 +5814,16 @@
     <w:p/>
     <w:p/>
     <w:p/>
-    <w:p/>
-    <w:p/>
-    <w:p/>
-    <w:p/>
-    <w:p/>
-    <w:p/>
-    <w:p/>
-    <w:p/>
     <w:p>
       <w:pPr>
         <w:pStyle w:val="Heading1"/>
       </w:pPr>
-      <w:bookmarkStart w:id="29" w:name="_Toc381175971"/>
-      <w:r>
+      <w:bookmarkStart w:id="22" w:name="_Toc381493988"/>
+      <w:r>
+        <w:lastRenderedPageBreak/>
         <w:t>References</w:t>
       </w:r>
-      <w:bookmarkEnd w:id="29"/>
+      <w:bookmarkEnd w:id="22"/>
     </w:p>
     <w:p>
       <w:pPr>
@@ -6110,11 +5859,11 @@
       <w:pPr>
         <w:pStyle w:val="Heading1"/>
       </w:pPr>
-      <w:bookmarkStart w:id="30" w:name="_Toc381175972"/>
+      <w:bookmarkStart w:id="23" w:name="_Toc381493989"/>
       <w:r>
         <w:t>Introduction</w:t>
       </w:r>
-      <w:bookmarkEnd w:id="30"/>
+      <w:bookmarkEnd w:id="23"/>
     </w:p>
     <w:p>
       <w:pPr>
@@ -6157,11 +5906,11 @@
       <w:pPr>
         <w:pStyle w:val="Heading1"/>
       </w:pPr>
-      <w:bookmarkStart w:id="31" w:name="_Toc381175973"/>
+      <w:bookmarkStart w:id="24" w:name="_Toc381493990"/>
       <w:r>
         <w:t>Responsibility</w:t>
       </w:r>
-      <w:bookmarkEnd w:id="31"/>
+      <w:bookmarkEnd w:id="24"/>
       <w:r>
         <w:t xml:space="preserve"> </w:t>
       </w:r>
@@ -6267,9 +6016,19 @@
             <w:tcW w:w="2609" w:type="pct"/>
           </w:tcPr>
           <w:p>
-            <w:r>
-              <w:t>Narangrit Saisuwan</w:t>
-            </w:r>
+            <w:proofErr w:type="spellStart"/>
+            <w:r>
+              <w:t>Narangrit</w:t>
+            </w:r>
+            <w:proofErr w:type="spellEnd"/>
+            <w:r>
+              <w:t xml:space="preserve"> </w:t>
+            </w:r>
+            <w:proofErr w:type="spellStart"/>
+            <w:r>
+              <w:t>Saisuwan</w:t>
+            </w:r>
+            <w:proofErr w:type="spellEnd"/>
           </w:p>
         </w:tc>
       </w:tr>
@@ -6292,9 +6051,19 @@
             <w:tcW w:w="2609" w:type="pct"/>
           </w:tcPr>
           <w:p>
-            <w:r>
-              <w:t>Maytat Siriangkul</w:t>
-            </w:r>
+            <w:proofErr w:type="spellStart"/>
+            <w:r>
+              <w:t>Maytat</w:t>
+            </w:r>
+            <w:proofErr w:type="spellEnd"/>
+            <w:r>
+              <w:t xml:space="preserve"> </w:t>
+            </w:r>
+            <w:proofErr w:type="spellStart"/>
+            <w:r>
+              <w:t>Siriangkul</w:t>
+            </w:r>
+            <w:proofErr w:type="spellEnd"/>
           </w:p>
         </w:tc>
       </w:tr>
@@ -6312,11 +6081,11 @@
       <w:pPr>
         <w:pStyle w:val="Heading1"/>
       </w:pPr>
-      <w:bookmarkStart w:id="32" w:name="_Toc381175974"/>
+      <w:bookmarkStart w:id="25" w:name="_Toc381493991"/>
       <w:r>
         <w:t>Test Item</w:t>
       </w:r>
-      <w:bookmarkEnd w:id="32"/>
+      <w:bookmarkEnd w:id="25"/>
     </w:p>
     <w:p>
       <w:pPr>
@@ -6345,11 +6114,11 @@
       <w:pPr>
         <w:pStyle w:val="Heading1"/>
       </w:pPr>
-      <w:bookmarkStart w:id="33" w:name="_Toc381175975"/>
+      <w:bookmarkStart w:id="26" w:name="_Toc381493992"/>
       <w:r>
         <w:t>Test tools</w:t>
       </w:r>
-      <w:bookmarkEnd w:id="33"/>
+      <w:bookmarkEnd w:id="26"/>
     </w:p>
     <w:p>
       <w:pPr>
@@ -6370,11 +6139,11 @@
       <w:pPr>
         <w:pStyle w:val="Heading1"/>
       </w:pPr>
-      <w:bookmarkStart w:id="34" w:name="_Toc381175976"/>
+      <w:bookmarkStart w:id="27" w:name="_Toc381493993"/>
       <w:r>
         <w:t>Test Environment requirement</w:t>
       </w:r>
-      <w:bookmarkEnd w:id="34"/>
+      <w:bookmarkEnd w:id="27"/>
       <w:r>
         <w:t xml:space="preserve"> </w:t>
       </w:r>
@@ -6386,16 +6155,134 @@
           <w:szCs w:val="18"/>
         </w:rPr>
       </w:pPr>
+      <w:r>
+        <w:rPr>
+          <w:sz w:val="18"/>
+          <w:szCs w:val="18"/>
+        </w:rPr>
+        <w:t>Display</w:t>
+      </w:r>
+    </w:p>
+    <w:p>
+      <w:pPr>
+        <w:numPr>
+          <w:ilvl w:val="0"/>
+          <w:numId w:val="25"/>
+        </w:numPr>
+        <w:rPr>
+          <w:sz w:val="18"/>
+          <w:szCs w:val="18"/>
+        </w:rPr>
+      </w:pPr>
+      <w:r>
+        <w:rPr>
+          <w:sz w:val="18"/>
+          <w:szCs w:val="18"/>
+        </w:rPr>
+        <w:t>15.4-inch (diagonal) LED-backlit glossy or optional antiglare widescreen display with support for millions of colors</w:t>
+      </w:r>
+    </w:p>
+    <w:p>
+      <w:pPr>
+        <w:rPr>
+          <w:sz w:val="18"/>
+          <w:szCs w:val="18"/>
+        </w:rPr>
+      </w:pPr>
+      <w:r>
+        <w:rPr>
+          <w:sz w:val="18"/>
+          <w:szCs w:val="18"/>
+        </w:rPr>
+        <w:t>Processor</w:t>
+      </w:r>
+    </w:p>
+    <w:p>
+      <w:pPr>
+        <w:numPr>
+          <w:ilvl w:val="0"/>
+          <w:numId w:val="24"/>
+        </w:numPr>
+        <w:rPr>
+          <w:sz w:val="18"/>
+          <w:szCs w:val="18"/>
+        </w:rPr>
+      </w:pPr>
+      <w:r>
+        <w:rPr>
+          <w:sz w:val="18"/>
+          <w:szCs w:val="18"/>
+        </w:rPr>
+        <w:t>2.6GHz quad-core Intel Core i7 processor (Turbo Boost up to 3.6GHz) with 6MB L3 cache</w:t>
+      </w:r>
+      <w:r>
+        <w:rPr>
+          <w:sz w:val="18"/>
+          <w:szCs w:val="18"/>
+        </w:rPr>
+        <w:br/>
+      </w:r>
+    </w:p>
+    <w:p>
+      <w:pPr>
+        <w:rPr>
+          <w:sz w:val="18"/>
+          <w:szCs w:val="18"/>
+        </w:rPr>
+      </w:pPr>
+      <w:r>
+        <w:rPr>
+          <w:sz w:val="18"/>
+          <w:szCs w:val="18"/>
+        </w:rPr>
+        <w:t>Memory</w:t>
+      </w:r>
+    </w:p>
+    <w:p>
+      <w:pPr>
+        <w:pStyle w:val="ListParagraph"/>
+        <w:numPr>
+          <w:ilvl w:val="0"/>
+          <w:numId w:val="26"/>
+        </w:numPr>
+        <w:rPr>
+          <w:sz w:val="18"/>
+          <w:szCs w:val="18"/>
+        </w:rPr>
+      </w:pPr>
+      <w:r>
+        <w:rPr>
+          <w:b/>
+          <w:bCs/>
+          <w:sz w:val="18"/>
+          <w:szCs w:val="18"/>
+        </w:rPr>
+        <w:t>2.3GHz</w:t>
+      </w:r>
+      <w:r>
+        <w:rPr>
+          <w:sz w:val="18"/>
+          <w:szCs w:val="18"/>
+        </w:rPr>
+        <w:t xml:space="preserve"> </w:t>
+      </w:r>
+      <w:r>
+        <w:rPr>
+          <w:sz w:val="18"/>
+          <w:szCs w:val="18"/>
+        </w:rPr>
+        <w:t>4GB of 1600MHz DDR3 memory</w:t>
+      </w:r>
     </w:p>
     <w:p>
       <w:pPr>
         <w:pStyle w:val="Heading1"/>
       </w:pPr>
-      <w:bookmarkStart w:id="35" w:name="_Toc381175977"/>
+      <w:bookmarkStart w:id="28" w:name="_Toc381493994"/>
       <w:r>
         <w:t>Features to be tested</w:t>
       </w:r>
-      <w:bookmarkEnd w:id="35"/>
+      <w:bookmarkEnd w:id="28"/>
     </w:p>
     <w:p>
       <w:r>
@@ -6403,9 +6290,6 @@
         <w:t>All of User requirement specification</w:t>
       </w:r>
     </w:p>
-    <w:p/>
-    <w:p/>
-    <w:p/>
     <w:p>
       <w:pPr>
         <w:pStyle w:val="Heading1"/>
@@ -6413,7 +6297,7 @@
           <w:lang w:bidi="th-TH"/>
         </w:rPr>
       </w:pPr>
-      <w:bookmarkStart w:id="36" w:name="_Toc381175978"/>
+      <w:bookmarkStart w:id="29" w:name="_Toc381493995"/>
       <w:r>
         <w:rPr>
           <w:lang w:bidi="th-TH"/>
@@ -6427,7 +6311,7 @@
         </w:rPr>
         <w:t>of User acceptance Test (UAT)</w:t>
       </w:r>
-      <w:bookmarkEnd w:id="36"/>
+      <w:bookmarkEnd w:id="29"/>
     </w:p>
     <w:p>
       <w:pPr>
@@ -6445,7 +6329,7 @@
           <w:lang w:bidi="th-TH"/>
         </w:rPr>
       </w:pPr>
-      <w:bookmarkStart w:id="37" w:name="_Toc381175979"/>
+      <w:bookmarkStart w:id="30" w:name="_Toc381493996"/>
       <w:r>
         <w:rPr>
           <w:b/>
@@ -6454,7 +6338,7 @@
         </w:rPr>
         <w:t>UAT_TC 01</w:t>
       </w:r>
-      <w:bookmarkEnd w:id="37"/>
+      <w:bookmarkEnd w:id="30"/>
     </w:p>
     <w:p>
       <w:pPr>
@@ -6766,7 +6650,31 @@
           </w:tcPr>
           <w:p>
             <w:r>
-              <w:t xml:space="preserve">75 Santisuk road Muang Chaingmai </w:t>
+              <w:t xml:space="preserve">75 </w:t>
+            </w:r>
+            <w:proofErr w:type="spellStart"/>
+            <w:r>
+              <w:t>Santisuk</w:t>
+            </w:r>
+            <w:proofErr w:type="spellEnd"/>
+            <w:r>
+              <w:t xml:space="preserve"> road </w:t>
+            </w:r>
+            <w:proofErr w:type="spellStart"/>
+            <w:r>
+              <w:t>Muang</w:t>
+            </w:r>
+            <w:proofErr w:type="spellEnd"/>
+            <w:r>
+              <w:t xml:space="preserve"> </w:t>
+            </w:r>
+            <w:proofErr w:type="spellStart"/>
+            <w:r>
+              <w:t>Chaingmai</w:t>
+            </w:r>
+            <w:proofErr w:type="spellEnd"/>
+            <w:r>
+              <w:t xml:space="preserve"> </w:t>
             </w:r>
             <w:r>
               <w:t>Thailand 50300</w:t>
@@ -7263,9 +7171,19 @@
             <w:tcW w:w="4184" w:type="dxa"/>
           </w:tcPr>
           <w:p>
-            <w:r>
-              <w:t>Narungrit Saisuwan</w:t>
-            </w:r>
+            <w:proofErr w:type="spellStart"/>
+            <w:r>
+              <w:t>Narungrit</w:t>
+            </w:r>
+            <w:proofErr w:type="spellEnd"/>
+            <w:r>
+              <w:t xml:space="preserve"> </w:t>
+            </w:r>
+            <w:proofErr w:type="spellStart"/>
+            <w:r>
+              <w:t>Saisuwan</w:t>
+            </w:r>
+            <w:proofErr w:type="spellEnd"/>
             <w:r>
               <w:t xml:space="preserve"> </w:t>
             </w:r>
@@ -7716,7 +7634,31 @@
               <w:t xml:space="preserve">Address : </w:t>
             </w:r>
             <w:r>
-              <w:t>75 Santisuk read Muang Chaingmai  Thailand 50300</w:t>
+              <w:t xml:space="preserve">75 </w:t>
+            </w:r>
+            <w:proofErr w:type="spellStart"/>
+            <w:r>
+              <w:t>Santisuk</w:t>
+            </w:r>
+            <w:proofErr w:type="spellEnd"/>
+            <w:r>
+              <w:t xml:space="preserve"> read </w:t>
+            </w:r>
+            <w:proofErr w:type="spellStart"/>
+            <w:r>
+              <w:t>Muang</w:t>
+            </w:r>
+            <w:proofErr w:type="spellEnd"/>
+            <w:r>
+              <w:t xml:space="preserve"> </w:t>
+            </w:r>
+            <w:proofErr w:type="spellStart"/>
+            <w:r>
+              <w:t>Chaingmai</w:t>
+            </w:r>
+            <w:proofErr w:type="spellEnd"/>
+            <w:r>
+              <w:t xml:space="preserve">  Thailand 50300</w:t>
             </w:r>
           </w:p>
           <w:p>
@@ -8048,7 +7990,31 @@
               <w:t xml:space="preserve">Address : </w:t>
             </w:r>
             <w:r>
-              <w:t>75 Santisuk read Muang Chaingmai  Thailand 50300</w:t>
+              <w:t xml:space="preserve">75 </w:t>
+            </w:r>
+            <w:proofErr w:type="spellStart"/>
+            <w:r>
+              <w:t>Santisuk</w:t>
+            </w:r>
+            <w:proofErr w:type="spellEnd"/>
+            <w:r>
+              <w:t xml:space="preserve"> read </w:t>
+            </w:r>
+            <w:proofErr w:type="spellStart"/>
+            <w:r>
+              <w:t>Muang</w:t>
+            </w:r>
+            <w:proofErr w:type="spellEnd"/>
+            <w:r>
+              <w:t xml:space="preserve"> </w:t>
+            </w:r>
+            <w:proofErr w:type="spellStart"/>
+            <w:r>
+              <w:t>Chaingmai</w:t>
+            </w:r>
+            <w:proofErr w:type="spellEnd"/>
+            <w:r>
+              <w:t xml:space="preserve">  Thailand 50300</w:t>
             </w:r>
           </w:p>
           <w:p>
@@ -8787,7 +8753,31 @@
               <w:t xml:space="preserve">Address : </w:t>
             </w:r>
             <w:r>
-              <w:t>75 Santisuk read Muang Chaingmai  Thailand 50300</w:t>
+              <w:t xml:space="preserve">75 </w:t>
+            </w:r>
+            <w:proofErr w:type="spellStart"/>
+            <w:r>
+              <w:t>Santisuk</w:t>
+            </w:r>
+            <w:proofErr w:type="spellEnd"/>
+            <w:r>
+              <w:t xml:space="preserve"> read </w:t>
+            </w:r>
+            <w:proofErr w:type="spellStart"/>
+            <w:r>
+              <w:t>Muang</w:t>
+            </w:r>
+            <w:proofErr w:type="spellEnd"/>
+            <w:r>
+              <w:t xml:space="preserve"> </w:t>
+            </w:r>
+            <w:proofErr w:type="spellStart"/>
+            <w:r>
+              <w:t>Chaingmai</w:t>
+            </w:r>
+            <w:proofErr w:type="spellEnd"/>
+            <w:r>
+              <w:t xml:space="preserve">  Thailand 50300</w:t>
             </w:r>
           </w:p>
           <w:p>
@@ -9150,7 +9140,31 @@
               <w:t xml:space="preserve">Address : </w:t>
             </w:r>
             <w:r>
-              <w:t>75 Santisuk read Muang Chaingmai  Thailand 50300</w:t>
+              <w:t xml:space="preserve">75 </w:t>
+            </w:r>
+            <w:proofErr w:type="spellStart"/>
+            <w:r>
+              <w:t>Santisuk</w:t>
+            </w:r>
+            <w:proofErr w:type="spellEnd"/>
+            <w:r>
+              <w:t xml:space="preserve"> read </w:t>
+            </w:r>
+            <w:proofErr w:type="spellStart"/>
+            <w:r>
+              <w:t>Muang</w:t>
+            </w:r>
+            <w:proofErr w:type="spellEnd"/>
+            <w:r>
+              <w:t xml:space="preserve"> </w:t>
+            </w:r>
+            <w:proofErr w:type="spellStart"/>
+            <w:r>
+              <w:t>Chaingmai</w:t>
+            </w:r>
+            <w:proofErr w:type="spellEnd"/>
+            <w:r>
+              <w:t xml:space="preserve">  Thailand 50300</w:t>
             </w:r>
           </w:p>
           <w:p>
@@ -9517,7 +9531,31 @@
               <w:t xml:space="preserve">Address : </w:t>
             </w:r>
             <w:r>
-              <w:t>75 Santisuk read Muang Chaingmai  Thailand 50300</w:t>
+              <w:t xml:space="preserve">75 </w:t>
+            </w:r>
+            <w:proofErr w:type="spellStart"/>
+            <w:r>
+              <w:t>Santisuk</w:t>
+            </w:r>
+            <w:proofErr w:type="spellEnd"/>
+            <w:r>
+              <w:t xml:space="preserve"> read </w:t>
+            </w:r>
+            <w:proofErr w:type="spellStart"/>
+            <w:r>
+              <w:t>Muang</w:t>
+            </w:r>
+            <w:proofErr w:type="spellEnd"/>
+            <w:r>
+              <w:t xml:space="preserve"> </w:t>
+            </w:r>
+            <w:proofErr w:type="spellStart"/>
+            <w:r>
+              <w:t>Chaingmai</w:t>
+            </w:r>
+            <w:proofErr w:type="spellEnd"/>
+            <w:r>
+              <w:t xml:space="preserve">  Thailand 50300</w:t>
             </w:r>
           </w:p>
           <w:p>
@@ -9901,7 +9939,31 @@
               <w:t xml:space="preserve">Address : </w:t>
             </w:r>
             <w:r>
-              <w:t>75 Santisuk read Muang Chaingmai  Thailand 50300</w:t>
+              <w:t xml:space="preserve">75 </w:t>
+            </w:r>
+            <w:proofErr w:type="spellStart"/>
+            <w:r>
+              <w:t>Santisuk</w:t>
+            </w:r>
+            <w:proofErr w:type="spellEnd"/>
+            <w:r>
+              <w:t xml:space="preserve"> read </w:t>
+            </w:r>
+            <w:proofErr w:type="spellStart"/>
+            <w:r>
+              <w:t>Muang</w:t>
+            </w:r>
+            <w:proofErr w:type="spellEnd"/>
+            <w:r>
+              <w:t xml:space="preserve"> </w:t>
+            </w:r>
+            <w:proofErr w:type="spellStart"/>
+            <w:r>
+              <w:t>Chaingmai</w:t>
+            </w:r>
+            <w:proofErr w:type="spellEnd"/>
+            <w:r>
+              <w:t xml:space="preserve">  Thailand 50300</w:t>
             </w:r>
           </w:p>
           <w:p>
@@ -10067,7 +10129,7 @@
           <w:lang w:bidi="th-TH"/>
         </w:rPr>
       </w:pPr>
-      <w:bookmarkStart w:id="38" w:name="_Toc381175980"/>
+      <w:bookmarkStart w:id="31" w:name="_Toc381493997"/>
       <w:r>
         <w:rPr>
           <w:b/>
@@ -10077,7 +10139,7 @@
         <w:lastRenderedPageBreak/>
         <w:t>UAT_TC 02</w:t>
       </w:r>
-      <w:bookmarkEnd w:id="38"/>
+      <w:bookmarkEnd w:id="31"/>
     </w:p>
     <w:p>
       <w:pPr>
@@ -10684,7 +10746,31 @@
           </w:tcPr>
           <w:p>
             <w:r>
-              <w:t>75 Santisuk road Muang Chaingmai Thailand 50300</w:t>
+              <w:t xml:space="preserve">75 </w:t>
+            </w:r>
+            <w:proofErr w:type="spellStart"/>
+            <w:r>
+              <w:t>Santisuk</w:t>
+            </w:r>
+            <w:proofErr w:type="spellEnd"/>
+            <w:r>
+              <w:t xml:space="preserve"> road </w:t>
+            </w:r>
+            <w:proofErr w:type="spellStart"/>
+            <w:r>
+              <w:t>Muang</w:t>
+            </w:r>
+            <w:proofErr w:type="spellEnd"/>
+            <w:r>
+              <w:t xml:space="preserve"> </w:t>
+            </w:r>
+            <w:proofErr w:type="spellStart"/>
+            <w:r>
+              <w:t>Chaingmai</w:t>
+            </w:r>
+            <w:proofErr w:type="spellEnd"/>
+            <w:r>
+              <w:t xml:space="preserve"> Thailand 50300</w:t>
             </w:r>
           </w:p>
         </w:tc>
@@ -11889,7 +11975,7 @@
           <w:lang w:bidi="th-TH"/>
         </w:rPr>
       </w:pPr>
-      <w:bookmarkStart w:id="39" w:name="_Toc381175981"/>
+      <w:bookmarkStart w:id="32" w:name="_Toc381493998"/>
       <w:r>
         <w:rPr>
           <w:b/>
@@ -11899,7 +11985,7 @@
         <w:lastRenderedPageBreak/>
         <w:t>UAT_TC 03</w:t>
       </w:r>
-      <w:bookmarkEnd w:id="39"/>
+      <w:bookmarkEnd w:id="32"/>
     </w:p>
     <w:p>
       <w:pPr>
@@ -12185,8 +12271,21 @@
             <w:tcW w:w="4184" w:type="dxa"/>
           </w:tcPr>
           <w:p>
-            <w:r>
-              <w:t xml:space="preserve">Maytat Siriangkul </w:t>
+            <w:proofErr w:type="spellStart"/>
+            <w:r>
+              <w:t>Maytat</w:t>
+            </w:r>
+            <w:proofErr w:type="spellEnd"/>
+            <w:r>
+              <w:t xml:space="preserve"> </w:t>
+            </w:r>
+            <w:proofErr w:type="spellStart"/>
+            <w:r>
+              <w:t>Siriangkul</w:t>
+            </w:r>
+            <w:proofErr w:type="spellEnd"/>
+            <w:r>
+              <w:t xml:space="preserve"> </w:t>
             </w:r>
           </w:p>
         </w:tc>
@@ -12524,7 +12623,31 @@
           </w:tcPr>
           <w:p>
             <w:r>
-              <w:t>75 Santisuk road Muang Chaingmai Thailand 50300</w:t>
+              <w:t xml:space="preserve">75 </w:t>
+            </w:r>
+            <w:proofErr w:type="spellStart"/>
+            <w:r>
+              <w:t>Santisuk</w:t>
+            </w:r>
+            <w:proofErr w:type="spellEnd"/>
+            <w:r>
+              <w:t xml:space="preserve"> road </w:t>
+            </w:r>
+            <w:proofErr w:type="spellStart"/>
+            <w:r>
+              <w:t>Muang</w:t>
+            </w:r>
+            <w:proofErr w:type="spellEnd"/>
+            <w:r>
+              <w:t xml:space="preserve"> </w:t>
+            </w:r>
+            <w:proofErr w:type="spellStart"/>
+            <w:r>
+              <w:t>Chaingmai</w:t>
+            </w:r>
+            <w:proofErr w:type="spellEnd"/>
+            <w:r>
+              <w:t xml:space="preserve"> Thailand 50300</w:t>
             </w:r>
           </w:p>
         </w:tc>
@@ -12967,9 +13090,19 @@
             <w:r>
               <w:t xml:space="preserve"> </w:t>
             </w:r>
-            <w:r>
-              <w:t>Maytat Siriangkul</w:t>
-            </w:r>
+            <w:proofErr w:type="spellStart"/>
+            <w:r>
+              <w:t>Maytat</w:t>
+            </w:r>
+            <w:proofErr w:type="spellEnd"/>
+            <w:r>
+              <w:t xml:space="preserve"> </w:t>
+            </w:r>
+            <w:proofErr w:type="spellStart"/>
+            <w:r>
+              <w:t>Siriangkul</w:t>
+            </w:r>
+            <w:proofErr w:type="spellEnd"/>
           </w:p>
           <w:p>
             <w:r>
@@ -13668,9 +13801,19 @@
               </w:rPr>
               <w:t xml:space="preserve"> </w:t>
             </w:r>
-            <w:r>
-              <w:t>Maytat Siriangkul</w:t>
-            </w:r>
+            <w:proofErr w:type="spellStart"/>
+            <w:r>
+              <w:t>Maytat</w:t>
+            </w:r>
+            <w:proofErr w:type="spellEnd"/>
+            <w:r>
+              <w:t xml:space="preserve"> </w:t>
+            </w:r>
+            <w:proofErr w:type="spellStart"/>
+            <w:r>
+              <w:t>Siriangkul</w:t>
+            </w:r>
+            <w:proofErr w:type="spellEnd"/>
           </w:p>
           <w:p>
             <w:r>
@@ -14030,9 +14173,19 @@
               </w:rPr>
               <w:t xml:space="preserve"> </w:t>
             </w:r>
-            <w:r>
-              <w:t>Maytat Siriangkul</w:t>
-            </w:r>
+            <w:proofErr w:type="spellStart"/>
+            <w:r>
+              <w:t>Maytat</w:t>
+            </w:r>
+            <w:proofErr w:type="spellEnd"/>
+            <w:r>
+              <w:t xml:space="preserve"> </w:t>
+            </w:r>
+            <w:proofErr w:type="spellStart"/>
+            <w:r>
+              <w:t>Siriangkul</w:t>
+            </w:r>
+            <w:proofErr w:type="spellEnd"/>
           </w:p>
           <w:p>
             <w:r>
@@ -14107,7 +14260,7 @@
           <w:lang w:bidi="th-TH"/>
         </w:rPr>
       </w:pPr>
-      <w:bookmarkStart w:id="40" w:name="_Toc381175982"/>
+      <w:bookmarkStart w:id="33" w:name="_Toc381493999"/>
       <w:r>
         <w:rPr>
           <w:b/>
@@ -14117,7 +14270,7 @@
         <w:lastRenderedPageBreak/>
         <w:t>UAT_TC 04</w:t>
       </w:r>
-      <w:bookmarkEnd w:id="40"/>
+      <w:bookmarkEnd w:id="33"/>
     </w:p>
     <w:p>
       <w:pPr>
@@ -16035,6 +16188,7 @@
           <w:lang w:bidi="th-TH"/>
         </w:rPr>
       </w:pPr>
+      <w:bookmarkStart w:id="34" w:name="_Toc381494000"/>
       <w:r>
         <w:rPr>
           <w:b/>
@@ -16044,6 +16198,7 @@
         <w:lastRenderedPageBreak/>
         <w:t>UAT_TC 05</w:t>
       </w:r>
+      <w:bookmarkEnd w:id="34"/>
     </w:p>
     <w:p>
       <w:pPr>
@@ -17549,6 +17704,7 @@
           <w:lang w:bidi="th-TH"/>
         </w:rPr>
       </w:pPr>
+      <w:bookmarkStart w:id="35" w:name="_Toc381494001"/>
       <w:r>
         <w:rPr>
           <w:b/>
@@ -17558,6 +17714,7 @@
         <w:lastRenderedPageBreak/>
         <w:t>UAT_TC 06</w:t>
       </w:r>
+      <w:bookmarkEnd w:id="35"/>
     </w:p>
     <w:p>
       <w:pPr>
@@ -18798,6 +18955,7 @@
           <w:lang w:bidi="th-TH"/>
         </w:rPr>
       </w:pPr>
+      <w:bookmarkStart w:id="36" w:name="_Toc381494002"/>
       <w:r>
         <w:rPr>
           <w:b/>
@@ -18807,6 +18965,7 @@
         <w:lastRenderedPageBreak/>
         <w:t>UAT_TC 07</w:t>
       </w:r>
+      <w:bookmarkEnd w:id="36"/>
     </w:p>
     <w:p>
       <w:pPr>
@@ -20844,6 +21003,7 @@
           <w:lang w:bidi="th-TH"/>
         </w:rPr>
       </w:pPr>
+      <w:bookmarkStart w:id="37" w:name="_Toc381494003"/>
       <w:r>
         <w:rPr>
           <w:b/>
@@ -20853,6 +21013,7 @@
         <w:lastRenderedPageBreak/>
         <w:t>UAT_TC 08</w:t>
       </w:r>
+      <w:bookmarkEnd w:id="37"/>
     </w:p>
     <w:p>
       <w:pPr>
@@ -21389,8 +21550,21 @@
             <w:tcW w:w="4184" w:type="dxa"/>
           </w:tcPr>
           <w:p>
-            <w:r>
-              <w:t xml:space="preserve">Sittipong Boriparn </w:t>
+            <w:proofErr w:type="spellStart"/>
+            <w:r>
+              <w:t>Sittipong</w:t>
+            </w:r>
+            <w:proofErr w:type="spellEnd"/>
+            <w:r>
+              <w:t xml:space="preserve"> </w:t>
+            </w:r>
+            <w:proofErr w:type="spellStart"/>
+            <w:r>
+              <w:t>Boriparn</w:t>
+            </w:r>
+            <w:proofErr w:type="spellEnd"/>
+            <w:r>
+              <w:t xml:space="preserve"> </w:t>
             </w:r>
           </w:p>
         </w:tc>
@@ -22721,6 +22895,7 @@
           <w:lang w:bidi="th-TH"/>
         </w:rPr>
       </w:pPr>
+      <w:bookmarkStart w:id="38" w:name="_Toc381494004"/>
       <w:r>
         <w:rPr>
           <w:b/>
@@ -22730,6 +22905,7 @@
         <w:lastRenderedPageBreak/>
         <w:t>UAT_TC 09</w:t>
       </w:r>
+      <w:bookmarkEnd w:id="38"/>
     </w:p>
     <w:p>
       <w:pPr>
@@ -23530,8 +23706,13 @@
         <w:t xml:space="preserve"> </w:t>
       </w:r>
       <w:r>
-        <w:t>- Unit Price: fff</w:t>
-      </w:r>
+        <w:t xml:space="preserve">- Unit Price: </w:t>
+      </w:r>
+      <w:proofErr w:type="spellStart"/>
+      <w:r>
+        <w:t>fff</w:t>
+      </w:r>
+      <w:proofErr w:type="spellEnd"/>
     </w:p>
     <w:p>
       <w:pPr>
@@ -25865,12 +26046,14 @@
             <w:r>
               <w:t xml:space="preserve"> </w:t>
             </w:r>
+            <w:proofErr w:type="spellStart"/>
             <w:r>
               <w:rPr>
                 <w:color w:val="0F6FC6" w:themeColor="accent1"/>
               </w:rPr>
               <w:t>fff</w:t>
             </w:r>
+            <w:proofErr w:type="spellEnd"/>
           </w:p>
           <w:p>
             <w:pPr>
@@ -26996,6 +27179,7 @@
           <w:lang w:bidi="th-TH"/>
         </w:rPr>
       </w:pPr>
+      <w:bookmarkStart w:id="39" w:name="_Toc381494005"/>
       <w:r>
         <w:rPr>
           <w:b/>
@@ -27005,6 +27189,7 @@
         <w:lastRenderedPageBreak/>
         <w:t>UAT_TC 10</w:t>
       </w:r>
+      <w:bookmarkEnd w:id="39"/>
     </w:p>
     <w:p>
       <w:pPr>
@@ -29446,6 +29631,7 @@
           <w:lang w:bidi="th-TH"/>
         </w:rPr>
       </w:pPr>
+      <w:bookmarkStart w:id="40" w:name="_Toc381494006"/>
       <w:r>
         <w:rPr>
           <w:b/>
@@ -29455,6 +29641,7 @@
         <w:lastRenderedPageBreak/>
         <w:t>UAT_TC 11</w:t>
       </w:r>
+      <w:bookmarkEnd w:id="40"/>
     </w:p>
     <w:p>
       <w:pPr>
@@ -30216,6 +30403,7 @@
           <w:lang w:bidi="th-TH"/>
         </w:rPr>
       </w:pPr>
+      <w:bookmarkStart w:id="41" w:name="_Toc381494007"/>
       <w:r>
         <w:rPr>
           <w:b/>
@@ -30225,6 +30413,7 @@
         <w:lastRenderedPageBreak/>
         <w:t>UAT_TC 12</w:t>
       </w:r>
+      <w:bookmarkEnd w:id="41"/>
     </w:p>
     <w:p>
       <w:pPr>
@@ -30970,18 +31159,28 @@
       <w:pPr>
         <w:pStyle w:val="Heading1"/>
       </w:pPr>
-      <w:bookmarkStart w:id="41" w:name="_Toc381175983"/>
     </w:p>
     <w:p>
       <w:pPr>
         <w:pStyle w:val="Heading1"/>
       </w:pPr>
+      <w:bookmarkStart w:id="42" w:name="_Toc381494008"/>
       <w:r>
         <w:t>Pass and Fail Criteria</w:t>
       </w:r>
-      <w:bookmarkEnd w:id="41"/>
+      <w:bookmarkEnd w:id="42"/>
       <w:r>
         <w:t xml:space="preserve"> </w:t>
+      </w:r>
+    </w:p>
+    <w:p>
+      <w:r>
+        <w:t>Pass- the Integration test is pass when all of the test case is pass.</w:t>
+      </w:r>
+    </w:p>
+    <w:p>
+      <w:r>
+        <w:t>Fail – When miss only one pass test case</w:t>
       </w:r>
     </w:p>
     <w:p/>
@@ -31102,7 +31301,7 @@
         <w:noProof/>
         <w:color w:val="404040" w:themeColor="text1" w:themeTint="BF"/>
       </w:rPr>
-      <w:t>2</w:t>
+      <w:t>19</w:t>
     </w:r>
     <w:r>
       <w:rPr>
@@ -31286,6 +31485,304 @@
     </w:lvl>
   </w:abstractNum>
   <w:abstractNum w:abstractNumId="1">
+    <w:nsid w:val="132C28F2"/>
+    <w:multiLevelType w:val="multilevel"/>
+    <w:tmpl w:val="F46A1C58"/>
+    <w:lvl w:ilvl="0">
+      <w:start w:val="1"/>
+      <w:numFmt w:val="bullet"/>
+      <w:lvlText w:val=""/>
+      <w:lvlJc w:val="left"/>
+      <w:pPr>
+        <w:tabs>
+          <w:tab w:val="num" w:pos="720"/>
+        </w:tabs>
+        <w:ind w:left="720" w:hanging="360"/>
+      </w:pPr>
+      <w:rPr>
+        <w:rFonts w:ascii="Symbol" w:hAnsi="Symbol" w:hint="default"/>
+        <w:sz w:val="20"/>
+      </w:rPr>
+    </w:lvl>
+    <w:lvl w:ilvl="1" w:tentative="1">
+      <w:start w:val="1"/>
+      <w:numFmt w:val="bullet"/>
+      <w:lvlText w:val=""/>
+      <w:lvlJc w:val="left"/>
+      <w:pPr>
+        <w:tabs>
+          <w:tab w:val="num" w:pos="1440"/>
+        </w:tabs>
+        <w:ind w:left="1440" w:hanging="360"/>
+      </w:pPr>
+      <w:rPr>
+        <w:rFonts w:ascii="Wingdings" w:hAnsi="Wingdings" w:hint="default"/>
+        <w:sz w:val="20"/>
+      </w:rPr>
+    </w:lvl>
+    <w:lvl w:ilvl="2" w:tentative="1">
+      <w:start w:val="1"/>
+      <w:numFmt w:val="bullet"/>
+      <w:lvlText w:val=""/>
+      <w:lvlJc w:val="left"/>
+      <w:pPr>
+        <w:tabs>
+          <w:tab w:val="num" w:pos="2160"/>
+        </w:tabs>
+        <w:ind w:left="2160" w:hanging="360"/>
+      </w:pPr>
+      <w:rPr>
+        <w:rFonts w:ascii="Wingdings" w:hAnsi="Wingdings" w:hint="default"/>
+        <w:sz w:val="20"/>
+      </w:rPr>
+    </w:lvl>
+    <w:lvl w:ilvl="3" w:tentative="1">
+      <w:start w:val="1"/>
+      <w:numFmt w:val="bullet"/>
+      <w:lvlText w:val=""/>
+      <w:lvlJc w:val="left"/>
+      <w:pPr>
+        <w:tabs>
+          <w:tab w:val="num" w:pos="2880"/>
+        </w:tabs>
+        <w:ind w:left="2880" w:hanging="360"/>
+      </w:pPr>
+      <w:rPr>
+        <w:rFonts w:ascii="Wingdings" w:hAnsi="Wingdings" w:hint="default"/>
+        <w:sz w:val="20"/>
+      </w:rPr>
+    </w:lvl>
+    <w:lvl w:ilvl="4" w:tentative="1">
+      <w:start w:val="1"/>
+      <w:numFmt w:val="bullet"/>
+      <w:lvlText w:val=""/>
+      <w:lvlJc w:val="left"/>
+      <w:pPr>
+        <w:tabs>
+          <w:tab w:val="num" w:pos="3600"/>
+        </w:tabs>
+        <w:ind w:left="3600" w:hanging="360"/>
+      </w:pPr>
+      <w:rPr>
+        <w:rFonts w:ascii="Wingdings" w:hAnsi="Wingdings" w:hint="default"/>
+        <w:sz w:val="20"/>
+      </w:rPr>
+    </w:lvl>
+    <w:lvl w:ilvl="5" w:tentative="1">
+      <w:start w:val="1"/>
+      <w:numFmt w:val="bullet"/>
+      <w:lvlText w:val=""/>
+      <w:lvlJc w:val="left"/>
+      <w:pPr>
+        <w:tabs>
+          <w:tab w:val="num" w:pos="4320"/>
+        </w:tabs>
+        <w:ind w:left="4320" w:hanging="360"/>
+      </w:pPr>
+      <w:rPr>
+        <w:rFonts w:ascii="Wingdings" w:hAnsi="Wingdings" w:hint="default"/>
+        <w:sz w:val="20"/>
+      </w:rPr>
+    </w:lvl>
+    <w:lvl w:ilvl="6" w:tentative="1">
+      <w:start w:val="1"/>
+      <w:numFmt w:val="bullet"/>
+      <w:lvlText w:val=""/>
+      <w:lvlJc w:val="left"/>
+      <w:pPr>
+        <w:tabs>
+          <w:tab w:val="num" w:pos="5040"/>
+        </w:tabs>
+        <w:ind w:left="5040" w:hanging="360"/>
+      </w:pPr>
+      <w:rPr>
+        <w:rFonts w:ascii="Wingdings" w:hAnsi="Wingdings" w:hint="default"/>
+        <w:sz w:val="20"/>
+      </w:rPr>
+    </w:lvl>
+    <w:lvl w:ilvl="7" w:tentative="1">
+      <w:start w:val="1"/>
+      <w:numFmt w:val="bullet"/>
+      <w:lvlText w:val=""/>
+      <w:lvlJc w:val="left"/>
+      <w:pPr>
+        <w:tabs>
+          <w:tab w:val="num" w:pos="5760"/>
+        </w:tabs>
+        <w:ind w:left="5760" w:hanging="360"/>
+      </w:pPr>
+      <w:rPr>
+        <w:rFonts w:ascii="Wingdings" w:hAnsi="Wingdings" w:hint="default"/>
+        <w:sz w:val="20"/>
+      </w:rPr>
+    </w:lvl>
+    <w:lvl w:ilvl="8" w:tentative="1">
+      <w:start w:val="1"/>
+      <w:numFmt w:val="bullet"/>
+      <w:lvlText w:val=""/>
+      <w:lvlJc w:val="left"/>
+      <w:pPr>
+        <w:tabs>
+          <w:tab w:val="num" w:pos="6480"/>
+        </w:tabs>
+        <w:ind w:left="6480" w:hanging="360"/>
+      </w:pPr>
+      <w:rPr>
+        <w:rFonts w:ascii="Wingdings" w:hAnsi="Wingdings" w:hint="default"/>
+        <w:sz w:val="20"/>
+      </w:rPr>
+    </w:lvl>
+  </w:abstractNum>
+  <w:abstractNum w:abstractNumId="2">
+    <w:nsid w:val="16242957"/>
+    <w:multiLevelType w:val="multilevel"/>
+    <w:tmpl w:val="7644824C"/>
+    <w:lvl w:ilvl="0">
+      <w:start w:val="1"/>
+      <w:numFmt w:val="bullet"/>
+      <w:lvlText w:val=""/>
+      <w:lvlJc w:val="left"/>
+      <w:pPr>
+        <w:tabs>
+          <w:tab w:val="num" w:pos="720"/>
+        </w:tabs>
+        <w:ind w:left="720" w:hanging="360"/>
+      </w:pPr>
+      <w:rPr>
+        <w:rFonts w:ascii="Wingdings" w:hAnsi="Wingdings" w:hint="default"/>
+        <w:sz w:val="20"/>
+      </w:rPr>
+    </w:lvl>
+    <w:lvl w:ilvl="1" w:tentative="1">
+      <w:start w:val="1"/>
+      <w:numFmt w:val="bullet"/>
+      <w:lvlText w:val=""/>
+      <w:lvlJc w:val="left"/>
+      <w:pPr>
+        <w:tabs>
+          <w:tab w:val="num" w:pos="1440"/>
+        </w:tabs>
+        <w:ind w:left="1440" w:hanging="360"/>
+      </w:pPr>
+      <w:rPr>
+        <w:rFonts w:ascii="Wingdings" w:hAnsi="Wingdings" w:hint="default"/>
+        <w:sz w:val="20"/>
+      </w:rPr>
+    </w:lvl>
+    <w:lvl w:ilvl="2" w:tentative="1">
+      <w:start w:val="1"/>
+      <w:numFmt w:val="bullet"/>
+      <w:lvlText w:val=""/>
+      <w:lvlJc w:val="left"/>
+      <w:pPr>
+        <w:tabs>
+          <w:tab w:val="num" w:pos="2160"/>
+        </w:tabs>
+        <w:ind w:left="2160" w:hanging="360"/>
+      </w:pPr>
+      <w:rPr>
+        <w:rFonts w:ascii="Wingdings" w:hAnsi="Wingdings" w:hint="default"/>
+        <w:sz w:val="20"/>
+      </w:rPr>
+    </w:lvl>
+    <w:lvl w:ilvl="3" w:tentative="1">
+      <w:start w:val="1"/>
+      <w:numFmt w:val="bullet"/>
+      <w:lvlText w:val=""/>
+      <w:lvlJc w:val="left"/>
+      <w:pPr>
+        <w:tabs>
+          <w:tab w:val="num" w:pos="2880"/>
+        </w:tabs>
+        <w:ind w:left="2880" w:hanging="360"/>
+      </w:pPr>
+      <w:rPr>
+        <w:rFonts w:ascii="Wingdings" w:hAnsi="Wingdings" w:hint="default"/>
+        <w:sz w:val="20"/>
+      </w:rPr>
+    </w:lvl>
+    <w:lvl w:ilvl="4" w:tentative="1">
+      <w:start w:val="1"/>
+      <w:numFmt w:val="bullet"/>
+      <w:lvlText w:val=""/>
+      <w:lvlJc w:val="left"/>
+      <w:pPr>
+        <w:tabs>
+          <w:tab w:val="num" w:pos="3600"/>
+        </w:tabs>
+        <w:ind w:left="3600" w:hanging="360"/>
+      </w:pPr>
+      <w:rPr>
+        <w:rFonts w:ascii="Wingdings" w:hAnsi="Wingdings" w:hint="default"/>
+        <w:sz w:val="20"/>
+      </w:rPr>
+    </w:lvl>
+    <w:lvl w:ilvl="5" w:tentative="1">
+      <w:start w:val="1"/>
+      <w:numFmt w:val="bullet"/>
+      <w:lvlText w:val=""/>
+      <w:lvlJc w:val="left"/>
+      <w:pPr>
+        <w:tabs>
+          <w:tab w:val="num" w:pos="4320"/>
+        </w:tabs>
+        <w:ind w:left="4320" w:hanging="360"/>
+      </w:pPr>
+      <w:rPr>
+        <w:rFonts w:ascii="Wingdings" w:hAnsi="Wingdings" w:hint="default"/>
+        <w:sz w:val="20"/>
+      </w:rPr>
+    </w:lvl>
+    <w:lvl w:ilvl="6" w:tentative="1">
+      <w:start w:val="1"/>
+      <w:numFmt w:val="bullet"/>
+      <w:lvlText w:val=""/>
+      <w:lvlJc w:val="left"/>
+      <w:pPr>
+        <w:tabs>
+          <w:tab w:val="num" w:pos="5040"/>
+        </w:tabs>
+        <w:ind w:left="5040" w:hanging="360"/>
+      </w:pPr>
+      <w:rPr>
+        <w:rFonts w:ascii="Wingdings" w:hAnsi="Wingdings" w:hint="default"/>
+        <w:sz w:val="20"/>
+      </w:rPr>
+    </w:lvl>
+    <w:lvl w:ilvl="7" w:tentative="1">
+      <w:start w:val="1"/>
+      <w:numFmt w:val="bullet"/>
+      <w:lvlText w:val=""/>
+      <w:lvlJc w:val="left"/>
+      <w:pPr>
+        <w:tabs>
+          <w:tab w:val="num" w:pos="5760"/>
+        </w:tabs>
+        <w:ind w:left="5760" w:hanging="360"/>
+      </w:pPr>
+      <w:rPr>
+        <w:rFonts w:ascii="Wingdings" w:hAnsi="Wingdings" w:hint="default"/>
+        <w:sz w:val="20"/>
+      </w:rPr>
+    </w:lvl>
+    <w:lvl w:ilvl="8" w:tentative="1">
+      <w:start w:val="1"/>
+      <w:numFmt w:val="bullet"/>
+      <w:lvlText w:val=""/>
+      <w:lvlJc w:val="left"/>
+      <w:pPr>
+        <w:tabs>
+          <w:tab w:val="num" w:pos="6480"/>
+        </w:tabs>
+        <w:ind w:left="6480" w:hanging="360"/>
+      </w:pPr>
+      <w:rPr>
+        <w:rFonts w:ascii="Wingdings" w:hAnsi="Wingdings" w:hint="default"/>
+        <w:sz w:val="20"/>
+      </w:rPr>
+    </w:lvl>
+  </w:abstractNum>
+  <w:abstractNum w:abstractNumId="3">
     <w:nsid w:val="18F52380"/>
     <w:multiLevelType w:val="hybridMultilevel"/>
     <w:tmpl w:val="31F0230E"/>
@@ -31374,7 +31871,120 @@
       </w:pPr>
     </w:lvl>
   </w:abstractNum>
-  <w:abstractNum w:abstractNumId="2">
+  <w:abstractNum w:abstractNumId="4">
+    <w:nsid w:val="19C3709B"/>
+    <w:multiLevelType w:val="hybridMultilevel"/>
+    <w:tmpl w:val="7F26635A"/>
+    <w:lvl w:ilvl="0" w:tplc="04090001">
+      <w:start w:val="1"/>
+      <w:numFmt w:val="bullet"/>
+      <w:lvlText w:val=""/>
+      <w:lvlJc w:val="left"/>
+      <w:pPr>
+        <w:ind w:left="720" w:hanging="360"/>
+      </w:pPr>
+      <w:rPr>
+        <w:rFonts w:ascii="Symbol" w:hAnsi="Symbol" w:hint="default"/>
+      </w:rPr>
+    </w:lvl>
+    <w:lvl w:ilvl="1" w:tplc="04090003" w:tentative="1">
+      <w:start w:val="1"/>
+      <w:numFmt w:val="bullet"/>
+      <w:lvlText w:val="o"/>
+      <w:lvlJc w:val="left"/>
+      <w:pPr>
+        <w:ind w:left="1440" w:hanging="360"/>
+      </w:pPr>
+      <w:rPr>
+        <w:rFonts w:ascii="Courier New" w:hAnsi="Courier New" w:cs="Courier New" w:hint="default"/>
+      </w:rPr>
+    </w:lvl>
+    <w:lvl w:ilvl="2" w:tplc="04090005" w:tentative="1">
+      <w:start w:val="1"/>
+      <w:numFmt w:val="bullet"/>
+      <w:lvlText w:val=""/>
+      <w:lvlJc w:val="left"/>
+      <w:pPr>
+        <w:ind w:left="2160" w:hanging="360"/>
+      </w:pPr>
+      <w:rPr>
+        <w:rFonts w:ascii="Wingdings" w:hAnsi="Wingdings" w:hint="default"/>
+      </w:rPr>
+    </w:lvl>
+    <w:lvl w:ilvl="3" w:tplc="04090001" w:tentative="1">
+      <w:start w:val="1"/>
+      <w:numFmt w:val="bullet"/>
+      <w:lvlText w:val=""/>
+      <w:lvlJc w:val="left"/>
+      <w:pPr>
+        <w:ind w:left="2880" w:hanging="360"/>
+      </w:pPr>
+      <w:rPr>
+        <w:rFonts w:ascii="Symbol" w:hAnsi="Symbol" w:hint="default"/>
+      </w:rPr>
+    </w:lvl>
+    <w:lvl w:ilvl="4" w:tplc="04090003" w:tentative="1">
+      <w:start w:val="1"/>
+      <w:numFmt w:val="bullet"/>
+      <w:lvlText w:val="o"/>
+      <w:lvlJc w:val="left"/>
+      <w:pPr>
+        <w:ind w:left="3600" w:hanging="360"/>
+      </w:pPr>
+      <w:rPr>
+        <w:rFonts w:ascii="Courier New" w:hAnsi="Courier New" w:cs="Courier New" w:hint="default"/>
+      </w:rPr>
+    </w:lvl>
+    <w:lvl w:ilvl="5" w:tplc="04090005" w:tentative="1">
+      <w:start w:val="1"/>
+      <w:numFmt w:val="bullet"/>
+      <w:lvlText w:val=""/>
+      <w:lvlJc w:val="left"/>
+      <w:pPr>
+        <w:ind w:left="4320" w:hanging="360"/>
+      </w:pPr>
+      <w:rPr>
+        <w:rFonts w:ascii="Wingdings" w:hAnsi="Wingdings" w:hint="default"/>
+      </w:rPr>
+    </w:lvl>
+    <w:lvl w:ilvl="6" w:tplc="04090001" w:tentative="1">
+      <w:start w:val="1"/>
+      <w:numFmt w:val="bullet"/>
+      <w:lvlText w:val=""/>
+      <w:lvlJc w:val="left"/>
+      <w:pPr>
+        <w:ind w:left="5040" w:hanging="360"/>
+      </w:pPr>
+      <w:rPr>
+        <w:rFonts w:ascii="Symbol" w:hAnsi="Symbol" w:hint="default"/>
+      </w:rPr>
+    </w:lvl>
+    <w:lvl w:ilvl="7" w:tplc="04090003" w:tentative="1">
+      <w:start w:val="1"/>
+      <w:numFmt w:val="bullet"/>
+      <w:lvlText w:val="o"/>
+      <w:lvlJc w:val="left"/>
+      <w:pPr>
+        <w:ind w:left="5760" w:hanging="360"/>
+      </w:pPr>
+      <w:rPr>
+        <w:rFonts w:ascii="Courier New" w:hAnsi="Courier New" w:cs="Courier New" w:hint="default"/>
+      </w:rPr>
+    </w:lvl>
+    <w:lvl w:ilvl="8" w:tplc="04090005" w:tentative="1">
+      <w:start w:val="1"/>
+      <w:numFmt w:val="bullet"/>
+      <w:lvlText w:val=""/>
+      <w:lvlJc w:val="left"/>
+      <w:pPr>
+        <w:ind w:left="6480" w:hanging="360"/>
+      </w:pPr>
+      <w:rPr>
+        <w:rFonts w:ascii="Wingdings" w:hAnsi="Wingdings" w:hint="default"/>
+      </w:rPr>
+    </w:lvl>
+  </w:abstractNum>
+  <w:abstractNum w:abstractNumId="5">
     <w:nsid w:val="1A6E1C51"/>
     <w:multiLevelType w:val="hybridMultilevel"/>
     <w:tmpl w:val="31F0230E"/>
@@ -31463,7 +32073,7 @@
       </w:pPr>
     </w:lvl>
   </w:abstractNum>
-  <w:abstractNum w:abstractNumId="3">
+  <w:abstractNum w:abstractNumId="6">
     <w:nsid w:val="1AE5789F"/>
     <w:multiLevelType w:val="hybridMultilevel"/>
     <w:tmpl w:val="31F0230E"/>
@@ -31552,7 +32162,7 @@
       </w:pPr>
     </w:lvl>
   </w:abstractNum>
-  <w:abstractNum w:abstractNumId="4">
+  <w:abstractNum w:abstractNumId="7">
     <w:nsid w:val="1AF0207A"/>
     <w:multiLevelType w:val="hybridMultilevel"/>
     <w:tmpl w:val="31F0230E"/>
@@ -31641,7 +32251,7 @@
       </w:pPr>
     </w:lvl>
   </w:abstractNum>
-  <w:abstractNum w:abstractNumId="5">
+  <w:abstractNum w:abstractNumId="8">
     <w:nsid w:val="29CB1D72"/>
     <w:multiLevelType w:val="hybridMultilevel"/>
     <w:tmpl w:val="31F0230E"/>
@@ -31730,7 +32340,7 @@
       </w:pPr>
     </w:lvl>
   </w:abstractNum>
-  <w:abstractNum w:abstractNumId="6">
+  <w:abstractNum w:abstractNumId="9">
     <w:nsid w:val="34A13C32"/>
     <w:multiLevelType w:val="hybridMultilevel"/>
     <w:tmpl w:val="31F0230E"/>
@@ -31819,7 +32429,7 @@
       </w:pPr>
     </w:lvl>
   </w:abstractNum>
-  <w:abstractNum w:abstractNumId="7">
+  <w:abstractNum w:abstractNumId="10">
     <w:nsid w:val="3B295A81"/>
     <w:multiLevelType w:val="hybridMultilevel"/>
     <w:tmpl w:val="31F0230E"/>
@@ -31908,7 +32518,7 @@
       </w:pPr>
     </w:lvl>
   </w:abstractNum>
-  <w:abstractNum w:abstractNumId="8">
+  <w:abstractNum w:abstractNumId="11">
     <w:nsid w:val="3C2C13AE"/>
     <w:multiLevelType w:val="hybridMultilevel"/>
     <w:tmpl w:val="31F0230E"/>
@@ -31997,7 +32607,7 @@
       </w:pPr>
     </w:lvl>
   </w:abstractNum>
-  <w:abstractNum w:abstractNumId="9">
+  <w:abstractNum w:abstractNumId="12">
     <w:nsid w:val="439E54DD"/>
     <w:multiLevelType w:val="hybridMultilevel"/>
     <w:tmpl w:val="31F0230E"/>
@@ -32086,7 +32696,7 @@
       </w:pPr>
     </w:lvl>
   </w:abstractNum>
-  <w:abstractNum w:abstractNumId="10">
+  <w:abstractNum w:abstractNumId="13">
     <w:nsid w:val="44982C25"/>
     <w:multiLevelType w:val="hybridMultilevel"/>
     <w:tmpl w:val="955EC1E6"/>
@@ -32175,7 +32785,7 @@
       </w:pPr>
     </w:lvl>
   </w:abstractNum>
-  <w:abstractNum w:abstractNumId="11">
+  <w:abstractNum w:abstractNumId="14">
     <w:nsid w:val="44FF2B60"/>
     <w:multiLevelType w:val="hybridMultilevel"/>
     <w:tmpl w:val="31F0230E"/>
@@ -32264,7 +32874,7 @@
       </w:pPr>
     </w:lvl>
   </w:abstractNum>
-  <w:abstractNum w:abstractNumId="12">
+  <w:abstractNum w:abstractNumId="15">
     <w:nsid w:val="4A9E6331"/>
     <w:multiLevelType w:val="hybridMultilevel"/>
     <w:tmpl w:val="31F0230E"/>
@@ -32353,7 +32963,7 @@
       </w:pPr>
     </w:lvl>
   </w:abstractNum>
-  <w:abstractNum w:abstractNumId="13">
+  <w:abstractNum w:abstractNumId="16">
     <w:nsid w:val="4CB2039A"/>
     <w:multiLevelType w:val="hybridMultilevel"/>
     <w:tmpl w:val="31F0230E"/>
@@ -32442,7 +33052,7 @@
       </w:pPr>
     </w:lvl>
   </w:abstractNum>
-  <w:abstractNum w:abstractNumId="14">
+  <w:abstractNum w:abstractNumId="17">
     <w:nsid w:val="4FF643C4"/>
     <w:multiLevelType w:val="hybridMultilevel"/>
     <w:tmpl w:val="31F0230E"/>
@@ -32531,7 +33141,7 @@
       </w:pPr>
     </w:lvl>
   </w:abstractNum>
-  <w:abstractNum w:abstractNumId="15">
+  <w:abstractNum w:abstractNumId="18">
     <w:nsid w:val="539F3D74"/>
     <w:multiLevelType w:val="hybridMultilevel"/>
     <w:tmpl w:val="31F0230E"/>
@@ -32620,7 +33230,7 @@
       </w:pPr>
     </w:lvl>
   </w:abstractNum>
-  <w:abstractNum w:abstractNumId="16">
+  <w:abstractNum w:abstractNumId="19">
     <w:nsid w:val="559F7EE3"/>
     <w:multiLevelType w:val="hybridMultilevel"/>
     <w:tmpl w:val="31F0230E"/>
@@ -32709,7 +33319,7 @@
       </w:pPr>
     </w:lvl>
   </w:abstractNum>
-  <w:abstractNum w:abstractNumId="17">
+  <w:abstractNum w:abstractNumId="20">
     <w:nsid w:val="603A5172"/>
     <w:multiLevelType w:val="hybridMultilevel"/>
     <w:tmpl w:val="31F0230E"/>
@@ -32798,7 +33408,7 @@
       </w:pPr>
     </w:lvl>
   </w:abstractNum>
-  <w:abstractNum w:abstractNumId="18">
+  <w:abstractNum w:abstractNumId="21">
     <w:nsid w:val="628B456E"/>
     <w:multiLevelType w:val="hybridMultilevel"/>
     <w:tmpl w:val="31F0230E"/>
@@ -32887,7 +33497,7 @@
       </w:pPr>
     </w:lvl>
   </w:abstractNum>
-  <w:abstractNum w:abstractNumId="19">
+  <w:abstractNum w:abstractNumId="22">
     <w:nsid w:val="63F5085D"/>
     <w:multiLevelType w:val="hybridMultilevel"/>
     <w:tmpl w:val="31F0230E"/>
@@ -32976,7 +33586,7 @@
       </w:pPr>
     </w:lvl>
   </w:abstractNum>
-  <w:abstractNum w:abstractNumId="20">
+  <w:abstractNum w:abstractNumId="23">
     <w:nsid w:val="74AD70BA"/>
     <w:multiLevelType w:val="hybridMultilevel"/>
     <w:tmpl w:val="31F0230E"/>
@@ -33065,7 +33675,7 @@
       </w:pPr>
     </w:lvl>
   </w:abstractNum>
-  <w:abstractNum w:abstractNumId="21">
+  <w:abstractNum w:abstractNumId="24">
     <w:nsid w:val="7E0608B8"/>
     <w:multiLevelType w:val="hybridMultilevel"/>
     <w:tmpl w:val="BA48E97A"/>
@@ -33177,7 +33787,7 @@
       </w:rPr>
     </w:lvl>
   </w:abstractNum>
-  <w:abstractNum w:abstractNumId="22">
+  <w:abstractNum w:abstractNumId="25">
     <w:nsid w:val="7EC05455"/>
     <w:multiLevelType w:val="hybridMultilevel"/>
     <w:tmpl w:val="1E38928A"/>
@@ -33290,73 +33900,82 @@
     </w:lvl>
   </w:abstractNum>
   <w:num w:numId="1">
-    <w:abstractNumId w:val="21"/>
+    <w:abstractNumId w:val="24"/>
   </w:num>
   <w:num w:numId="2">
-    <w:abstractNumId w:val="22"/>
+    <w:abstractNumId w:val="25"/>
   </w:num>
   <w:num w:numId="3">
-    <w:abstractNumId w:val="4"/>
+    <w:abstractNumId w:val="7"/>
   </w:num>
   <w:num w:numId="4">
-    <w:abstractNumId w:val="10"/>
+    <w:abstractNumId w:val="13"/>
   </w:num>
   <w:num w:numId="5">
     <w:abstractNumId w:val="0"/>
   </w:num>
   <w:num w:numId="6">
+    <w:abstractNumId w:val="3"/>
+  </w:num>
+  <w:num w:numId="7">
+    <w:abstractNumId w:val="12"/>
+  </w:num>
+  <w:num w:numId="8">
+    <w:abstractNumId w:val="14"/>
+  </w:num>
+  <w:num w:numId="9">
+    <w:abstractNumId w:val="10"/>
+  </w:num>
+  <w:num w:numId="10">
+    <w:abstractNumId w:val="17"/>
+  </w:num>
+  <w:num w:numId="11">
+    <w:abstractNumId w:val="11"/>
+  </w:num>
+  <w:num w:numId="12">
+    <w:abstractNumId w:val="18"/>
+  </w:num>
+  <w:num w:numId="13">
+    <w:abstractNumId w:val="16"/>
+  </w:num>
+  <w:num w:numId="14">
+    <w:abstractNumId w:val="8"/>
+  </w:num>
+  <w:num w:numId="15">
+    <w:abstractNumId w:val="5"/>
+  </w:num>
+  <w:num w:numId="16">
+    <w:abstractNumId w:val="15"/>
+  </w:num>
+  <w:num w:numId="17">
+    <w:abstractNumId w:val="6"/>
+  </w:num>
+  <w:num w:numId="18">
+    <w:abstractNumId w:val="21"/>
+  </w:num>
+  <w:num w:numId="19">
+    <w:abstractNumId w:val="23"/>
+  </w:num>
+  <w:num w:numId="20">
+    <w:abstractNumId w:val="20"/>
+  </w:num>
+  <w:num w:numId="21">
+    <w:abstractNumId w:val="22"/>
+  </w:num>
+  <w:num w:numId="22">
+    <w:abstractNumId w:val="9"/>
+  </w:num>
+  <w:num w:numId="23">
+    <w:abstractNumId w:val="19"/>
+  </w:num>
+  <w:num w:numId="24">
+    <w:abstractNumId w:val="2"/>
+  </w:num>
+  <w:num w:numId="25">
     <w:abstractNumId w:val="1"/>
   </w:num>
-  <w:num w:numId="7">
-    <w:abstractNumId w:val="9"/>
-  </w:num>
-  <w:num w:numId="8">
-    <w:abstractNumId w:val="11"/>
-  </w:num>
-  <w:num w:numId="9">
-    <w:abstractNumId w:val="7"/>
-  </w:num>
-  <w:num w:numId="10">
-    <w:abstractNumId w:val="14"/>
-  </w:num>
-  <w:num w:numId="11">
-    <w:abstractNumId w:val="8"/>
-  </w:num>
-  <w:num w:numId="12">
-    <w:abstractNumId w:val="15"/>
-  </w:num>
-  <w:num w:numId="13">
-    <w:abstractNumId w:val="13"/>
-  </w:num>
-  <w:num w:numId="14">
-    <w:abstractNumId w:val="5"/>
-  </w:num>
-  <w:num w:numId="15">
-    <w:abstractNumId w:val="2"/>
-  </w:num>
-  <w:num w:numId="16">
-    <w:abstractNumId w:val="12"/>
-  </w:num>
-  <w:num w:numId="17">
-    <w:abstractNumId w:val="3"/>
-  </w:num>
-  <w:num w:numId="18">
-    <w:abstractNumId w:val="18"/>
-  </w:num>
-  <w:num w:numId="19">
-    <w:abstractNumId w:val="20"/>
-  </w:num>
-  <w:num w:numId="20">
-    <w:abstractNumId w:val="17"/>
-  </w:num>
-  <w:num w:numId="21">
-    <w:abstractNumId w:val="19"/>
-  </w:num>
-  <w:num w:numId="22">
-    <w:abstractNumId w:val="6"/>
-  </w:num>
-  <w:num w:numId="23">
-    <w:abstractNumId w:val="16"/>
+  <w:num w:numId="26">
+    <w:abstractNumId w:val="4"/>
   </w:num>
 </w:numbering>
 </file>
@@ -33960,7 +34579,6 @@
   <w:style w:type="character" w:default="1" w:styleId="DefaultParagraphFont">
     <w:name w:val="Default Paragraph Font"/>
     <w:uiPriority w:val="1"/>
-    <w:semiHidden/>
     <w:unhideWhenUsed/>
   </w:style>
   <w:style w:type="table" w:default="1" w:styleId="TableNormal">
@@ -34807,6 +35425,7 @@
     <w:rsid w:val="00102864"/>
     <w:rsid w:val="00174D10"/>
     <w:rsid w:val="004E6B58"/>
+    <w:rsid w:val="00A53EDD"/>
     <w:rsid w:val="00C15B66"/>
   </w:rsids>
   <m:mathPr>
@@ -35589,12 +36208,6 @@
 </file>
 
 <file path=customXml/item2.xml><?xml version="1.0" encoding="utf-8"?>
-<p:properties xmlns:p="http://schemas.microsoft.com/office/2006/metadata/properties" xmlns:xsi="http://www.w3.org/2001/XMLSchema-instance" xmlns:pc="http://schemas.microsoft.com/office/infopath/2007/PartnerControls">
-  <documentManagement/>
-</p:properties>
-</file>
-
-<file path=customXml/item3.xml><?xml version="1.0" encoding="utf-8"?>
 <ct:contentTypeSchema xmlns:ct="http://schemas.microsoft.com/office/2006/metadata/contentType" xmlns:ma="http://schemas.microsoft.com/office/2006/metadata/properties/metaAttributes" ct:_="" ma:_="" ma:contentTypeName="Document" ma:contentTypeID="0x0101001706651EC779CC42AE08C08B823F3629" ma:contentTypeVersion="1" ma:contentTypeDescription="Create a new document." ma:contentTypeScope="" ma:versionID="108bee52e0fc8bc41f1454d51f96988d">
   <xsd:schema xmlns:xsd="http://www.w3.org/2001/XMLSchema" xmlns:xs="http://www.w3.org/2001/XMLSchema" xmlns:p="http://schemas.microsoft.com/office/2006/metadata/properties" xmlns:ns3="ba8fbb1a-5876-4259-a72b-2b45a1680945" targetNamespace="http://schemas.microsoft.com/office/2006/metadata/properties" ma:root="true" ma:fieldsID="002f656d8baa8c7f3ae95934ecf6b200" ns3:_="">
     <xsd:import namespace="ba8fbb1a-5876-4259-a72b-2b45a1680945"/>
@@ -35734,6 +36347,12 @@
 </ct:contentTypeSchema>
 </file>
 
+<file path=customXml/item3.xml><?xml version="1.0" encoding="utf-8"?>
+<p:properties xmlns:p="http://schemas.microsoft.com/office/2006/metadata/properties" xmlns:xsi="http://www.w3.org/2001/XMLSchema-instance" xmlns:pc="http://schemas.microsoft.com/office/infopath/2007/PartnerControls">
+  <documentManagement/>
+</p:properties>
+</file>
+
 <file path=customXml/item4.xml><?xml version="1.0" encoding="utf-8"?>
 <?mso-contentType ?>
 <FormTemplates xmlns="http://schemas.microsoft.com/sharepoint/v3/contenttype/forms">
@@ -35756,22 +36375,6 @@
 </file>
 
 <file path=customXml/itemProps2.xml><?xml version="1.0" encoding="utf-8"?>
-<ds:datastoreItem xmlns:ds="http://schemas.openxmlformats.org/officeDocument/2006/customXml" ds:itemID="{DDCD6963-8CEE-451C-AECF-C79D010D84FE}">
-  <ds:schemaRefs>
-    <ds:schemaRef ds:uri="ba8fbb1a-5876-4259-a72b-2b45a1680945"/>
-    <ds:schemaRef ds:uri="http://schemas.microsoft.com/office/2006/documentManagement/types"/>
-    <ds:schemaRef ds:uri="http://purl.org/dc/elements/1.1/"/>
-    <ds:schemaRef ds:uri="http://purl.org/dc/terms/"/>
-    <ds:schemaRef ds:uri="http://schemas.openxmlformats.org/package/2006/metadata/core-properties"/>
-    <ds:schemaRef ds:uri="http://www.w3.org/XML/1998/namespace"/>
-    <ds:schemaRef ds:uri="http://schemas.microsoft.com/office/infopath/2007/PartnerControls"/>
-    <ds:schemaRef ds:uri="http://schemas.microsoft.com/office/2006/metadata/properties"/>
-    <ds:schemaRef ds:uri="http://purl.org/dc/dcmitype/"/>
-  </ds:schemaRefs>
-</ds:datastoreItem>
-</file>
-
-<file path=customXml/itemProps3.xml><?xml version="1.0" encoding="utf-8"?>
 <ds:datastoreItem xmlns:ds="http://schemas.openxmlformats.org/officeDocument/2006/customXml" ds:itemID="{5EE807F4-833C-4F6E-91F5-9A1E4B6F1F50}">
   <ds:schemaRefs>
     <ds:schemaRef ds:uri="http://schemas.microsoft.com/office/2006/metadata/contentType"/>
@@ -35789,6 +36392,15 @@
 </ds:datastoreItem>
 </file>
 
+<file path=customXml/itemProps3.xml><?xml version="1.0" encoding="utf-8"?>
+<ds:datastoreItem xmlns:ds="http://schemas.openxmlformats.org/officeDocument/2006/customXml" ds:itemID="{DDCD6963-8CEE-451C-AECF-C79D010D84FE}">
+  <ds:schemaRefs>
+    <ds:schemaRef ds:uri="http://schemas.microsoft.com/office/2006/metadata/properties"/>
+    <ds:schemaRef ds:uri="http://schemas.microsoft.com/office/infopath/2007/PartnerControls"/>
+  </ds:schemaRefs>
+</ds:datastoreItem>
+</file>
+
 <file path=customXml/itemProps4.xml><?xml version="1.0" encoding="utf-8"?>
 <ds:datastoreItem xmlns:ds="http://schemas.openxmlformats.org/officeDocument/2006/customXml" ds:itemID="{70746995-A2C3-4AEC-96ED-663F0D5A3A7F}">
   <ds:schemaRefs>
@@ -35798,7 +36410,7 @@
 </file>
 
 <file path=customXml/itemProps5.xml><?xml version="1.0" encoding="utf-8"?>
-<ds:datastoreItem xmlns:ds="http://schemas.openxmlformats.org/officeDocument/2006/customXml" ds:itemID="{DE70FBE9-C609-49E9-B778-6E84D9CEA778}">
+<ds:datastoreItem xmlns:ds="http://schemas.openxmlformats.org/officeDocument/2006/customXml" ds:itemID="{5707844B-6976-4CE6-9C26-31DFC0835CC1}">
   <ds:schemaRefs>
     <ds:schemaRef ds:uri="http://schemas.openxmlformats.org/officeDocument/2006/bibliography"/>
   </ds:schemaRefs>

</xml_diff>

<commit_message>
Review User acceptance test document
</commit_message>
<xml_diff>
--- a/softwareDesign/TestPlan/User acceptance test.docx
+++ b/softwareDesign/TestPlan/User acceptance test.docx
@@ -157,7 +157,7 @@
                                     </w:tcPr>
                                     <w:p>
                                       <w:pPr>
-                                        <w:pStyle w:val="NoSpacing"/>
+                                        <w:pStyle w:val="ac"/>
                                         <w:spacing w:before="200" w:line="216" w:lineRule="auto"/>
                                         <w:ind w:left="720" w:right="720"/>
                                         <w:rPr>
@@ -200,7 +200,7 @@
                                     </w:p>
                                     <w:p>
                                       <w:pPr>
-                                        <w:pStyle w:val="NoSpacing"/>
+                                        <w:pStyle w:val="ac"/>
                                         <w:spacing w:before="240"/>
                                         <w:ind w:left="720" w:right="720"/>
                                         <w:rPr>
@@ -275,7 +275,7 @@
                                           </w:tcPr>
                                           <w:p>
                                             <w:pPr>
-                                              <w:pStyle w:val="NoSpacing"/>
+                                              <w:pStyle w:val="ac"/>
                                               <w:ind w:left="720" w:right="144"/>
                                               <w:rPr>
                                                 <w:color w:val="FFFFFF" w:themeColor="background1"/>
@@ -337,7 +337,7 @@
                                             <w:sdtContent>
                                               <w:p>
                                                 <w:pPr>
-                                                  <w:pStyle w:val="NoSpacing"/>
+                                                  <w:pStyle w:val="ac"/>
                                                   <w:ind w:left="144" w:right="144"/>
                                                   <w:jc w:val="center"/>
                                                   <w:rPr>
@@ -377,7 +377,7 @@
                                               </w:tcPr>
                                               <w:p>
                                                 <w:pPr>
-                                                  <w:pStyle w:val="NoSpacing"/>
+                                                  <w:pStyle w:val="ac"/>
                                                   <w:ind w:left="144" w:right="720"/>
                                                   <w:jc w:val="right"/>
                                                   <w:rPr>
@@ -530,7 +530,7 @@
                               </w:tcPr>
                               <w:p>
                                 <w:pPr>
-                                  <w:pStyle w:val="NoSpacing"/>
+                                  <w:pStyle w:val="ac"/>
                                   <w:spacing w:before="200" w:line="216" w:lineRule="auto"/>
                                   <w:ind w:left="720" w:right="720"/>
                                   <w:rPr>
@@ -573,7 +573,7 @@
                               </w:p>
                               <w:p>
                                 <w:pPr>
-                                  <w:pStyle w:val="NoSpacing"/>
+                                  <w:pStyle w:val="ac"/>
                                   <w:spacing w:before="240"/>
                                   <w:ind w:left="720" w:right="720"/>
                                   <w:rPr>
@@ -648,7 +648,7 @@
                                     </w:tcPr>
                                     <w:p>
                                       <w:pPr>
-                                        <w:pStyle w:val="NoSpacing"/>
+                                        <w:pStyle w:val="ac"/>
                                         <w:ind w:left="720" w:right="144"/>
                                         <w:rPr>
                                           <w:color w:val="FFFFFF" w:themeColor="background1"/>
@@ -710,7 +710,7 @@
                                       <w:sdtContent>
                                         <w:p>
                                           <w:pPr>
-                                            <w:pStyle w:val="NoSpacing"/>
+                                            <w:pStyle w:val="ac"/>
                                             <w:ind w:left="144" w:right="144"/>
                                             <w:jc w:val="center"/>
                                             <w:rPr>
@@ -750,7 +750,7 @@
                                         </w:tcPr>
                                         <w:p>
                                           <w:pPr>
-                                            <w:pStyle w:val="NoSpacing"/>
+                                            <w:pStyle w:val="ac"/>
                                             <w:ind w:left="144" w:right="720"/>
                                             <w:jc w:val="right"/>
                                             <w:rPr>
@@ -812,7 +812,7 @@
     </w:sdt>
     <w:p>
       <w:pPr>
-        <w:pStyle w:val="Heading1"/>
+        <w:pStyle w:val="1"/>
       </w:pPr>
       <w:bookmarkStart w:id="0" w:name="_Toc381493985"/>
       <w:r>
@@ -827,7 +827,7 @@
     <w:p/>
     <w:p>
       <w:pPr>
-        <w:pStyle w:val="Heading2"/>
+        <w:pStyle w:val="2"/>
       </w:pPr>
       <w:bookmarkStart w:id="1" w:name="_Toc381493986"/>
       <w:r>
@@ -1193,6 +1193,7 @@
         <w:tc>
           <w:tcPr>
             <w:tcW w:w="1188" w:type="dxa"/>
+            <w:shd w:val="clear" w:color="auto" w:fill="auto"/>
           </w:tcPr>
           <w:p>
             <w:pPr>
@@ -1313,6 +1314,7 @@
         <w:tc>
           <w:tcPr>
             <w:tcW w:w="2340" w:type="dxa"/>
+            <w:shd w:val="clear" w:color="auto" w:fill="auto"/>
           </w:tcPr>
           <w:p>
             <w:pPr>
@@ -1433,6 +1435,7 @@
         <w:tc>
           <w:tcPr>
             <w:tcW w:w="2340" w:type="dxa"/>
+            <w:shd w:val="clear" w:color="auto" w:fill="auto"/>
           </w:tcPr>
           <w:p>
             <w:pPr>
@@ -1553,6 +1556,7 @@
         <w:tc>
           <w:tcPr>
             <w:tcW w:w="3240" w:type="dxa"/>
+            <w:shd w:val="clear" w:color="auto" w:fill="auto"/>
           </w:tcPr>
           <w:p>
             <w:pPr>
@@ -1674,6 +1678,7 @@
         <w:tc>
           <w:tcPr>
             <w:tcW w:w="1188" w:type="dxa"/>
+            <w:shd w:val="clear" w:color="auto" w:fill="auto"/>
           </w:tcPr>
           <w:p>
             <w:pPr>
@@ -1794,6 +1799,7 @@
         <w:tc>
           <w:tcPr>
             <w:tcW w:w="2340" w:type="dxa"/>
+            <w:shd w:val="clear" w:color="auto" w:fill="auto"/>
           </w:tcPr>
           <w:p>
             <w:pPr>
@@ -1914,6 +1920,7 @@
         <w:tc>
           <w:tcPr>
             <w:tcW w:w="2340" w:type="dxa"/>
+            <w:shd w:val="clear" w:color="auto" w:fill="auto"/>
           </w:tcPr>
           <w:p>
             <w:pPr>
@@ -2034,6 +2041,7 @@
         <w:tc>
           <w:tcPr>
             <w:tcW w:w="3240" w:type="dxa"/>
+            <w:shd w:val="clear" w:color="auto" w:fill="auto"/>
           </w:tcPr>
           <w:p>
             <w:pPr>
@@ -2155,6 +2163,7 @@
         <w:tc>
           <w:tcPr>
             <w:tcW w:w="1188" w:type="dxa"/>
+            <w:shd w:val="clear" w:color="auto" w:fill="auto"/>
           </w:tcPr>
           <w:p>
             <w:pPr>
@@ -2275,6 +2284,7 @@
         <w:tc>
           <w:tcPr>
             <w:tcW w:w="2340" w:type="dxa"/>
+            <w:shd w:val="clear" w:color="auto" w:fill="auto"/>
           </w:tcPr>
           <w:p>
             <w:pPr>
@@ -2395,6 +2405,7 @@
         <w:tc>
           <w:tcPr>
             <w:tcW w:w="2340" w:type="dxa"/>
+            <w:shd w:val="clear" w:color="auto" w:fill="auto"/>
           </w:tcPr>
           <w:p>
             <w:pPr>
@@ -2515,6 +2526,7 @@
         <w:tc>
           <w:tcPr>
             <w:tcW w:w="3240" w:type="dxa"/>
+            <w:shd w:val="clear" w:color="auto" w:fill="auto"/>
           </w:tcPr>
           <w:p>
             <w:pPr>
@@ -2636,7 +2648,7 @@
     <w:p/>
     <w:p>
       <w:pPr>
-        <w:pStyle w:val="Heading2"/>
+        <w:pStyle w:val="2"/>
       </w:pPr>
       <w:bookmarkStart w:id="14" w:name="_Toc381493987"/>
       <w:r>
@@ -2903,7 +2915,7 @@
                 <w:szCs w:val="24"/>
                 <w:lang w:eastAsia="en-US"/>
               </w:rPr>
-              <w:t>V1.0</w:t>
+              <w:t>V1.1</w:t>
             </w:r>
           </w:p>
         </w:tc>
@@ -2929,10 +2941,17 @@
                 <w:szCs w:val="24"/>
                 <w:lang w:eastAsia="en-US"/>
               </w:rPr>
-              <w:t>February 20, 2014</w:t>
-            </w:r>
-            <w:bookmarkStart w:id="15" w:name="_GoBack"/>
-            <w:bookmarkEnd w:id="15"/>
+              <w:t>March 2</w:t>
+            </w:r>
+            <w:r>
+              <w:rPr>
+                <w:rFonts w:ascii="Arial Narrow" w:eastAsia="Times New Roman" w:hAnsi="Arial Narrow" w:cs="Arial"/>
+                <w:sz w:val="24"/>
+                <w:szCs w:val="24"/>
+                <w:lang w:eastAsia="en-US"/>
+              </w:rPr>
+              <w:t>, 2014</w:t>
+            </w:r>
           </w:p>
         </w:tc>
       </w:tr>
@@ -2968,7 +2987,7 @@
                 </w:ffData>
               </w:fldChar>
             </w:r>
-            <w:bookmarkStart w:id="16" w:name="Text23"/>
+            <w:bookmarkStart w:id="15" w:name="Text23"/>
             <w:r>
               <w:rPr>
                 <w:rFonts w:ascii="Arial Narrow" w:eastAsia="Times New Roman" w:hAnsi="Arial Narrow" w:cs="Arial"/>
@@ -3054,7 +3073,7 @@
               </w:rPr>
               <w:fldChar w:fldCharType="end"/>
             </w:r>
-            <w:bookmarkEnd w:id="16"/>
+            <w:bookmarkEnd w:id="15"/>
           </w:p>
         </w:tc>
         <w:tc>
@@ -3088,7 +3107,7 @@
                 </w:ffData>
               </w:fldChar>
             </w:r>
-            <w:bookmarkStart w:id="17" w:name="Text28"/>
+            <w:bookmarkStart w:id="16" w:name="Text28"/>
             <w:r>
               <w:rPr>
                 <w:rFonts w:ascii="Arial Narrow" w:eastAsia="Times New Roman" w:hAnsi="Arial Narrow" w:cs="Arial"/>
@@ -3174,7 +3193,7 @@
               </w:rPr>
               <w:fldChar w:fldCharType="end"/>
             </w:r>
-            <w:bookmarkEnd w:id="17"/>
+            <w:bookmarkEnd w:id="16"/>
           </w:p>
         </w:tc>
         <w:tc>
@@ -3328,7 +3347,7 @@
                 </w:ffData>
               </w:fldChar>
             </w:r>
-            <w:bookmarkStart w:id="18" w:name="Text24"/>
+            <w:bookmarkStart w:id="17" w:name="Text24"/>
             <w:r>
               <w:rPr>
                 <w:rFonts w:ascii="Arial Narrow" w:eastAsia="Times New Roman" w:hAnsi="Arial Narrow" w:cs="Arial"/>
@@ -3414,7 +3433,7 @@
               </w:rPr>
               <w:fldChar w:fldCharType="end"/>
             </w:r>
-            <w:bookmarkEnd w:id="18"/>
+            <w:bookmarkEnd w:id="17"/>
           </w:p>
         </w:tc>
         <w:tc>
@@ -3448,7 +3467,7 @@
                 </w:ffData>
               </w:fldChar>
             </w:r>
-            <w:bookmarkStart w:id="19" w:name="Text29"/>
+            <w:bookmarkStart w:id="18" w:name="Text29"/>
             <w:r>
               <w:rPr>
                 <w:rFonts w:ascii="Arial Narrow" w:eastAsia="Times New Roman" w:hAnsi="Arial Narrow" w:cs="Arial"/>
@@ -3534,7 +3553,7 @@
               </w:rPr>
               <w:fldChar w:fldCharType="end"/>
             </w:r>
-            <w:bookmarkEnd w:id="19"/>
+            <w:bookmarkEnd w:id="18"/>
           </w:p>
         </w:tc>
         <w:tc>
@@ -3688,7 +3707,7 @@
                 </w:ffData>
               </w:fldChar>
             </w:r>
-            <w:bookmarkStart w:id="20" w:name="Text25"/>
+            <w:bookmarkStart w:id="19" w:name="Text25"/>
             <w:r>
               <w:rPr>
                 <w:rFonts w:ascii="Arial Narrow" w:eastAsia="Times New Roman" w:hAnsi="Arial Narrow" w:cs="Arial"/>
@@ -3774,7 +3793,7 @@
               </w:rPr>
               <w:fldChar w:fldCharType="end"/>
             </w:r>
-            <w:bookmarkEnd w:id="20"/>
+            <w:bookmarkEnd w:id="19"/>
           </w:p>
         </w:tc>
         <w:tc>
@@ -3808,7 +3827,7 @@
                 </w:ffData>
               </w:fldChar>
             </w:r>
-            <w:bookmarkStart w:id="21" w:name="Text30"/>
+            <w:bookmarkStart w:id="20" w:name="Text30"/>
             <w:r>
               <w:rPr>
                 <w:rFonts w:ascii="Arial Narrow" w:eastAsia="Times New Roman" w:hAnsi="Arial Narrow" w:cs="Arial"/>
@@ -3894,7 +3913,7 @@
               </w:rPr>
               <w:fldChar w:fldCharType="end"/>
             </w:r>
-            <w:bookmarkEnd w:id="21"/>
+            <w:bookmarkEnd w:id="20"/>
           </w:p>
         </w:tc>
         <w:tc>
@@ -4051,7 +4070,7 @@
       <w:sdtContent>
         <w:p>
           <w:pPr>
-            <w:pStyle w:val="TOCHeading"/>
+            <w:pStyle w:val="afc"/>
           </w:pPr>
           <w:r>
             <w:t>Table of Contents</w:t>
@@ -4059,7 +4078,7 @@
         </w:p>
         <w:p>
           <w:pPr>
-            <w:pStyle w:val="TOC1"/>
+            <w:pStyle w:val="11"/>
             <w:tabs>
               <w:tab w:val="right" w:leader="dot" w:pos="9350"/>
             </w:tabs>
@@ -4082,7 +4101,7 @@
           <w:hyperlink w:anchor="_Toc381493985" w:history="1">
             <w:r>
               <w:rPr>
-                <w:rStyle w:val="Hyperlink"/>
+                <w:rStyle w:val="aa"/>
                 <w:noProof/>
               </w:rPr>
               <w:t>Revision history</w:t>
@@ -4139,7 +4158,7 @@
         </w:p>
         <w:p>
           <w:pPr>
-            <w:pStyle w:val="TOC2"/>
+            <w:pStyle w:val="21"/>
             <w:tabs>
               <w:tab w:val="right" w:leader="dot" w:pos="9350"/>
             </w:tabs>
@@ -4153,7 +4172,7 @@
           <w:hyperlink w:anchor="_Toc381493986" w:history="1">
             <w:r>
               <w:rPr>
-                <w:rStyle w:val="Hyperlink"/>
+                <w:rStyle w:val="aa"/>
                 <w:noProof/>
               </w:rPr>
               <w:t>Change Record</w:t>
@@ -4210,7 +4229,7 @@
         </w:p>
         <w:p>
           <w:pPr>
-            <w:pStyle w:val="TOC2"/>
+            <w:pStyle w:val="21"/>
             <w:tabs>
               <w:tab w:val="right" w:leader="dot" w:pos="9350"/>
             </w:tabs>
@@ -4224,7 +4243,7 @@
           <w:hyperlink w:anchor="_Toc381493987" w:history="1">
             <w:r>
               <w:rPr>
-                <w:rStyle w:val="Hyperlink"/>
+                <w:rStyle w:val="aa"/>
                 <w:noProof/>
               </w:rPr>
               <w:t>Reviewer</w:t>
@@ -4281,7 +4300,7 @@
         </w:p>
         <w:p>
           <w:pPr>
-            <w:pStyle w:val="TOC1"/>
+            <w:pStyle w:val="11"/>
             <w:tabs>
               <w:tab w:val="right" w:leader="dot" w:pos="9350"/>
             </w:tabs>
@@ -4295,7 +4314,7 @@
           <w:hyperlink w:anchor="_Toc381493988" w:history="1">
             <w:r>
               <w:rPr>
-                <w:rStyle w:val="Hyperlink"/>
+                <w:rStyle w:val="aa"/>
                 <w:noProof/>
               </w:rPr>
               <w:t>References</w:t>
@@ -4352,7 +4371,7 @@
         </w:p>
         <w:p>
           <w:pPr>
-            <w:pStyle w:val="TOC1"/>
+            <w:pStyle w:val="11"/>
             <w:tabs>
               <w:tab w:val="right" w:leader="dot" w:pos="9350"/>
             </w:tabs>
@@ -4366,7 +4385,7 @@
           <w:hyperlink w:anchor="_Toc381493989" w:history="1">
             <w:r>
               <w:rPr>
-                <w:rStyle w:val="Hyperlink"/>
+                <w:rStyle w:val="aa"/>
                 <w:noProof/>
               </w:rPr>
               <w:t>Introduction</w:t>
@@ -4423,7 +4442,7 @@
         </w:p>
         <w:p>
           <w:pPr>
-            <w:pStyle w:val="TOC1"/>
+            <w:pStyle w:val="11"/>
             <w:tabs>
               <w:tab w:val="right" w:leader="dot" w:pos="9350"/>
             </w:tabs>
@@ -4437,7 +4456,7 @@
           <w:hyperlink w:anchor="_Toc381493990" w:history="1">
             <w:r>
               <w:rPr>
-                <w:rStyle w:val="Hyperlink"/>
+                <w:rStyle w:val="aa"/>
                 <w:noProof/>
               </w:rPr>
               <w:t>Responsibility</w:t>
@@ -4494,7 +4513,7 @@
         </w:p>
         <w:p>
           <w:pPr>
-            <w:pStyle w:val="TOC1"/>
+            <w:pStyle w:val="11"/>
             <w:tabs>
               <w:tab w:val="right" w:leader="dot" w:pos="9350"/>
             </w:tabs>
@@ -4508,7 +4527,7 @@
           <w:hyperlink w:anchor="_Toc381493991" w:history="1">
             <w:r>
               <w:rPr>
-                <w:rStyle w:val="Hyperlink"/>
+                <w:rStyle w:val="aa"/>
                 <w:noProof/>
               </w:rPr>
               <w:t>Test Item</w:t>
@@ -4565,7 +4584,7 @@
         </w:p>
         <w:p>
           <w:pPr>
-            <w:pStyle w:val="TOC1"/>
+            <w:pStyle w:val="11"/>
             <w:tabs>
               <w:tab w:val="right" w:leader="dot" w:pos="9350"/>
             </w:tabs>
@@ -4579,7 +4598,7 @@
           <w:hyperlink w:anchor="_Toc381493992" w:history="1">
             <w:r>
               <w:rPr>
-                <w:rStyle w:val="Hyperlink"/>
+                <w:rStyle w:val="aa"/>
                 <w:noProof/>
               </w:rPr>
               <w:t>Test tools</w:t>
@@ -4636,7 +4655,7 @@
         </w:p>
         <w:p>
           <w:pPr>
-            <w:pStyle w:val="TOC1"/>
+            <w:pStyle w:val="11"/>
             <w:tabs>
               <w:tab w:val="right" w:leader="dot" w:pos="9350"/>
             </w:tabs>
@@ -4650,7 +4669,7 @@
           <w:hyperlink w:anchor="_Toc381493993" w:history="1">
             <w:r>
               <w:rPr>
-                <w:rStyle w:val="Hyperlink"/>
+                <w:rStyle w:val="aa"/>
                 <w:noProof/>
               </w:rPr>
               <w:t>Test Environment requirement</w:t>
@@ -4707,7 +4726,7 @@
         </w:p>
         <w:p>
           <w:pPr>
-            <w:pStyle w:val="TOC1"/>
+            <w:pStyle w:val="11"/>
             <w:tabs>
               <w:tab w:val="right" w:leader="dot" w:pos="9350"/>
             </w:tabs>
@@ -4721,7 +4740,7 @@
           <w:hyperlink w:anchor="_Toc381493994" w:history="1">
             <w:r>
               <w:rPr>
-                <w:rStyle w:val="Hyperlink"/>
+                <w:rStyle w:val="aa"/>
                 <w:noProof/>
               </w:rPr>
               <w:t>Features to be tested</w:t>
@@ -4778,7 +4797,7 @@
         </w:p>
         <w:p>
           <w:pPr>
-            <w:pStyle w:val="TOC1"/>
+            <w:pStyle w:val="11"/>
             <w:tabs>
               <w:tab w:val="right" w:leader="dot" w:pos="9350"/>
             </w:tabs>
@@ -4792,7 +4811,7 @@
           <w:hyperlink w:anchor="_Toc381493995" w:history="1">
             <w:r>
               <w:rPr>
-                <w:rStyle w:val="Hyperlink"/>
+                <w:rStyle w:val="aa"/>
                 <w:noProof/>
               </w:rPr>
               <w:t>Test case of User acceptance Test (UAT)</w:t>
@@ -4849,7 +4868,7 @@
         </w:p>
         <w:p>
           <w:pPr>
-            <w:pStyle w:val="TOC2"/>
+            <w:pStyle w:val="21"/>
             <w:tabs>
               <w:tab w:val="right" w:leader="dot" w:pos="9350"/>
             </w:tabs>
@@ -4863,7 +4882,7 @@
           <w:hyperlink w:anchor="_Toc381493996" w:history="1">
             <w:r>
               <w:rPr>
-                <w:rStyle w:val="Hyperlink"/>
+                <w:rStyle w:val="aa"/>
                 <w:b/>
                 <w:bCs/>
                 <w:noProof/>
@@ -4922,7 +4941,7 @@
         </w:p>
         <w:p>
           <w:pPr>
-            <w:pStyle w:val="TOC2"/>
+            <w:pStyle w:val="21"/>
             <w:tabs>
               <w:tab w:val="right" w:leader="dot" w:pos="9350"/>
             </w:tabs>
@@ -4936,7 +4955,7 @@
           <w:hyperlink w:anchor="_Toc381493997" w:history="1">
             <w:r>
               <w:rPr>
-                <w:rStyle w:val="Hyperlink"/>
+                <w:rStyle w:val="aa"/>
                 <w:b/>
                 <w:bCs/>
                 <w:noProof/>
@@ -4995,7 +5014,7 @@
         </w:p>
         <w:p>
           <w:pPr>
-            <w:pStyle w:val="TOC2"/>
+            <w:pStyle w:val="21"/>
             <w:tabs>
               <w:tab w:val="right" w:leader="dot" w:pos="9350"/>
             </w:tabs>
@@ -5009,7 +5028,7 @@
           <w:hyperlink w:anchor="_Toc381493998" w:history="1">
             <w:r>
               <w:rPr>
-                <w:rStyle w:val="Hyperlink"/>
+                <w:rStyle w:val="aa"/>
                 <w:b/>
                 <w:bCs/>
                 <w:noProof/>
@@ -5068,7 +5087,7 @@
         </w:p>
         <w:p>
           <w:pPr>
-            <w:pStyle w:val="TOC2"/>
+            <w:pStyle w:val="21"/>
             <w:tabs>
               <w:tab w:val="right" w:leader="dot" w:pos="9350"/>
             </w:tabs>
@@ -5082,7 +5101,7 @@
           <w:hyperlink w:anchor="_Toc381493999" w:history="1">
             <w:r>
               <w:rPr>
-                <w:rStyle w:val="Hyperlink"/>
+                <w:rStyle w:val="aa"/>
                 <w:b/>
                 <w:bCs/>
                 <w:noProof/>
@@ -5141,7 +5160,7 @@
         </w:p>
         <w:p>
           <w:pPr>
-            <w:pStyle w:val="TOC2"/>
+            <w:pStyle w:val="21"/>
             <w:tabs>
               <w:tab w:val="right" w:leader="dot" w:pos="9350"/>
             </w:tabs>
@@ -5155,7 +5174,7 @@
           <w:hyperlink w:anchor="_Toc381494000" w:history="1">
             <w:r>
               <w:rPr>
-                <w:rStyle w:val="Hyperlink"/>
+                <w:rStyle w:val="aa"/>
                 <w:b/>
                 <w:bCs/>
                 <w:noProof/>
@@ -5214,7 +5233,7 @@
         </w:p>
         <w:p>
           <w:pPr>
-            <w:pStyle w:val="TOC2"/>
+            <w:pStyle w:val="21"/>
             <w:tabs>
               <w:tab w:val="right" w:leader="dot" w:pos="9350"/>
             </w:tabs>
@@ -5228,7 +5247,7 @@
           <w:hyperlink w:anchor="_Toc381494001" w:history="1">
             <w:r>
               <w:rPr>
-                <w:rStyle w:val="Hyperlink"/>
+                <w:rStyle w:val="aa"/>
                 <w:b/>
                 <w:bCs/>
                 <w:noProof/>
@@ -5287,7 +5306,7 @@
         </w:p>
         <w:p>
           <w:pPr>
-            <w:pStyle w:val="TOC2"/>
+            <w:pStyle w:val="21"/>
             <w:tabs>
               <w:tab w:val="right" w:leader="dot" w:pos="9350"/>
             </w:tabs>
@@ -5301,7 +5320,7 @@
           <w:hyperlink w:anchor="_Toc381494002" w:history="1">
             <w:r>
               <w:rPr>
-                <w:rStyle w:val="Hyperlink"/>
+                <w:rStyle w:val="aa"/>
                 <w:b/>
                 <w:bCs/>
                 <w:noProof/>
@@ -5360,7 +5379,7 @@
         </w:p>
         <w:p>
           <w:pPr>
-            <w:pStyle w:val="TOC2"/>
+            <w:pStyle w:val="21"/>
             <w:tabs>
               <w:tab w:val="right" w:leader="dot" w:pos="9350"/>
             </w:tabs>
@@ -5374,7 +5393,7 @@
           <w:hyperlink w:anchor="_Toc381494003" w:history="1">
             <w:r>
               <w:rPr>
-                <w:rStyle w:val="Hyperlink"/>
+                <w:rStyle w:val="aa"/>
                 <w:b/>
                 <w:bCs/>
                 <w:noProof/>
@@ -5433,7 +5452,7 @@
         </w:p>
         <w:p>
           <w:pPr>
-            <w:pStyle w:val="TOC2"/>
+            <w:pStyle w:val="21"/>
             <w:tabs>
               <w:tab w:val="right" w:leader="dot" w:pos="9350"/>
             </w:tabs>
@@ -5447,7 +5466,7 @@
           <w:hyperlink w:anchor="_Toc381494004" w:history="1">
             <w:r>
               <w:rPr>
-                <w:rStyle w:val="Hyperlink"/>
+                <w:rStyle w:val="aa"/>
                 <w:b/>
                 <w:bCs/>
                 <w:noProof/>
@@ -5506,7 +5525,7 @@
         </w:p>
         <w:p>
           <w:pPr>
-            <w:pStyle w:val="TOC2"/>
+            <w:pStyle w:val="21"/>
             <w:tabs>
               <w:tab w:val="right" w:leader="dot" w:pos="9350"/>
             </w:tabs>
@@ -5520,7 +5539,7 @@
           <w:hyperlink w:anchor="_Toc381494005" w:history="1">
             <w:r>
               <w:rPr>
-                <w:rStyle w:val="Hyperlink"/>
+                <w:rStyle w:val="aa"/>
                 <w:b/>
                 <w:bCs/>
                 <w:noProof/>
@@ -5579,7 +5598,7 @@
         </w:p>
         <w:p>
           <w:pPr>
-            <w:pStyle w:val="TOC2"/>
+            <w:pStyle w:val="21"/>
             <w:tabs>
               <w:tab w:val="right" w:leader="dot" w:pos="9350"/>
             </w:tabs>
@@ -5593,7 +5612,7 @@
           <w:hyperlink w:anchor="_Toc381494006" w:history="1">
             <w:r>
               <w:rPr>
-                <w:rStyle w:val="Hyperlink"/>
+                <w:rStyle w:val="aa"/>
                 <w:b/>
                 <w:bCs/>
                 <w:noProof/>
@@ -5652,7 +5671,7 @@
         </w:p>
         <w:p>
           <w:pPr>
-            <w:pStyle w:val="TOC2"/>
+            <w:pStyle w:val="21"/>
             <w:tabs>
               <w:tab w:val="right" w:leader="dot" w:pos="9350"/>
             </w:tabs>
@@ -5666,7 +5685,7 @@
           <w:hyperlink w:anchor="_Toc381494007" w:history="1">
             <w:r>
               <w:rPr>
-                <w:rStyle w:val="Hyperlink"/>
+                <w:rStyle w:val="aa"/>
                 <w:b/>
                 <w:bCs/>
                 <w:noProof/>
@@ -5725,7 +5744,7 @@
         </w:p>
         <w:p>
           <w:pPr>
-            <w:pStyle w:val="TOC1"/>
+            <w:pStyle w:val="11"/>
             <w:tabs>
               <w:tab w:val="right" w:leader="dot" w:pos="9350"/>
             </w:tabs>
@@ -5739,7 +5758,7 @@
           <w:hyperlink w:anchor="_Toc381494008" w:history="1">
             <w:r>
               <w:rPr>
-                <w:rStyle w:val="Hyperlink"/>
+                <w:rStyle w:val="aa"/>
                 <w:noProof/>
               </w:rPr>
               <w:t>Pass and Fail Criteria</w:t>
@@ -5816,14 +5835,14 @@
     <w:p/>
     <w:p>
       <w:pPr>
-        <w:pStyle w:val="Heading1"/>
-      </w:pPr>
-      <w:bookmarkStart w:id="22" w:name="_Toc381493988"/>
+        <w:pStyle w:val="1"/>
+      </w:pPr>
+      <w:bookmarkStart w:id="21" w:name="_Toc381493988"/>
       <w:r>
         <w:lastRenderedPageBreak/>
         <w:t>References</w:t>
       </w:r>
-      <w:bookmarkEnd w:id="22"/>
+      <w:bookmarkEnd w:id="21"/>
     </w:p>
     <w:p>
       <w:pPr>
@@ -5857,13 +5876,13 @@
     </w:p>
     <w:p>
       <w:pPr>
-        <w:pStyle w:val="Heading1"/>
-      </w:pPr>
-      <w:bookmarkStart w:id="23" w:name="_Toc381493989"/>
+        <w:pStyle w:val="1"/>
+      </w:pPr>
+      <w:bookmarkStart w:id="22" w:name="_Toc381493989"/>
       <w:r>
         <w:t>Introduction</w:t>
       </w:r>
-      <w:bookmarkEnd w:id="23"/>
+      <w:bookmarkEnd w:id="22"/>
     </w:p>
     <w:p>
       <w:pPr>
@@ -5904,20 +5923,20 @@
     </w:p>
     <w:p>
       <w:pPr>
-        <w:pStyle w:val="Heading1"/>
-      </w:pPr>
-      <w:bookmarkStart w:id="24" w:name="_Toc381493990"/>
+        <w:pStyle w:val="1"/>
+      </w:pPr>
+      <w:bookmarkStart w:id="23" w:name="_Toc381493990"/>
       <w:r>
         <w:t>Responsibility</w:t>
       </w:r>
-      <w:bookmarkEnd w:id="24"/>
+      <w:bookmarkEnd w:id="23"/>
       <w:r>
         <w:t xml:space="preserve"> </w:t>
       </w:r>
     </w:p>
     <w:tbl>
       <w:tblPr>
-        <w:tblStyle w:val="TableGrid"/>
+        <w:tblStyle w:val="afd"/>
         <w:tblW w:w="5000" w:type="pct"/>
         <w:tblLook w:val="04A0" w:firstRow="1" w:lastRow="0" w:firstColumn="1" w:lastColumn="0" w:noHBand="0" w:noVBand="1"/>
       </w:tblPr>
@@ -6079,13 +6098,13 @@
     <w:p/>
     <w:p>
       <w:pPr>
-        <w:pStyle w:val="Heading1"/>
-      </w:pPr>
-      <w:bookmarkStart w:id="25" w:name="_Toc381493991"/>
+        <w:pStyle w:val="1"/>
+      </w:pPr>
+      <w:bookmarkStart w:id="24" w:name="_Toc381493991"/>
       <w:r>
         <w:t>Test Item</w:t>
       </w:r>
-      <w:bookmarkEnd w:id="25"/>
+      <w:bookmarkEnd w:id="24"/>
     </w:p>
     <w:p>
       <w:pPr>
@@ -6112,13 +6131,13 @@
     </w:p>
     <w:p>
       <w:pPr>
-        <w:pStyle w:val="Heading1"/>
-      </w:pPr>
-      <w:bookmarkStart w:id="26" w:name="_Toc381493992"/>
+        <w:pStyle w:val="1"/>
+      </w:pPr>
+      <w:bookmarkStart w:id="25" w:name="_Toc381493992"/>
       <w:r>
         <w:t>Test tools</w:t>
       </w:r>
-      <w:bookmarkEnd w:id="26"/>
+      <w:bookmarkEnd w:id="25"/>
     </w:p>
     <w:p>
       <w:pPr>
@@ -6137,13 +6156,13 @@
     </w:p>
     <w:p>
       <w:pPr>
-        <w:pStyle w:val="Heading1"/>
-      </w:pPr>
-      <w:bookmarkStart w:id="27" w:name="_Toc381493993"/>
+        <w:pStyle w:val="1"/>
+      </w:pPr>
+      <w:bookmarkStart w:id="26" w:name="_Toc381493993"/>
       <w:r>
         <w:t>Test Environment requirement</w:t>
       </w:r>
-      <w:bookmarkEnd w:id="27"/>
+      <w:bookmarkEnd w:id="26"/>
       <w:r>
         <w:t xml:space="preserve"> </w:t>
       </w:r>
@@ -6240,7 +6259,7 @@
     </w:p>
     <w:p>
       <w:pPr>
-        <w:pStyle w:val="ListParagraph"/>
+        <w:pStyle w:val="af7"/>
         <w:numPr>
           <w:ilvl w:val="0"/>
           <w:numId w:val="26"/>
@@ -6250,10 +6269,9 @@
           <w:szCs w:val="18"/>
         </w:rPr>
       </w:pPr>
-      <w:r>
-        <w:rPr>
-          <w:b/>
-          <w:bCs/>
+      <w:bookmarkStart w:id="27" w:name="_GoBack"/>
+      <w:r>
+        <w:rPr>
           <w:sz w:val="18"/>
           <w:szCs w:val="18"/>
         </w:rPr>
@@ -6266,6 +6284,7 @@
         </w:rPr>
         <w:t xml:space="preserve"> </w:t>
       </w:r>
+      <w:bookmarkEnd w:id="27"/>
       <w:r>
         <w:rPr>
           <w:sz w:val="18"/>
@@ -6276,7 +6295,7 @@
     </w:p>
     <w:p>
       <w:pPr>
-        <w:pStyle w:val="Heading1"/>
+        <w:pStyle w:val="1"/>
       </w:pPr>
       <w:bookmarkStart w:id="28" w:name="_Toc381493994"/>
       <w:r>
@@ -6292,7 +6311,7 @@
     </w:p>
     <w:p>
       <w:pPr>
-        <w:pStyle w:val="Heading1"/>
+        <w:pStyle w:val="1"/>
         <w:rPr>
           <w:lang w:bidi="th-TH"/>
         </w:rPr>
@@ -6322,7 +6341,7 @@
     </w:p>
     <w:p>
       <w:pPr>
-        <w:pStyle w:val="Heading2"/>
+        <w:pStyle w:val="2"/>
         <w:rPr>
           <w:b/>
           <w:bCs/>
@@ -6361,7 +6380,7 @@
       </w:r>
       <w:r>
         <w:rPr>
-          <w:rStyle w:val="Heading4Char"/>
+          <w:rStyle w:val="40"/>
           <w:color w:val="0F6FC6" w:themeColor="accent1"/>
           <w:sz w:val="22"/>
           <w:szCs w:val="22"/>
@@ -6464,7 +6483,7 @@
     </w:p>
     <w:p>
       <w:pPr>
-        <w:pStyle w:val="ListParagraph"/>
+        <w:pStyle w:val="af7"/>
         <w:numPr>
           <w:ilvl w:val="0"/>
           <w:numId w:val="3"/>
@@ -6484,7 +6503,7 @@
     </w:p>
     <w:p>
       <w:pPr>
-        <w:pStyle w:val="ListParagraph"/>
+        <w:pStyle w:val="af7"/>
         <w:numPr>
           <w:ilvl w:val="0"/>
           <w:numId w:val="3"/>
@@ -6572,7 +6591,7 @@
     </w:p>
     <w:tbl>
       <w:tblPr>
-        <w:tblStyle w:val="TableGrid"/>
+        <w:tblStyle w:val="afd"/>
         <w:tblW w:w="0" w:type="auto"/>
         <w:jc w:val="center"/>
         <w:tblLook w:val="04A0" w:firstRow="1" w:lastRow="0" w:firstColumn="1" w:lastColumn="0" w:noHBand="0" w:noVBand="1"/>
@@ -7131,7 +7150,7 @@
     </w:p>
     <w:tbl>
       <w:tblPr>
-        <w:tblStyle w:val="TableGrid"/>
+        <w:tblStyle w:val="afd"/>
         <w:tblW w:w="0" w:type="auto"/>
         <w:jc w:val="center"/>
         <w:tblLook w:val="04A0" w:firstRow="1" w:lastRow="0" w:firstColumn="1" w:lastColumn="0" w:noHBand="0" w:noVBand="1"/>
@@ -7419,7 +7438,7 @@
     </w:p>
     <w:tbl>
       <w:tblPr>
-        <w:tblStyle w:val="TableGrid"/>
+        <w:tblStyle w:val="afd"/>
         <w:tblW w:w="10632" w:type="dxa"/>
         <w:tblInd w:w="-431" w:type="dxa"/>
         <w:tblLook w:val="04A0" w:firstRow="1" w:lastRow="0" w:firstColumn="1" w:lastColumn="0" w:noHBand="0" w:noVBand="1"/>
@@ -7769,7 +7788,7 @@
     </w:p>
     <w:tbl>
       <w:tblPr>
-        <w:tblStyle w:val="TableGrid"/>
+        <w:tblStyle w:val="afd"/>
         <w:tblW w:w="10632" w:type="dxa"/>
         <w:tblInd w:w="-431" w:type="dxa"/>
         <w:tblLook w:val="04A0" w:firstRow="1" w:lastRow="0" w:firstColumn="1" w:lastColumn="0" w:noHBand="0" w:noVBand="1"/>
@@ -8149,7 +8168,7 @@
     </w:p>
     <w:tbl>
       <w:tblPr>
-        <w:tblStyle w:val="TableGrid"/>
+        <w:tblStyle w:val="afd"/>
         <w:tblW w:w="10632" w:type="dxa"/>
         <w:tblInd w:w="-431" w:type="dxa"/>
         <w:tblLayout w:type="fixed"/>
@@ -8514,7 +8533,7 @@
     </w:p>
     <w:tbl>
       <w:tblPr>
-        <w:tblStyle w:val="TableGrid"/>
+        <w:tblStyle w:val="afd"/>
         <w:tblW w:w="10632" w:type="dxa"/>
         <w:tblInd w:w="-431" w:type="dxa"/>
         <w:tblLook w:val="04A0" w:firstRow="1" w:lastRow="0" w:firstColumn="1" w:lastColumn="0" w:noHBand="0" w:noVBand="1"/>
@@ -8901,7 +8920,7 @@
     </w:p>
     <w:tbl>
       <w:tblPr>
-        <w:tblStyle w:val="TableGrid"/>
+        <w:tblStyle w:val="afd"/>
         <w:tblW w:w="10632" w:type="dxa"/>
         <w:tblInd w:w="-431" w:type="dxa"/>
         <w:tblLook w:val="04A0" w:firstRow="1" w:lastRow="0" w:firstColumn="1" w:lastColumn="0" w:noHBand="0" w:noVBand="1"/>
@@ -9295,7 +9314,7 @@
     </w:p>
     <w:tbl>
       <w:tblPr>
-        <w:tblStyle w:val="TableGrid"/>
+        <w:tblStyle w:val="afd"/>
         <w:tblW w:w="10632" w:type="dxa"/>
         <w:tblInd w:w="-431" w:type="dxa"/>
         <w:tblLook w:val="04A0" w:firstRow="1" w:lastRow="0" w:firstColumn="1" w:lastColumn="0" w:noHBand="0" w:noVBand="1"/>
@@ -9700,7 +9719,7 @@
     </w:p>
     <w:tbl>
       <w:tblPr>
-        <w:tblStyle w:val="TableGrid"/>
+        <w:tblStyle w:val="afd"/>
         <w:tblW w:w="10632" w:type="dxa"/>
         <w:tblInd w:w="-431" w:type="dxa"/>
         <w:tblLook w:val="04A0" w:firstRow="1" w:lastRow="0" w:firstColumn="1" w:lastColumn="0" w:noHBand="0" w:noVBand="1"/>
@@ -10122,7 +10141,7 @@
     </w:p>
     <w:p>
       <w:pPr>
-        <w:pStyle w:val="Heading2"/>
+        <w:pStyle w:val="2"/>
         <w:rPr>
           <w:b/>
           <w:bCs/>
@@ -10169,7 +10188,7 @@
       </w:r>
       <w:r>
         <w:rPr>
-          <w:rStyle w:val="Heading4Char"/>
+          <w:rStyle w:val="40"/>
           <w:color w:val="0F6FC6" w:themeColor="accent1"/>
           <w:sz w:val="22"/>
           <w:szCs w:val="22"/>
@@ -10280,7 +10299,7 @@
     </w:p>
     <w:p>
       <w:pPr>
-        <w:pStyle w:val="ListParagraph"/>
+        <w:pStyle w:val="af7"/>
         <w:numPr>
           <w:ilvl w:val="0"/>
           <w:numId w:val="8"/>
@@ -10314,7 +10333,7 @@
     </w:p>
     <w:p>
       <w:pPr>
-        <w:pStyle w:val="ListParagraph"/>
+        <w:pStyle w:val="af7"/>
         <w:numPr>
           <w:ilvl w:val="0"/>
           <w:numId w:val="8"/>
@@ -10408,7 +10427,7 @@
     </w:p>
     <w:tbl>
       <w:tblPr>
-        <w:tblStyle w:val="TableGrid"/>
+        <w:tblStyle w:val="afd"/>
         <w:tblW w:w="0" w:type="auto"/>
         <w:jc w:val="center"/>
         <w:tblLook w:val="04A0" w:firstRow="1" w:lastRow="0" w:firstColumn="1" w:lastColumn="0" w:noHBand="0" w:noVBand="1"/>
@@ -10668,7 +10687,7 @@
     </w:p>
     <w:tbl>
       <w:tblPr>
-        <w:tblStyle w:val="TableGrid"/>
+        <w:tblStyle w:val="afd"/>
         <w:tblW w:w="0" w:type="auto"/>
         <w:jc w:val="center"/>
         <w:tblLook w:val="04A0" w:firstRow="1" w:lastRow="0" w:firstColumn="1" w:lastColumn="0" w:noHBand="0" w:noVBand="1"/>
@@ -11002,7 +11021,7 @@
     </w:p>
     <w:tbl>
       <w:tblPr>
-        <w:tblStyle w:val="TableGrid"/>
+        <w:tblStyle w:val="afd"/>
         <w:tblW w:w="10632" w:type="dxa"/>
         <w:tblInd w:w="-431" w:type="dxa"/>
         <w:tblLook w:val="04A0" w:firstRow="1" w:lastRow="0" w:firstColumn="1" w:lastColumn="0" w:noHBand="0" w:noVBand="1"/>
@@ -11323,7 +11342,7 @@
     </w:p>
     <w:tbl>
       <w:tblPr>
-        <w:tblStyle w:val="TableGrid"/>
+        <w:tblStyle w:val="afd"/>
         <w:tblW w:w="10632" w:type="dxa"/>
         <w:tblInd w:w="-431" w:type="dxa"/>
         <w:tblLook w:val="04A0" w:firstRow="1" w:lastRow="0" w:firstColumn="1" w:lastColumn="0" w:noHBand="0" w:noVBand="1"/>
@@ -11682,7 +11701,7 @@
     </w:p>
     <w:tbl>
       <w:tblPr>
-        <w:tblStyle w:val="TableGrid"/>
+        <w:tblStyle w:val="afd"/>
         <w:tblW w:w="10632" w:type="dxa"/>
         <w:tblInd w:w="-431" w:type="dxa"/>
         <w:tblLayout w:type="fixed"/>
@@ -11968,7 +11987,7 @@
     </w:p>
     <w:p>
       <w:pPr>
-        <w:pStyle w:val="Heading2"/>
+        <w:pStyle w:val="2"/>
         <w:rPr>
           <w:b/>
           <w:bCs/>
@@ -12008,7 +12027,7 @@
       </w:r>
       <w:r>
         <w:rPr>
-          <w:rStyle w:val="Heading4Char"/>
+          <w:rStyle w:val="40"/>
           <w:color w:val="0F6FC6" w:themeColor="accent1"/>
           <w:sz w:val="22"/>
           <w:szCs w:val="22"/>
@@ -12111,7 +12130,7 @@
     </w:p>
     <w:p>
       <w:pPr>
-        <w:pStyle w:val="ListParagraph"/>
+        <w:pStyle w:val="af7"/>
         <w:numPr>
           <w:ilvl w:val="0"/>
           <w:numId w:val="10"/>
@@ -12145,7 +12164,7 @@
     </w:p>
     <w:p>
       <w:pPr>
-        <w:pStyle w:val="ListParagraph"/>
+        <w:pStyle w:val="af7"/>
         <w:numPr>
           <w:ilvl w:val="0"/>
           <w:numId w:val="10"/>
@@ -12231,7 +12250,7 @@
     </w:p>
     <w:tbl>
       <w:tblPr>
-        <w:tblStyle w:val="TableGrid"/>
+        <w:tblStyle w:val="afd"/>
         <w:tblW w:w="0" w:type="auto"/>
         <w:jc w:val="center"/>
         <w:tblLook w:val="04A0" w:firstRow="1" w:lastRow="0" w:firstColumn="1" w:lastColumn="0" w:noHBand="0" w:noVBand="1"/>
@@ -12545,7 +12564,7 @@
     </w:p>
     <w:tbl>
       <w:tblPr>
-        <w:tblStyle w:val="TableGrid"/>
+        <w:tblStyle w:val="afd"/>
         <w:tblW w:w="0" w:type="auto"/>
         <w:jc w:val="center"/>
         <w:tblLook w:val="04A0" w:firstRow="1" w:lastRow="0" w:firstColumn="1" w:lastColumn="0" w:noHBand="0" w:noVBand="1"/>
@@ -12846,7 +12865,7 @@
     </w:p>
     <w:tbl>
       <w:tblPr>
-        <w:tblStyle w:val="TableGrid"/>
+        <w:tblStyle w:val="afd"/>
         <w:tblW w:w="10632" w:type="dxa"/>
         <w:tblInd w:w="-431" w:type="dxa"/>
         <w:tblLook w:val="04A0" w:firstRow="1" w:lastRow="0" w:firstColumn="1" w:lastColumn="0" w:noHBand="0" w:noVBand="1"/>
@@ -13208,7 +13227,7 @@
     </w:p>
     <w:tbl>
       <w:tblPr>
-        <w:tblStyle w:val="TableGrid"/>
+        <w:tblStyle w:val="afd"/>
         <w:tblW w:w="10632" w:type="dxa"/>
         <w:tblInd w:w="-431" w:type="dxa"/>
         <w:tblLook w:val="04A0" w:firstRow="1" w:lastRow="0" w:firstColumn="1" w:lastColumn="0" w:noHBand="0" w:noVBand="1"/>
@@ -13563,7 +13582,7 @@
     </w:p>
     <w:tbl>
       <w:tblPr>
-        <w:tblStyle w:val="TableGrid"/>
+        <w:tblStyle w:val="afd"/>
         <w:tblW w:w="10632" w:type="dxa"/>
         <w:tblInd w:w="-431" w:type="dxa"/>
         <w:tblLayout w:type="fixed"/>
@@ -13935,7 +13954,7 @@
     </w:p>
     <w:tbl>
       <w:tblPr>
-        <w:tblStyle w:val="TableGrid"/>
+        <w:tblStyle w:val="afd"/>
         <w:tblW w:w="10632" w:type="dxa"/>
         <w:tblInd w:w="-431" w:type="dxa"/>
         <w:tblLayout w:type="fixed"/>
@@ -14253,7 +14272,7 @@
     <w:p/>
     <w:p>
       <w:pPr>
-        <w:pStyle w:val="Heading2"/>
+        <w:pStyle w:val="2"/>
         <w:rPr>
           <w:b/>
           <w:bCs/>
@@ -14293,7 +14312,7 @@
       </w:r>
       <w:r>
         <w:rPr>
-          <w:rStyle w:val="Heading4Char"/>
+          <w:rStyle w:val="40"/>
           <w:color w:val="0F6FC6" w:themeColor="accent1"/>
           <w:sz w:val="22"/>
           <w:szCs w:val="22"/>
@@ -14404,7 +14423,7 @@
     </w:p>
     <w:p>
       <w:pPr>
-        <w:pStyle w:val="ListParagraph"/>
+        <w:pStyle w:val="af7"/>
         <w:numPr>
           <w:ilvl w:val="0"/>
           <w:numId w:val="11"/>
@@ -14434,7 +14453,7 @@
     </w:p>
     <w:p>
       <w:pPr>
-        <w:pStyle w:val="ListParagraph"/>
+        <w:pStyle w:val="af7"/>
         <w:numPr>
           <w:ilvl w:val="0"/>
           <w:numId w:val="11"/>
@@ -14543,7 +14562,7 @@
     </w:p>
     <w:tbl>
       <w:tblPr>
-        <w:tblStyle w:val="TableGrid"/>
+        <w:tblStyle w:val="afd"/>
         <w:tblW w:w="0" w:type="auto"/>
         <w:jc w:val="center"/>
         <w:tblLook w:val="04A0" w:firstRow="1" w:lastRow="0" w:firstColumn="1" w:lastColumn="0" w:noHBand="0" w:noVBand="1"/>
@@ -14625,7 +14644,7 @@
     </w:p>
     <w:tbl>
       <w:tblPr>
-        <w:tblStyle w:val="TableGrid"/>
+        <w:tblStyle w:val="afd"/>
         <w:tblW w:w="0" w:type="auto"/>
         <w:jc w:val="center"/>
         <w:tblLook w:val="04A0" w:firstRow="1" w:lastRow="0" w:firstColumn="1" w:lastColumn="0" w:noHBand="0" w:noVBand="1"/>
@@ -14782,7 +14801,7 @@
     </w:p>
     <w:tbl>
       <w:tblPr>
-        <w:tblStyle w:val="TableGrid"/>
+        <w:tblStyle w:val="afd"/>
         <w:tblW w:w="0" w:type="auto"/>
         <w:tblInd w:w="1440" w:type="dxa"/>
         <w:tblLook w:val="04A0" w:firstRow="1" w:lastRow="0" w:firstColumn="1" w:lastColumn="0" w:noHBand="0" w:noVBand="1"/>
@@ -15167,7 +15186,7 @@
     </w:p>
     <w:tbl>
       <w:tblPr>
-        <w:tblStyle w:val="TableGrid"/>
+        <w:tblStyle w:val="afd"/>
         <w:tblW w:w="10632" w:type="dxa"/>
         <w:tblInd w:w="-431" w:type="dxa"/>
         <w:tblLook w:val="04A0" w:firstRow="1" w:lastRow="0" w:firstColumn="1" w:lastColumn="0" w:noHBand="0" w:noVBand="1"/>
@@ -15517,7 +15536,7 @@
     </w:p>
     <w:tbl>
       <w:tblPr>
-        <w:tblStyle w:val="TableGrid"/>
+        <w:tblStyle w:val="afd"/>
         <w:tblW w:w="10632" w:type="dxa"/>
         <w:tblInd w:w="-431" w:type="dxa"/>
         <w:tblLook w:val="04A0" w:firstRow="1" w:lastRow="0" w:firstColumn="1" w:lastColumn="0" w:noHBand="0" w:noVBand="1"/>
@@ -15909,7 +15928,7 @@
     </w:p>
     <w:tbl>
       <w:tblPr>
-        <w:tblStyle w:val="TableGrid"/>
+        <w:tblStyle w:val="afd"/>
         <w:tblW w:w="10632" w:type="dxa"/>
         <w:tblInd w:w="-431" w:type="dxa"/>
         <w:tblLook w:val="04A0" w:firstRow="1" w:lastRow="0" w:firstColumn="1" w:lastColumn="0" w:noHBand="0" w:noVBand="1"/>
@@ -16181,7 +16200,7 @@
     </w:tbl>
     <w:p>
       <w:pPr>
-        <w:pStyle w:val="Heading2"/>
+        <w:pStyle w:val="2"/>
         <w:rPr>
           <w:b/>
           <w:bCs/>
@@ -16221,7 +16240,7 @@
       </w:r>
       <w:r>
         <w:rPr>
-          <w:rStyle w:val="Heading4Char"/>
+          <w:rStyle w:val="40"/>
           <w:color w:val="0F6FC6" w:themeColor="accent1"/>
           <w:sz w:val="22"/>
           <w:szCs w:val="22"/>
@@ -16324,7 +16343,7 @@
     </w:p>
     <w:p>
       <w:pPr>
-        <w:pStyle w:val="ListParagraph"/>
+        <w:pStyle w:val="af7"/>
         <w:numPr>
           <w:ilvl w:val="0"/>
           <w:numId w:val="12"/>
@@ -16354,7 +16373,7 @@
     </w:p>
     <w:p>
       <w:pPr>
-        <w:pStyle w:val="ListParagraph"/>
+        <w:pStyle w:val="af7"/>
         <w:numPr>
           <w:ilvl w:val="0"/>
           <w:numId w:val="12"/>
@@ -16469,7 +16488,7 @@
     </w:p>
     <w:tbl>
       <w:tblPr>
-        <w:tblStyle w:val="TableGrid"/>
+        <w:tblStyle w:val="afd"/>
         <w:tblW w:w="0" w:type="auto"/>
         <w:jc w:val="center"/>
         <w:tblLook w:val="04A0" w:firstRow="1" w:lastRow="0" w:firstColumn="1" w:lastColumn="0" w:noHBand="0" w:noVBand="1"/>
@@ -16588,7 +16607,7 @@
     </w:p>
     <w:tbl>
       <w:tblPr>
-        <w:tblStyle w:val="TableGrid"/>
+        <w:tblStyle w:val="afd"/>
         <w:tblW w:w="0" w:type="auto"/>
         <w:jc w:val="center"/>
         <w:tblLook w:val="04A0" w:firstRow="1" w:lastRow="0" w:firstColumn="1" w:lastColumn="0" w:noHBand="0" w:noVBand="1"/>
@@ -16714,7 +16733,7 @@
     </w:p>
     <w:tbl>
       <w:tblPr>
-        <w:tblStyle w:val="TableGrid"/>
+        <w:tblStyle w:val="afd"/>
         <w:tblW w:w="0" w:type="auto"/>
         <w:tblInd w:w="1440" w:type="dxa"/>
         <w:tblLook w:val="04A0" w:firstRow="1" w:lastRow="0" w:firstColumn="1" w:lastColumn="0" w:noHBand="0" w:noVBand="1"/>
@@ -17097,7 +17116,7 @@
     </w:p>
     <w:tbl>
       <w:tblPr>
-        <w:tblStyle w:val="TableGrid"/>
+        <w:tblStyle w:val="afd"/>
         <w:tblW w:w="10632" w:type="dxa"/>
         <w:tblInd w:w="-431" w:type="dxa"/>
         <w:tblLook w:val="04A0" w:firstRow="1" w:lastRow="0" w:firstColumn="1" w:lastColumn="0" w:noHBand="0" w:noVBand="1"/>
@@ -17407,7 +17426,7 @@
     </w:p>
     <w:tbl>
       <w:tblPr>
-        <w:tblStyle w:val="TableGrid"/>
+        <w:tblStyle w:val="afd"/>
         <w:tblW w:w="10632" w:type="dxa"/>
         <w:tblInd w:w="-431" w:type="dxa"/>
         <w:tblLook w:val="04A0" w:firstRow="1" w:lastRow="0" w:firstColumn="1" w:lastColumn="0" w:noHBand="0" w:noVBand="1"/>
@@ -17697,7 +17716,7 @@
     <w:p/>
     <w:p>
       <w:pPr>
-        <w:pStyle w:val="Heading2"/>
+        <w:pStyle w:val="2"/>
         <w:rPr>
           <w:b/>
           <w:bCs/>
@@ -17737,7 +17756,7 @@
       </w:r>
       <w:r>
         <w:rPr>
-          <w:rStyle w:val="Heading4Char"/>
+          <w:rStyle w:val="40"/>
           <w:color w:val="0F6FC6" w:themeColor="accent1"/>
           <w:sz w:val="22"/>
           <w:szCs w:val="22"/>
@@ -17848,7 +17867,7 @@
     </w:p>
     <w:p>
       <w:pPr>
-        <w:pStyle w:val="ListParagraph"/>
+        <w:pStyle w:val="af7"/>
         <w:numPr>
           <w:ilvl w:val="0"/>
           <w:numId w:val="13"/>
@@ -17878,7 +17897,7 @@
     </w:p>
     <w:p>
       <w:pPr>
-        <w:pStyle w:val="ListParagraph"/>
+        <w:pStyle w:val="af7"/>
         <w:numPr>
           <w:ilvl w:val="0"/>
           <w:numId w:val="13"/>
@@ -17908,7 +17927,7 @@
     </w:p>
     <w:p>
       <w:pPr>
-        <w:pStyle w:val="ListParagraph"/>
+        <w:pStyle w:val="af7"/>
         <w:numPr>
           <w:ilvl w:val="0"/>
           <w:numId w:val="13"/>
@@ -17975,7 +17994,7 @@
     </w:p>
     <w:tbl>
       <w:tblPr>
-        <w:tblStyle w:val="TableGrid"/>
+        <w:tblStyle w:val="afd"/>
         <w:tblW w:w="0" w:type="auto"/>
         <w:jc w:val="center"/>
         <w:tblLook w:val="04A0" w:firstRow="1" w:lastRow="0" w:firstColumn="1" w:lastColumn="0" w:noHBand="0" w:noVBand="1"/>
@@ -18214,7 +18233,7 @@
     </w:p>
     <w:tbl>
       <w:tblPr>
-        <w:tblStyle w:val="TableGrid"/>
+        <w:tblStyle w:val="afd"/>
         <w:tblW w:w="10632" w:type="dxa"/>
         <w:tblInd w:w="-431" w:type="dxa"/>
         <w:tblLook w:val="04A0" w:firstRow="1" w:lastRow="0" w:firstColumn="1" w:lastColumn="0" w:noHBand="0" w:noVBand="1"/>
@@ -18613,7 +18632,7 @@
     </w:p>
     <w:tbl>
       <w:tblPr>
-        <w:tblStyle w:val="TableGrid"/>
+        <w:tblStyle w:val="afd"/>
         <w:tblW w:w="10632" w:type="dxa"/>
         <w:tblInd w:w="-431" w:type="dxa"/>
         <w:tblLook w:val="04A0" w:firstRow="1" w:lastRow="0" w:firstColumn="1" w:lastColumn="0" w:noHBand="0" w:noVBand="1"/>
@@ -18948,7 +18967,7 @@
     <w:p/>
     <w:p>
       <w:pPr>
-        <w:pStyle w:val="Heading2"/>
+        <w:pStyle w:val="2"/>
         <w:rPr>
           <w:b/>
           <w:bCs/>
@@ -18988,7 +19007,7 @@
       </w:r>
       <w:r>
         <w:rPr>
-          <w:rStyle w:val="Heading4Char"/>
+          <w:rStyle w:val="40"/>
           <w:color w:val="0F6FC6" w:themeColor="accent1"/>
           <w:sz w:val="22"/>
           <w:szCs w:val="22"/>
@@ -19091,7 +19110,7 @@
     </w:p>
     <w:p>
       <w:pPr>
-        <w:pStyle w:val="ListParagraph"/>
+        <w:pStyle w:val="af7"/>
         <w:numPr>
           <w:ilvl w:val="0"/>
           <w:numId w:val="14"/>
@@ -19121,7 +19140,7 @@
     </w:p>
     <w:p>
       <w:pPr>
-        <w:pStyle w:val="ListParagraph"/>
+        <w:pStyle w:val="af7"/>
         <w:numPr>
           <w:ilvl w:val="0"/>
           <w:numId w:val="14"/>
@@ -19226,7 +19245,7 @@
     </w:p>
     <w:tbl>
       <w:tblPr>
-        <w:tblStyle w:val="TableGrid"/>
+        <w:tblStyle w:val="afd"/>
         <w:tblW w:w="0" w:type="auto"/>
         <w:jc w:val="center"/>
         <w:tblLook w:val="04A0" w:firstRow="1" w:lastRow="0" w:firstColumn="1" w:lastColumn="0" w:noHBand="0" w:noVBand="1"/>
@@ -19301,7 +19320,7 @@
     </w:p>
     <w:tbl>
       <w:tblPr>
-        <w:tblStyle w:val="TableGrid"/>
+        <w:tblStyle w:val="afd"/>
         <w:tblW w:w="0" w:type="auto"/>
         <w:jc w:val="center"/>
         <w:tblLook w:val="04A0" w:firstRow="1" w:lastRow="0" w:firstColumn="1" w:lastColumn="0" w:noHBand="0" w:noVBand="1"/>
@@ -19483,7 +19502,7 @@
     </w:p>
     <w:tbl>
       <w:tblPr>
-        <w:tblStyle w:val="TableGrid"/>
+        <w:tblStyle w:val="afd"/>
         <w:tblW w:w="0" w:type="auto"/>
         <w:tblInd w:w="1440" w:type="dxa"/>
         <w:tblLook w:val="04A0" w:firstRow="1" w:lastRow="0" w:firstColumn="1" w:lastColumn="0" w:noHBand="0" w:noVBand="1"/>
@@ -19693,7 +19712,7 @@
     </w:p>
     <w:tbl>
       <w:tblPr>
-        <w:tblStyle w:val="TableGrid"/>
+        <w:tblStyle w:val="afd"/>
         <w:tblW w:w="0" w:type="auto"/>
         <w:tblInd w:w="1440" w:type="dxa"/>
         <w:tblLook w:val="04A0" w:firstRow="1" w:lastRow="0" w:firstColumn="1" w:lastColumn="0" w:noHBand="0" w:noVBand="1"/>
@@ -20010,7 +20029,7 @@
     </w:p>
     <w:tbl>
       <w:tblPr>
-        <w:tblStyle w:val="TableGrid"/>
+        <w:tblStyle w:val="afd"/>
         <w:tblW w:w="10632" w:type="dxa"/>
         <w:tblInd w:w="-431" w:type="dxa"/>
         <w:tblLook w:val="04A0" w:firstRow="1" w:lastRow="0" w:firstColumn="1" w:lastColumn="0" w:noHBand="0" w:noVBand="1"/>
@@ -20331,7 +20350,7 @@
     </w:p>
     <w:tbl>
       <w:tblPr>
-        <w:tblStyle w:val="TableGrid"/>
+        <w:tblStyle w:val="afd"/>
         <w:tblW w:w="10632" w:type="dxa"/>
         <w:tblInd w:w="-431" w:type="dxa"/>
         <w:tblLook w:val="04A0" w:firstRow="1" w:lastRow="0" w:firstColumn="1" w:lastColumn="0" w:noHBand="0" w:noVBand="1"/>
@@ -20707,7 +20726,7 @@
     </w:p>
     <w:tbl>
       <w:tblPr>
-        <w:tblStyle w:val="TableGrid"/>
+        <w:tblStyle w:val="afd"/>
         <w:tblW w:w="10632" w:type="dxa"/>
         <w:tblInd w:w="-431" w:type="dxa"/>
         <w:tblLook w:val="04A0" w:firstRow="1" w:lastRow="0" w:firstColumn="1" w:lastColumn="0" w:noHBand="0" w:noVBand="1"/>
@@ -20996,7 +21015,7 @@
     </w:p>
     <w:p>
       <w:pPr>
-        <w:pStyle w:val="Heading2"/>
+        <w:pStyle w:val="2"/>
         <w:rPr>
           <w:b/>
           <w:bCs/>
@@ -21043,7 +21062,7 @@
       </w:r>
       <w:r>
         <w:rPr>
-          <w:rStyle w:val="Heading4Char"/>
+          <w:rStyle w:val="40"/>
           <w:color w:val="0F6FC6" w:themeColor="accent1"/>
           <w:sz w:val="22"/>
           <w:szCs w:val="22"/>
@@ -21146,7 +21165,7 @@
     </w:p>
     <w:p>
       <w:pPr>
-        <w:pStyle w:val="ListParagraph"/>
+        <w:pStyle w:val="af7"/>
         <w:numPr>
           <w:ilvl w:val="0"/>
           <w:numId w:val="16"/>
@@ -21180,7 +21199,7 @@
     </w:p>
     <w:p>
       <w:pPr>
-        <w:pStyle w:val="ListParagraph"/>
+        <w:pStyle w:val="af7"/>
         <w:numPr>
           <w:ilvl w:val="0"/>
           <w:numId w:val="16"/>
@@ -21260,7 +21279,7 @@
     </w:p>
     <w:tbl>
       <w:tblPr>
-        <w:tblStyle w:val="TableGrid"/>
+        <w:tblStyle w:val="afd"/>
         <w:tblW w:w="0" w:type="auto"/>
         <w:jc w:val="center"/>
         <w:tblLook w:val="04A0" w:firstRow="1" w:lastRow="0" w:firstColumn="1" w:lastColumn="0" w:noHBand="0" w:noVBand="1"/>
@@ -21510,7 +21529,7 @@
     </w:p>
     <w:tbl>
       <w:tblPr>
-        <w:tblStyle w:val="TableGrid"/>
+        <w:tblStyle w:val="afd"/>
         <w:tblW w:w="0" w:type="auto"/>
         <w:jc w:val="center"/>
         <w:tblLook w:val="04A0" w:firstRow="1" w:lastRow="0" w:firstColumn="1" w:lastColumn="0" w:noHBand="0" w:noVBand="1"/>
@@ -21921,7 +21940,7 @@
     </w:p>
     <w:tbl>
       <w:tblPr>
-        <w:tblStyle w:val="TableGrid"/>
+        <w:tblStyle w:val="afd"/>
         <w:tblW w:w="10632" w:type="dxa"/>
         <w:tblInd w:w="-431" w:type="dxa"/>
         <w:tblLook w:val="04A0" w:firstRow="1" w:lastRow="0" w:firstColumn="1" w:lastColumn="0" w:noHBand="0" w:noVBand="1"/>
@@ -22274,7 +22293,7 @@
     </w:p>
     <w:tbl>
       <w:tblPr>
-        <w:tblStyle w:val="TableGrid"/>
+        <w:tblStyle w:val="afd"/>
         <w:tblW w:w="10632" w:type="dxa"/>
         <w:tblInd w:w="-431" w:type="dxa"/>
         <w:tblLook w:val="04A0" w:firstRow="1" w:lastRow="0" w:firstColumn="1" w:lastColumn="0" w:noHBand="0" w:noVBand="1"/>
@@ -22600,7 +22619,7 @@
     </w:p>
     <w:tbl>
       <w:tblPr>
-        <w:tblStyle w:val="TableGrid"/>
+        <w:tblStyle w:val="afd"/>
         <w:tblW w:w="10632" w:type="dxa"/>
         <w:tblInd w:w="-431" w:type="dxa"/>
         <w:tblLayout w:type="fixed"/>
@@ -22888,7 +22907,7 @@
     </w:p>
     <w:p>
       <w:pPr>
-        <w:pStyle w:val="Heading2"/>
+        <w:pStyle w:val="2"/>
         <w:rPr>
           <w:b/>
           <w:bCs/>
@@ -22935,7 +22954,7 @@
       </w:r>
       <w:r>
         <w:rPr>
-          <w:rStyle w:val="Heading4Char"/>
+          <w:rStyle w:val="40"/>
           <w:color w:val="0F6FC6" w:themeColor="accent1"/>
           <w:sz w:val="22"/>
           <w:szCs w:val="22"/>
@@ -23046,7 +23065,7 @@
     </w:p>
     <w:p>
       <w:pPr>
-        <w:pStyle w:val="ListParagraph"/>
+        <w:pStyle w:val="af7"/>
         <w:numPr>
           <w:ilvl w:val="0"/>
           <w:numId w:val="18"/>
@@ -23080,7 +23099,7 @@
     </w:p>
     <w:p>
       <w:pPr>
-        <w:pStyle w:val="ListParagraph"/>
+        <w:pStyle w:val="af7"/>
         <w:numPr>
           <w:ilvl w:val="0"/>
           <w:numId w:val="18"/>
@@ -23160,7 +23179,7 @@
     </w:p>
     <w:tbl>
       <w:tblPr>
-        <w:tblStyle w:val="TableGrid"/>
+        <w:tblStyle w:val="afd"/>
         <w:tblW w:w="0" w:type="auto"/>
         <w:jc w:val="center"/>
         <w:tblLook w:val="04A0" w:firstRow="1" w:lastRow="0" w:firstColumn="1" w:lastColumn="0" w:noHBand="0" w:noVBand="1"/>
@@ -23900,7 +23919,7 @@
     </w:p>
     <w:tbl>
       <w:tblPr>
-        <w:tblStyle w:val="TableGrid"/>
+        <w:tblStyle w:val="afd"/>
         <w:tblW w:w="0" w:type="auto"/>
         <w:tblInd w:w="1440" w:type="dxa"/>
         <w:tblLook w:val="04A0" w:firstRow="1" w:lastRow="0" w:firstColumn="1" w:lastColumn="0" w:noHBand="0" w:noVBand="1"/>
@@ -24344,7 +24363,7 @@
     </w:p>
     <w:tbl>
       <w:tblPr>
-        <w:tblStyle w:val="TableGrid"/>
+        <w:tblStyle w:val="afd"/>
         <w:tblW w:w="10632" w:type="dxa"/>
         <w:tblInd w:w="-431" w:type="dxa"/>
         <w:tblLook w:val="04A0" w:firstRow="1" w:lastRow="0" w:firstColumn="1" w:lastColumn="0" w:noHBand="0" w:noVBand="1"/>
@@ -24823,7 +24842,7 @@
     </w:p>
     <w:tbl>
       <w:tblPr>
-        <w:tblStyle w:val="TableGrid"/>
+        <w:tblStyle w:val="afd"/>
         <w:tblW w:w="10632" w:type="dxa"/>
         <w:tblInd w:w="-431" w:type="dxa"/>
         <w:tblLook w:val="04A0" w:firstRow="1" w:lastRow="0" w:firstColumn="1" w:lastColumn="0" w:noHBand="0" w:noVBand="1"/>
@@ -25271,7 +25290,7 @@
     </w:p>
     <w:tbl>
       <w:tblPr>
-        <w:tblStyle w:val="TableGrid"/>
+        <w:tblStyle w:val="afd"/>
         <w:tblW w:w="10632" w:type="dxa"/>
         <w:tblInd w:w="-431" w:type="dxa"/>
         <w:tblLook w:val="04A0" w:firstRow="1" w:lastRow="0" w:firstColumn="1" w:lastColumn="0" w:noHBand="0" w:noVBand="1"/>
@@ -25731,7 +25750,7 @@
     </w:p>
     <w:tbl>
       <w:tblPr>
-        <w:tblStyle w:val="TableGrid"/>
+        <w:tblStyle w:val="afd"/>
         <w:tblW w:w="10632" w:type="dxa"/>
         <w:tblInd w:w="-431" w:type="dxa"/>
         <w:tblLook w:val="04A0" w:firstRow="1" w:lastRow="0" w:firstColumn="1" w:lastColumn="0" w:noHBand="0" w:noVBand="1"/>
@@ -26184,7 +26203,7 @@
     </w:p>
     <w:tbl>
       <w:tblPr>
-        <w:tblStyle w:val="TableGrid"/>
+        <w:tblStyle w:val="afd"/>
         <w:tblW w:w="10632" w:type="dxa"/>
         <w:tblInd w:w="-431" w:type="dxa"/>
         <w:tblLook w:val="04A0" w:firstRow="1" w:lastRow="0" w:firstColumn="1" w:lastColumn="0" w:noHBand="0" w:noVBand="1"/>
@@ -26651,7 +26670,7 @@
     </w:p>
     <w:tbl>
       <w:tblPr>
-        <w:tblStyle w:val="TableGrid"/>
+        <w:tblStyle w:val="afd"/>
         <w:tblW w:w="10632" w:type="dxa"/>
         <w:tblInd w:w="-431" w:type="dxa"/>
         <w:tblLook w:val="04A0" w:firstRow="1" w:lastRow="0" w:firstColumn="1" w:lastColumn="0" w:noHBand="0" w:noVBand="1"/>
@@ -27172,7 +27191,7 @@
     </w:p>
     <w:p>
       <w:pPr>
-        <w:pStyle w:val="Heading2"/>
+        <w:pStyle w:val="2"/>
         <w:rPr>
           <w:b/>
           <w:bCs/>
@@ -27219,7 +27238,7 @@
       </w:r>
       <w:r>
         <w:rPr>
-          <w:rStyle w:val="Heading4Char"/>
+          <w:rStyle w:val="40"/>
           <w:color w:val="0F6FC6" w:themeColor="accent1"/>
           <w:sz w:val="22"/>
           <w:szCs w:val="22"/>
@@ -27330,7 +27349,7 @@
     </w:p>
     <w:p>
       <w:pPr>
-        <w:pStyle w:val="ListParagraph"/>
+        <w:pStyle w:val="af7"/>
         <w:numPr>
           <w:ilvl w:val="0"/>
           <w:numId w:val="19"/>
@@ -27364,7 +27383,7 @@
     </w:p>
     <w:p>
       <w:pPr>
-        <w:pStyle w:val="ListParagraph"/>
+        <w:pStyle w:val="af7"/>
         <w:numPr>
           <w:ilvl w:val="0"/>
           <w:numId w:val="19"/>
@@ -27415,7 +27434,7 @@
     </w:p>
     <w:p>
       <w:pPr>
-        <w:pStyle w:val="ListParagraph"/>
+        <w:pStyle w:val="af7"/>
         <w:numPr>
           <w:ilvl w:val="0"/>
           <w:numId w:val="19"/>
@@ -27435,7 +27454,7 @@
     </w:p>
     <w:p>
       <w:pPr>
-        <w:pStyle w:val="ListParagraph"/>
+        <w:pStyle w:val="af7"/>
         <w:ind w:left="1800"/>
         <w:rPr>
           <w:sz w:val="18"/>
@@ -27530,7 +27549,7 @@
     </w:p>
     <w:tbl>
       <w:tblPr>
-        <w:tblStyle w:val="TableGrid"/>
+        <w:tblStyle w:val="afd"/>
         <w:tblW w:w="0" w:type="auto"/>
         <w:jc w:val="center"/>
         <w:tblLook w:val="04A0" w:firstRow="1" w:lastRow="0" w:firstColumn="1" w:lastColumn="0" w:noHBand="0" w:noVBand="1"/>
@@ -27623,7 +27642,7 @@
     </w:p>
     <w:tbl>
       <w:tblPr>
-        <w:tblStyle w:val="TableGrid"/>
+        <w:tblStyle w:val="afd"/>
         <w:tblW w:w="0" w:type="auto"/>
         <w:jc w:val="center"/>
         <w:tblLook w:val="04A0" w:firstRow="1" w:lastRow="0" w:firstColumn="1" w:lastColumn="0" w:noHBand="0" w:noVBand="1"/>
@@ -27846,7 +27865,7 @@
     </w:p>
     <w:tbl>
       <w:tblPr>
-        <w:tblStyle w:val="TableGrid"/>
+        <w:tblStyle w:val="afd"/>
         <w:tblW w:w="0" w:type="auto"/>
         <w:tblInd w:w="1440" w:type="dxa"/>
         <w:tblLook w:val="04A0" w:firstRow="1" w:lastRow="0" w:firstColumn="1" w:lastColumn="0" w:noHBand="0" w:noVBand="1"/>
@@ -28159,7 +28178,7 @@
     </w:p>
     <w:tbl>
       <w:tblPr>
-        <w:tblStyle w:val="TableGrid"/>
+        <w:tblStyle w:val="afd"/>
         <w:tblW w:w="10632" w:type="dxa"/>
         <w:tblInd w:w="-431" w:type="dxa"/>
         <w:tblLook w:val="04A0" w:firstRow="1" w:lastRow="0" w:firstColumn="1" w:lastColumn="0" w:noHBand="0" w:noVBand="1"/>
@@ -28514,7 +28533,7 @@
     </w:p>
     <w:tbl>
       <w:tblPr>
-        <w:tblStyle w:val="TableGrid"/>
+        <w:tblStyle w:val="afd"/>
         <w:tblW w:w="10632" w:type="dxa"/>
         <w:tblInd w:w="-431" w:type="dxa"/>
         <w:tblLook w:val="04A0" w:firstRow="1" w:lastRow="0" w:firstColumn="1" w:lastColumn="0" w:noHBand="0" w:noVBand="1"/>
@@ -28941,7 +28960,7 @@
     </w:p>
     <w:tbl>
       <w:tblPr>
-        <w:tblStyle w:val="TableGrid"/>
+        <w:tblStyle w:val="afd"/>
         <w:tblW w:w="10632" w:type="dxa"/>
         <w:tblInd w:w="-431" w:type="dxa"/>
         <w:tblLook w:val="04A0" w:firstRow="1" w:lastRow="0" w:firstColumn="1" w:lastColumn="0" w:noHBand="0" w:noVBand="1"/>
@@ -29283,7 +29302,7 @@
     </w:p>
     <w:tbl>
       <w:tblPr>
-        <w:tblStyle w:val="TableGrid"/>
+        <w:tblStyle w:val="afd"/>
         <w:tblW w:w="10632" w:type="dxa"/>
         <w:tblInd w:w="-431" w:type="dxa"/>
         <w:tblLook w:val="04A0" w:firstRow="1" w:lastRow="0" w:firstColumn="1" w:lastColumn="0" w:noHBand="0" w:noVBand="1"/>
@@ -29624,7 +29643,7 @@
     </w:p>
     <w:p>
       <w:pPr>
-        <w:pStyle w:val="Heading2"/>
+        <w:pStyle w:val="2"/>
         <w:rPr>
           <w:b/>
           <w:bCs/>
@@ -29671,7 +29690,7 @@
       </w:r>
       <w:r>
         <w:rPr>
-          <w:rStyle w:val="Heading4Char"/>
+          <w:rStyle w:val="40"/>
           <w:color w:val="0F6FC6" w:themeColor="accent1"/>
           <w:sz w:val="22"/>
           <w:szCs w:val="22"/>
@@ -29782,7 +29801,7 @@
     </w:p>
     <w:p>
       <w:pPr>
-        <w:pStyle w:val="ListParagraph"/>
+        <w:pStyle w:val="af7"/>
         <w:numPr>
           <w:ilvl w:val="0"/>
           <w:numId w:val="20"/>
@@ -29809,7 +29828,7 @@
     </w:p>
     <w:p>
       <w:pPr>
-        <w:pStyle w:val="ListParagraph"/>
+        <w:pStyle w:val="af7"/>
         <w:numPr>
           <w:ilvl w:val="0"/>
           <w:numId w:val="20"/>
@@ -29839,7 +29858,7 @@
     </w:p>
     <w:p>
       <w:pPr>
-        <w:pStyle w:val="ListParagraph"/>
+        <w:pStyle w:val="af7"/>
         <w:ind w:left="1800"/>
         <w:rPr>
           <w:sz w:val="18"/>
@@ -30099,7 +30118,7 @@
     </w:p>
     <w:tbl>
       <w:tblPr>
-        <w:tblStyle w:val="TableGrid"/>
+        <w:tblStyle w:val="afd"/>
         <w:tblW w:w="10632" w:type="dxa"/>
         <w:tblInd w:w="-431" w:type="dxa"/>
         <w:tblLook w:val="04A0" w:firstRow="1" w:lastRow="0" w:firstColumn="1" w:lastColumn="0" w:noHBand="0" w:noVBand="1"/>
@@ -30396,7 +30415,7 @@
     </w:p>
     <w:p>
       <w:pPr>
-        <w:pStyle w:val="Heading2"/>
+        <w:pStyle w:val="2"/>
         <w:rPr>
           <w:b/>
           <w:bCs/>
@@ -30443,7 +30462,7 @@
       </w:r>
       <w:r>
         <w:rPr>
-          <w:rStyle w:val="Heading4Char"/>
+          <w:rStyle w:val="40"/>
           <w:color w:val="0F6FC6" w:themeColor="accent1"/>
           <w:sz w:val="22"/>
           <w:szCs w:val="22"/>
@@ -30570,7 +30589,7 @@
     </w:p>
     <w:p>
       <w:pPr>
-        <w:pStyle w:val="ListParagraph"/>
+        <w:pStyle w:val="af7"/>
         <w:numPr>
           <w:ilvl w:val="0"/>
           <w:numId w:val="22"/>
@@ -30597,7 +30616,7 @@
     </w:p>
     <w:p>
       <w:pPr>
-        <w:pStyle w:val="ListParagraph"/>
+        <w:pStyle w:val="af7"/>
         <w:numPr>
           <w:ilvl w:val="0"/>
           <w:numId w:val="22"/>
@@ -30627,7 +30646,7 @@
     </w:p>
     <w:p>
       <w:pPr>
-        <w:pStyle w:val="ListParagraph"/>
+        <w:pStyle w:val="af7"/>
         <w:ind w:left="1800"/>
         <w:rPr>
           <w:sz w:val="18"/>
@@ -30880,7 +30899,7 @@
     </w:p>
     <w:tbl>
       <w:tblPr>
-        <w:tblStyle w:val="TableGrid"/>
+        <w:tblStyle w:val="afd"/>
         <w:tblW w:w="10632" w:type="dxa"/>
         <w:tblInd w:w="-431" w:type="dxa"/>
         <w:tblLook w:val="04A0" w:firstRow="1" w:lastRow="0" w:firstColumn="1" w:lastColumn="0" w:noHBand="0" w:noVBand="1"/>
@@ -31157,12 +31176,12 @@
     </w:p>
     <w:p>
       <w:pPr>
-        <w:pStyle w:val="Heading1"/>
-      </w:pPr>
-    </w:p>
-    <w:p>
-      <w:pPr>
-        <w:pStyle w:val="Heading1"/>
+        <w:pStyle w:val="1"/>
+      </w:pPr>
+    </w:p>
+    <w:p>
+      <w:pPr>
+        <w:pStyle w:val="1"/>
       </w:pPr>
       <w:bookmarkStart w:id="42" w:name="_Toc381494008"/>
       <w:r>
@@ -31263,7 +31282,7 @@
 <w:ftr xmlns:wpc="http://schemas.microsoft.com/office/word/2010/wordprocessingCanvas" xmlns:mc="http://schemas.openxmlformats.org/markup-compatibility/2006" xmlns:o="urn:schemas-microsoft-com:office:office" xmlns:r="http://schemas.openxmlformats.org/officeDocument/2006/relationships" xmlns:m="http://schemas.openxmlformats.org/officeDocument/2006/math" xmlns:v="urn:schemas-microsoft-com:vml" xmlns:wp14="http://schemas.microsoft.com/office/word/2010/wordprocessingDrawing" xmlns:wp="http://schemas.openxmlformats.org/drawingml/2006/wordprocessingDrawing" xmlns:w10="urn:schemas-microsoft-com:office:word" xmlns:w="http://schemas.openxmlformats.org/wordprocessingml/2006/main" xmlns:w14="http://schemas.microsoft.com/office/word/2010/wordml" xmlns:w15="http://schemas.microsoft.com/office/word/2012/wordml" xmlns:wpg="http://schemas.microsoft.com/office/word/2010/wordprocessingGroup" xmlns:wpi="http://schemas.microsoft.com/office/word/2010/wordprocessingInk" xmlns:wne="http://schemas.microsoft.com/office/word/2006/wordml" xmlns:wps="http://schemas.microsoft.com/office/word/2010/wordprocessingShape" mc:Ignorable="w14 w15 wp14">
   <w:p>
     <w:pPr>
-      <w:pStyle w:val="Footer"/>
+      <w:pStyle w:val="afa"/>
       <w:pBdr>
         <w:top w:val="single" w:sz="4" w:space="8" w:color="0F6FC6" w:themeColor="accent1"/>
       </w:pBdr>
@@ -31301,7 +31320,7 @@
         <w:noProof/>
         <w:color w:val="404040" w:themeColor="text1" w:themeTint="BF"/>
       </w:rPr>
-      <w:t>19</w:t>
+      <w:t>21</w:t>
     </w:r>
     <w:r>
       <w:rPr>
@@ -31326,7 +31345,7 @@
     <w:sdtContent>
       <w:p>
         <w:pPr>
-          <w:pStyle w:val="Footer"/>
+          <w:pStyle w:val="afa"/>
         </w:pPr>
         <w:r>
           <w:t>Version 1.0</w:t>
@@ -34370,16 +34389,16 @@
     <w:lsdException w:name="List Table 6 Colorful Accent 6" w:uiPriority="51"/>
     <w:lsdException w:name="List Table 7 Colorful Accent 6" w:uiPriority="52"/>
   </w:latentStyles>
-  <w:style w:type="paragraph" w:default="1" w:styleId="Normal">
+  <w:style w:type="paragraph" w:default="1" w:styleId="a">
     <w:name w:val="Normal"/>
     <w:qFormat/>
     <w:rsid w:val="004A096F"/>
   </w:style>
-  <w:style w:type="paragraph" w:styleId="Heading1">
+  <w:style w:type="paragraph" w:styleId="1">
     <w:name w:val="heading 1"/>
-    <w:basedOn w:val="Normal"/>
-    <w:next w:val="Normal"/>
-    <w:link w:val="Heading1Char"/>
+    <w:basedOn w:val="a"/>
+    <w:next w:val="a"/>
+    <w:link w:val="10"/>
     <w:uiPriority w:val="9"/>
     <w:qFormat/>
     <w:pPr>
@@ -34395,11 +34414,11 @@
       <w:szCs w:val="28"/>
     </w:rPr>
   </w:style>
-  <w:style w:type="paragraph" w:styleId="Heading2">
+  <w:style w:type="paragraph" w:styleId="2">
     <w:name w:val="heading 2"/>
-    <w:basedOn w:val="Normal"/>
-    <w:next w:val="Normal"/>
-    <w:link w:val="Heading2Char"/>
+    <w:basedOn w:val="a"/>
+    <w:next w:val="a"/>
+    <w:link w:val="20"/>
     <w:uiPriority w:val="9"/>
     <w:unhideWhenUsed/>
     <w:qFormat/>
@@ -34416,11 +34435,11 @@
       <w:szCs w:val="24"/>
     </w:rPr>
   </w:style>
-  <w:style w:type="paragraph" w:styleId="Heading3">
+  <w:style w:type="paragraph" w:styleId="3">
     <w:name w:val="heading 3"/>
-    <w:basedOn w:val="Normal"/>
-    <w:next w:val="Normal"/>
-    <w:link w:val="Heading3Char"/>
+    <w:basedOn w:val="a"/>
+    <w:next w:val="a"/>
+    <w:link w:val="30"/>
     <w:uiPriority w:val="9"/>
     <w:unhideWhenUsed/>
     <w:qFormat/>
@@ -34437,11 +34456,11 @@
       <w:szCs w:val="22"/>
     </w:rPr>
   </w:style>
-  <w:style w:type="paragraph" w:styleId="Heading4">
+  <w:style w:type="paragraph" w:styleId="4">
     <w:name w:val="heading 4"/>
-    <w:basedOn w:val="Normal"/>
-    <w:next w:val="Normal"/>
-    <w:link w:val="Heading4Char"/>
+    <w:basedOn w:val="a"/>
+    <w:next w:val="a"/>
+    <w:link w:val="40"/>
     <w:uiPriority w:val="9"/>
     <w:unhideWhenUsed/>
     <w:qFormat/>
@@ -34460,11 +34479,11 @@
       <w:szCs w:val="20"/>
     </w:rPr>
   </w:style>
-  <w:style w:type="paragraph" w:styleId="Heading5">
+  <w:style w:type="paragraph" w:styleId="5">
     <w:name w:val="heading 5"/>
-    <w:basedOn w:val="Normal"/>
-    <w:next w:val="Normal"/>
-    <w:link w:val="Heading5Char"/>
+    <w:basedOn w:val="a"/>
+    <w:next w:val="a"/>
+    <w:link w:val="50"/>
     <w:uiPriority w:val="9"/>
     <w:semiHidden/>
     <w:unhideWhenUsed/>
@@ -34481,11 +34500,11 @@
       <w:szCs w:val="20"/>
     </w:rPr>
   </w:style>
-  <w:style w:type="paragraph" w:styleId="Heading6">
+  <w:style w:type="paragraph" w:styleId="6">
     <w:name w:val="heading 6"/>
-    <w:basedOn w:val="Normal"/>
-    <w:next w:val="Normal"/>
-    <w:link w:val="Heading6Char"/>
+    <w:basedOn w:val="a"/>
+    <w:next w:val="a"/>
+    <w:link w:val="60"/>
     <w:uiPriority w:val="9"/>
     <w:semiHidden/>
     <w:unhideWhenUsed/>
@@ -34506,11 +34525,11 @@
       <w:szCs w:val="20"/>
     </w:rPr>
   </w:style>
-  <w:style w:type="paragraph" w:styleId="Heading7">
+  <w:style w:type="paragraph" w:styleId="7">
     <w:name w:val="heading 7"/>
-    <w:basedOn w:val="Normal"/>
-    <w:next w:val="Normal"/>
-    <w:link w:val="Heading7Char"/>
+    <w:basedOn w:val="a"/>
+    <w:next w:val="a"/>
+    <w:link w:val="70"/>
     <w:uiPriority w:val="9"/>
     <w:semiHidden/>
     <w:unhideWhenUsed/>
@@ -34530,11 +34549,11 @@
       <w:szCs w:val="20"/>
     </w:rPr>
   </w:style>
-  <w:style w:type="paragraph" w:styleId="Heading8">
+  <w:style w:type="paragraph" w:styleId="8">
     <w:name w:val="heading 8"/>
-    <w:basedOn w:val="Normal"/>
-    <w:next w:val="Normal"/>
-    <w:link w:val="Heading8Char"/>
+    <w:basedOn w:val="a"/>
+    <w:next w:val="a"/>
+    <w:link w:val="80"/>
     <w:uiPriority w:val="9"/>
     <w:semiHidden/>
     <w:unhideWhenUsed/>
@@ -34552,11 +34571,11 @@
       <w:color w:val="000000" w:themeColor="text1"/>
     </w:rPr>
   </w:style>
-  <w:style w:type="paragraph" w:styleId="Heading9">
+  <w:style w:type="paragraph" w:styleId="9">
     <w:name w:val="heading 9"/>
-    <w:basedOn w:val="Normal"/>
-    <w:next w:val="Normal"/>
-    <w:link w:val="Heading9Char"/>
+    <w:basedOn w:val="a"/>
+    <w:next w:val="a"/>
+    <w:link w:val="90"/>
     <w:uiPriority w:val="9"/>
     <w:semiHidden/>
     <w:unhideWhenUsed/>
@@ -34576,12 +34595,13 @@
       <w:color w:val="000000" w:themeColor="text1"/>
     </w:rPr>
   </w:style>
-  <w:style w:type="character" w:default="1" w:styleId="DefaultParagraphFont">
+  <w:style w:type="character" w:default="1" w:styleId="a0">
     <w:name w:val="Default Paragraph Font"/>
     <w:uiPriority w:val="1"/>
+    <w:semiHidden/>
     <w:unhideWhenUsed/>
   </w:style>
-  <w:style w:type="table" w:default="1" w:styleId="TableNormal">
+  <w:style w:type="table" w:default="1" w:styleId="a1">
     <w:name w:val="Normal Table"/>
     <w:uiPriority w:val="99"/>
     <w:semiHidden/>
@@ -34596,15 +34616,15 @@
       </w:tblCellMar>
     </w:tblPr>
   </w:style>
-  <w:style w:type="numbering" w:default="1" w:styleId="NoList">
+  <w:style w:type="numbering" w:default="1" w:styleId="a2">
     <w:name w:val="No List"/>
     <w:uiPriority w:val="99"/>
     <w:semiHidden/>
     <w:unhideWhenUsed/>
   </w:style>
-  <w:style w:type="character" w:styleId="BookTitle">
+  <w:style w:type="character" w:styleId="a3">
     <w:name w:val="Book Title"/>
-    <w:basedOn w:val="DefaultParagraphFont"/>
+    <w:basedOn w:val="a0"/>
     <w:uiPriority w:val="33"/>
     <w:qFormat/>
     <w:rPr>
@@ -34615,10 +34635,10 @@
       <w:spacing w:val="10"/>
     </w:rPr>
   </w:style>
-  <w:style w:type="paragraph" w:styleId="Caption">
+  <w:style w:type="paragraph" w:styleId="a4">
     <w:name w:val="caption"/>
-    <w:basedOn w:val="Normal"/>
-    <w:next w:val="Normal"/>
+    <w:basedOn w:val="a"/>
+    <w:next w:val="a"/>
     <w:uiPriority w:val="35"/>
     <w:semiHidden/>
     <w:unhideWhenUsed/>
@@ -34634,9 +34654,9 @@
       <w:spacing w:val="6"/>
     </w:rPr>
   </w:style>
-  <w:style w:type="character" w:styleId="Emphasis">
+  <w:style w:type="character" w:styleId="a5">
     <w:name w:val="Emphasis"/>
-    <w:basedOn w:val="DefaultParagraphFont"/>
+    <w:basedOn w:val="a0"/>
     <w:uiPriority w:val="20"/>
     <w:qFormat/>
     <w:rPr>
@@ -34645,10 +34665,10 @@
       <w:color w:val="000000" w:themeColor="text1"/>
     </w:rPr>
   </w:style>
-  <w:style w:type="character" w:customStyle="1" w:styleId="Heading1Char">
-    <w:name w:val="Heading 1 Char"/>
-    <w:basedOn w:val="DefaultParagraphFont"/>
-    <w:link w:val="Heading1"/>
+  <w:style w:type="character" w:customStyle="1" w:styleId="10">
+    <w:name w:val="หัวเรื่อง 1 อักขระ"/>
+    <w:basedOn w:val="a0"/>
+    <w:link w:val="1"/>
     <w:uiPriority w:val="9"/>
     <w:rPr>
       <w:rFonts w:asciiTheme="majorHAnsi" w:eastAsiaTheme="majorEastAsia" w:hAnsiTheme="majorHAnsi" w:cstheme="majorBidi"/>
@@ -34657,10 +34677,10 @@
       <w:szCs w:val="28"/>
     </w:rPr>
   </w:style>
-  <w:style w:type="character" w:customStyle="1" w:styleId="Heading2Char">
-    <w:name w:val="Heading 2 Char"/>
-    <w:basedOn w:val="DefaultParagraphFont"/>
-    <w:link w:val="Heading2"/>
+  <w:style w:type="character" w:customStyle="1" w:styleId="20">
+    <w:name w:val="หัวเรื่อง 2 อักขระ"/>
+    <w:basedOn w:val="a0"/>
+    <w:link w:val="2"/>
     <w:uiPriority w:val="9"/>
     <w:rPr>
       <w:rFonts w:asciiTheme="majorHAnsi" w:eastAsiaTheme="majorEastAsia" w:hAnsiTheme="majorHAnsi" w:cstheme="majorBidi"/>
@@ -34669,10 +34689,10 @@
       <w:szCs w:val="24"/>
     </w:rPr>
   </w:style>
-  <w:style w:type="character" w:customStyle="1" w:styleId="Heading3Char">
-    <w:name w:val="Heading 3 Char"/>
-    <w:basedOn w:val="DefaultParagraphFont"/>
-    <w:link w:val="Heading3"/>
+  <w:style w:type="character" w:customStyle="1" w:styleId="30">
+    <w:name w:val="หัวเรื่อง 3 อักขระ"/>
+    <w:basedOn w:val="a0"/>
+    <w:link w:val="3"/>
     <w:uiPriority w:val="9"/>
     <w:rPr>
       <w:rFonts w:asciiTheme="majorHAnsi" w:eastAsiaTheme="majorEastAsia" w:hAnsiTheme="majorHAnsi" w:cstheme="majorBidi"/>
@@ -34681,10 +34701,10 @@
       <w:szCs w:val="22"/>
     </w:rPr>
   </w:style>
-  <w:style w:type="character" w:customStyle="1" w:styleId="Heading4Char">
-    <w:name w:val="Heading 4 Char"/>
-    <w:basedOn w:val="DefaultParagraphFont"/>
-    <w:link w:val="Heading4"/>
+  <w:style w:type="character" w:customStyle="1" w:styleId="40">
+    <w:name w:val="หัวเรื่อง 4 อักขระ"/>
+    <w:basedOn w:val="a0"/>
+    <w:link w:val="4"/>
     <w:uiPriority w:val="9"/>
     <w:rPr>
       <w:rFonts w:asciiTheme="majorHAnsi" w:eastAsiaTheme="majorEastAsia" w:hAnsiTheme="majorHAnsi" w:cstheme="majorBidi"/>
@@ -34695,10 +34715,10 @@
       <w:szCs w:val="20"/>
     </w:rPr>
   </w:style>
-  <w:style w:type="character" w:customStyle="1" w:styleId="Heading5Char">
-    <w:name w:val="Heading 5 Char"/>
-    <w:basedOn w:val="DefaultParagraphFont"/>
-    <w:link w:val="Heading5"/>
+  <w:style w:type="character" w:customStyle="1" w:styleId="50">
+    <w:name w:val="หัวเรื่อง 5 อักขระ"/>
+    <w:basedOn w:val="a0"/>
+    <w:link w:val="5"/>
     <w:uiPriority w:val="9"/>
     <w:semiHidden/>
     <w:rPr>
@@ -34707,10 +34727,10 @@
       <w:szCs w:val="20"/>
     </w:rPr>
   </w:style>
-  <w:style w:type="character" w:customStyle="1" w:styleId="Heading6Char">
-    <w:name w:val="Heading 6 Char"/>
-    <w:basedOn w:val="DefaultParagraphFont"/>
-    <w:link w:val="Heading6"/>
+  <w:style w:type="character" w:customStyle="1" w:styleId="60">
+    <w:name w:val="หัวเรื่อง 6 อักขระ"/>
+    <w:basedOn w:val="a0"/>
+    <w:link w:val="6"/>
     <w:uiPriority w:val="9"/>
     <w:semiHidden/>
     <w:rPr>
@@ -34723,10 +34743,10 @@
       <w:szCs w:val="20"/>
     </w:rPr>
   </w:style>
-  <w:style w:type="character" w:customStyle="1" w:styleId="Heading7Char">
-    <w:name w:val="Heading 7 Char"/>
-    <w:basedOn w:val="DefaultParagraphFont"/>
-    <w:link w:val="Heading7"/>
+  <w:style w:type="character" w:customStyle="1" w:styleId="70">
+    <w:name w:val="หัวเรื่อง 7 อักขระ"/>
+    <w:basedOn w:val="a0"/>
+    <w:link w:val="7"/>
     <w:uiPriority w:val="9"/>
     <w:semiHidden/>
     <w:rPr>
@@ -34738,10 +34758,10 @@
       <w:szCs w:val="20"/>
     </w:rPr>
   </w:style>
-  <w:style w:type="character" w:customStyle="1" w:styleId="Heading8Char">
-    <w:name w:val="Heading 8 Char"/>
-    <w:basedOn w:val="DefaultParagraphFont"/>
-    <w:link w:val="Heading8"/>
+  <w:style w:type="character" w:customStyle="1" w:styleId="80">
+    <w:name w:val="หัวเรื่อง 8 อักขระ"/>
+    <w:basedOn w:val="a0"/>
+    <w:link w:val="8"/>
     <w:uiPriority w:val="9"/>
     <w:semiHidden/>
     <w:rPr>
@@ -34751,10 +34771,10 @@
       <w:color w:val="000000" w:themeColor="text1"/>
     </w:rPr>
   </w:style>
-  <w:style w:type="character" w:customStyle="1" w:styleId="Heading9Char">
-    <w:name w:val="Heading 9 Char"/>
-    <w:basedOn w:val="DefaultParagraphFont"/>
-    <w:link w:val="Heading9"/>
+  <w:style w:type="character" w:customStyle="1" w:styleId="90">
+    <w:name w:val="หัวเรื่อง 9 อักขระ"/>
+    <w:basedOn w:val="a0"/>
+    <w:link w:val="9"/>
     <w:uiPriority w:val="9"/>
     <w:semiHidden/>
     <w:rPr>
@@ -34766,9 +34786,9 @@
       <w:color w:val="000000" w:themeColor="text1"/>
     </w:rPr>
   </w:style>
-  <w:style w:type="character" w:styleId="IntenseEmphasis">
+  <w:style w:type="character" w:styleId="a6">
     <w:name w:val="Intense Emphasis"/>
-    <w:basedOn w:val="DefaultParagraphFont"/>
+    <w:basedOn w:val="a0"/>
     <w:uiPriority w:val="21"/>
     <w:qFormat/>
     <w:rPr>
@@ -34779,11 +34799,11 @@
       <w:color w:val="auto"/>
     </w:rPr>
   </w:style>
-  <w:style w:type="paragraph" w:styleId="IntenseQuote">
+  <w:style w:type="paragraph" w:styleId="a7">
     <w:name w:val="Intense Quote"/>
-    <w:basedOn w:val="Normal"/>
-    <w:next w:val="Normal"/>
-    <w:link w:val="IntenseQuoteChar"/>
+    <w:basedOn w:val="a"/>
+    <w:next w:val="a"/>
+    <w:link w:val="a8"/>
     <w:uiPriority w:val="30"/>
     <w:qFormat/>
     <w:pPr>
@@ -34799,10 +34819,10 @@
       <w:szCs w:val="28"/>
     </w:rPr>
   </w:style>
-  <w:style w:type="character" w:customStyle="1" w:styleId="IntenseQuoteChar">
-    <w:name w:val="Intense Quote Char"/>
-    <w:basedOn w:val="DefaultParagraphFont"/>
-    <w:link w:val="IntenseQuote"/>
+  <w:style w:type="character" w:customStyle="1" w:styleId="a8">
+    <w:name w:val="ทำให้คำอ้างอิงเป็นสีเข้มขึ้น อักขระ"/>
+    <w:basedOn w:val="a0"/>
+    <w:link w:val="a7"/>
     <w:uiPriority w:val="30"/>
     <w:rPr>
       <w:color w:val="0F6FC6" w:themeColor="accent1"/>
@@ -34810,9 +34830,9 @@
       <w:szCs w:val="28"/>
     </w:rPr>
   </w:style>
-  <w:style w:type="character" w:styleId="IntenseReference">
+  <w:style w:type="character" w:styleId="a9">
     <w:name w:val="Intense Reference"/>
-    <w:basedOn w:val="DefaultParagraphFont"/>
+    <w:basedOn w:val="a0"/>
     <w:uiPriority w:val="32"/>
     <w:qFormat/>
     <w:rPr>
@@ -34825,9 +34845,9 @@
       <w:u w:val="single"/>
     </w:rPr>
   </w:style>
-  <w:style w:type="character" w:styleId="Hyperlink">
+  <w:style w:type="character" w:styleId="aa">
     <w:name w:val="Hyperlink"/>
-    <w:basedOn w:val="DefaultParagraphFont"/>
+    <w:basedOn w:val="a0"/>
     <w:uiPriority w:val="99"/>
     <w:unhideWhenUsed/>
     <w:rPr>
@@ -34835,9 +34855,9 @@
       <w:u w:val="single"/>
     </w:rPr>
   </w:style>
-  <w:style w:type="character" w:styleId="FollowedHyperlink">
+  <w:style w:type="character" w:styleId="ab">
     <w:name w:val="FollowedHyperlink"/>
-    <w:basedOn w:val="DefaultParagraphFont"/>
+    <w:basedOn w:val="a0"/>
     <w:uiPriority w:val="99"/>
     <w:semiHidden/>
     <w:unhideWhenUsed/>
@@ -34846,26 +34866,26 @@
       <w:u w:val="single"/>
     </w:rPr>
   </w:style>
-  <w:style w:type="paragraph" w:styleId="NoSpacing">
+  <w:style w:type="paragraph" w:styleId="ac">
     <w:name w:val="No Spacing"/>
-    <w:link w:val="NoSpacingChar"/>
+    <w:link w:val="ad"/>
     <w:uiPriority w:val="1"/>
     <w:qFormat/>
     <w:pPr>
       <w:spacing w:after="0" w:line="240" w:lineRule="auto"/>
     </w:pPr>
   </w:style>
-  <w:style w:type="character" w:customStyle="1" w:styleId="NoSpacingChar">
-    <w:name w:val="No Spacing Char"/>
-    <w:basedOn w:val="DefaultParagraphFont"/>
-    <w:link w:val="NoSpacing"/>
+  <w:style w:type="character" w:customStyle="1" w:styleId="ad">
+    <w:name w:val="ไม่มีการเว้นระยะห่าง อักขระ"/>
+    <w:basedOn w:val="a0"/>
+    <w:link w:val="ac"/>
     <w:uiPriority w:val="1"/>
   </w:style>
-  <w:style w:type="paragraph" w:styleId="Quote">
+  <w:style w:type="paragraph" w:styleId="ae">
     <w:name w:val="Quote"/>
-    <w:basedOn w:val="Normal"/>
-    <w:next w:val="Normal"/>
-    <w:link w:val="QuoteChar"/>
+    <w:basedOn w:val="a"/>
+    <w:next w:val="a"/>
+    <w:link w:val="af"/>
     <w:uiPriority w:val="29"/>
     <w:qFormat/>
     <w:pPr>
@@ -34876,18 +34896,18 @@
       <w:rFonts w:asciiTheme="majorHAnsi" w:eastAsiaTheme="majorEastAsia" w:hAnsiTheme="majorHAnsi" w:cstheme="majorBidi"/>
     </w:rPr>
   </w:style>
-  <w:style w:type="character" w:customStyle="1" w:styleId="QuoteChar">
-    <w:name w:val="Quote Char"/>
-    <w:basedOn w:val="DefaultParagraphFont"/>
-    <w:link w:val="Quote"/>
+  <w:style w:type="character" w:customStyle="1" w:styleId="af">
+    <w:name w:val="คำอ้างอิง อักขระ"/>
+    <w:basedOn w:val="a0"/>
+    <w:link w:val="ae"/>
     <w:uiPriority w:val="29"/>
     <w:rPr>
       <w:rFonts w:asciiTheme="majorHAnsi" w:eastAsiaTheme="majorEastAsia" w:hAnsiTheme="majorHAnsi" w:cstheme="majorBidi"/>
     </w:rPr>
   </w:style>
-  <w:style w:type="character" w:styleId="Strong">
+  <w:style w:type="character" w:styleId="af0">
     <w:name w:val="Strong"/>
-    <w:basedOn w:val="DefaultParagraphFont"/>
+    <w:basedOn w:val="a0"/>
     <w:uiPriority w:val="22"/>
     <w:qFormat/>
     <w:rPr>
@@ -34895,11 +34915,11 @@
       <w:bCs/>
     </w:rPr>
   </w:style>
-  <w:style w:type="paragraph" w:styleId="Subtitle">
+  <w:style w:type="paragraph" w:styleId="af1">
     <w:name w:val="Subtitle"/>
-    <w:basedOn w:val="Normal"/>
-    <w:next w:val="Normal"/>
-    <w:link w:val="SubtitleChar"/>
+    <w:basedOn w:val="a"/>
+    <w:next w:val="a"/>
+    <w:link w:val="af2"/>
     <w:uiPriority w:val="11"/>
     <w:qFormat/>
     <w:pPr>
@@ -34912,19 +34932,19 @@
       <w:szCs w:val="28"/>
     </w:rPr>
   </w:style>
-  <w:style w:type="character" w:customStyle="1" w:styleId="SubtitleChar">
-    <w:name w:val="Subtitle Char"/>
-    <w:basedOn w:val="DefaultParagraphFont"/>
-    <w:link w:val="Subtitle"/>
+  <w:style w:type="character" w:customStyle="1" w:styleId="af2">
+    <w:name w:val="ชื่อเรื่องรอง อักขระ"/>
+    <w:basedOn w:val="a0"/>
+    <w:link w:val="af1"/>
     <w:uiPriority w:val="11"/>
     <w:rPr>
       <w:sz w:val="28"/>
       <w:szCs w:val="28"/>
     </w:rPr>
   </w:style>
-  <w:style w:type="character" w:styleId="SubtleEmphasis">
+  <w:style w:type="character" w:styleId="af3">
     <w:name w:val="Subtle Emphasis"/>
-    <w:basedOn w:val="DefaultParagraphFont"/>
+    <w:basedOn w:val="a0"/>
     <w:uiPriority w:val="19"/>
     <w:qFormat/>
     <w:rPr>
@@ -34933,9 +34953,9 @@
       <w:color w:val="595959" w:themeColor="text1" w:themeTint="A6"/>
     </w:rPr>
   </w:style>
-  <w:style w:type="character" w:styleId="SubtleReference">
+  <w:style w:type="character" w:styleId="af4">
     <w:name w:val="Subtle Reference"/>
-    <w:basedOn w:val="DefaultParagraphFont"/>
+    <w:basedOn w:val="a0"/>
     <w:uiPriority w:val="31"/>
     <w:qFormat/>
     <w:rPr>
@@ -34945,11 +34965,11 @@
       <w:u w:val="single" w:color="7F7F7F" w:themeColor="text1" w:themeTint="80"/>
     </w:rPr>
   </w:style>
-  <w:style w:type="paragraph" w:styleId="Title">
+  <w:style w:type="paragraph" w:styleId="af5">
     <w:name w:val="Title"/>
-    <w:basedOn w:val="Normal"/>
-    <w:next w:val="Normal"/>
-    <w:link w:val="TitleChar"/>
+    <w:basedOn w:val="a"/>
+    <w:next w:val="a"/>
+    <w:link w:val="af6"/>
     <w:uiPriority w:val="10"/>
     <w:qFormat/>
     <w:pPr>
@@ -34964,10 +34984,10 @@
       <w:szCs w:val="72"/>
     </w:rPr>
   </w:style>
-  <w:style w:type="character" w:customStyle="1" w:styleId="TitleChar">
-    <w:name w:val="Title Char"/>
-    <w:basedOn w:val="DefaultParagraphFont"/>
-    <w:link w:val="Title"/>
+  <w:style w:type="character" w:customStyle="1" w:styleId="af6">
+    <w:name w:val="ชื่อเรื่อง อักขระ"/>
+    <w:basedOn w:val="a0"/>
+    <w:link w:val="af5"/>
     <w:uiPriority w:val="10"/>
     <w:rPr>
       <w:rFonts w:asciiTheme="majorHAnsi" w:eastAsiaTheme="majorEastAsia" w:hAnsiTheme="majorHAnsi" w:cstheme="majorBidi"/>
@@ -34977,9 +34997,9 @@
       <w:szCs w:val="72"/>
     </w:rPr>
   </w:style>
-  <w:style w:type="paragraph" w:styleId="ListParagraph">
+  <w:style w:type="paragraph" w:styleId="af7">
     <w:name w:val="List Paragraph"/>
-    <w:basedOn w:val="Normal"/>
+    <w:basedOn w:val="a"/>
     <w:uiPriority w:val="34"/>
     <w:qFormat/>
     <w:pPr>
@@ -34987,10 +35007,10 @@
       <w:contextualSpacing/>
     </w:pPr>
   </w:style>
-  <w:style w:type="paragraph" w:styleId="Header">
+  <w:style w:type="paragraph" w:styleId="af8">
     <w:name w:val="header"/>
-    <w:basedOn w:val="Normal"/>
-    <w:link w:val="HeaderChar"/>
+    <w:basedOn w:val="a"/>
+    <w:link w:val="af9"/>
     <w:uiPriority w:val="99"/>
     <w:unhideWhenUsed/>
     <w:rsid w:val="00454B44"/>
@@ -35002,17 +35022,17 @@
       <w:spacing w:after="0" w:line="240" w:lineRule="auto"/>
     </w:pPr>
   </w:style>
-  <w:style w:type="character" w:customStyle="1" w:styleId="HeaderChar">
-    <w:name w:val="Header Char"/>
-    <w:basedOn w:val="DefaultParagraphFont"/>
-    <w:link w:val="Header"/>
+  <w:style w:type="character" w:customStyle="1" w:styleId="af9">
+    <w:name w:val="หัวกระดาษ อักขระ"/>
+    <w:basedOn w:val="a0"/>
+    <w:link w:val="af8"/>
     <w:uiPriority w:val="99"/>
     <w:rsid w:val="00454B44"/>
   </w:style>
-  <w:style w:type="paragraph" w:styleId="Footer">
+  <w:style w:type="paragraph" w:styleId="afa">
     <w:name w:val="footer"/>
-    <w:basedOn w:val="Normal"/>
-    <w:link w:val="FooterChar"/>
+    <w:basedOn w:val="a"/>
+    <w:link w:val="afb"/>
     <w:uiPriority w:val="99"/>
     <w:unhideWhenUsed/>
     <w:qFormat/>
@@ -35025,17 +35045,17 @@
       <w:spacing w:after="0" w:line="240" w:lineRule="auto"/>
     </w:pPr>
   </w:style>
-  <w:style w:type="character" w:customStyle="1" w:styleId="FooterChar">
-    <w:name w:val="Footer Char"/>
-    <w:basedOn w:val="DefaultParagraphFont"/>
-    <w:link w:val="Footer"/>
+  <w:style w:type="character" w:customStyle="1" w:styleId="afb">
+    <w:name w:val="ท้ายกระดาษ อักขระ"/>
+    <w:basedOn w:val="a0"/>
+    <w:link w:val="afa"/>
     <w:uiPriority w:val="99"/>
     <w:rsid w:val="00454B44"/>
   </w:style>
-  <w:style w:type="paragraph" w:styleId="TOCHeading">
+  <w:style w:type="paragraph" w:styleId="afc">
     <w:name w:val="TOC Heading"/>
-    <w:basedOn w:val="Heading1"/>
-    <w:next w:val="Normal"/>
+    <w:basedOn w:val="1"/>
+    <w:next w:val="a"/>
     <w:uiPriority w:val="39"/>
     <w:unhideWhenUsed/>
     <w:qFormat/>
@@ -35051,10 +35071,10 @@
       <w:lang w:eastAsia="en-US"/>
     </w:rPr>
   </w:style>
-  <w:style w:type="paragraph" w:styleId="TOC1">
+  <w:style w:type="paragraph" w:styleId="11">
     <w:name w:val="toc 1"/>
-    <w:basedOn w:val="Normal"/>
-    <w:next w:val="Normal"/>
+    <w:basedOn w:val="a"/>
+    <w:next w:val="a"/>
     <w:autoRedefine/>
     <w:uiPriority w:val="39"/>
     <w:unhideWhenUsed/>
@@ -35063,10 +35083,10 @@
       <w:spacing w:after="100"/>
     </w:pPr>
   </w:style>
-  <w:style w:type="paragraph" w:styleId="TOC2">
+  <w:style w:type="paragraph" w:styleId="21">
     <w:name w:val="toc 2"/>
-    <w:basedOn w:val="Normal"/>
-    <w:next w:val="Normal"/>
+    <w:basedOn w:val="a"/>
+    <w:next w:val="a"/>
     <w:autoRedefine/>
     <w:uiPriority w:val="39"/>
     <w:unhideWhenUsed/>
@@ -35076,10 +35096,10 @@
       <w:ind w:left="170"/>
     </w:pPr>
   </w:style>
-  <w:style w:type="paragraph" w:styleId="TOC3">
+  <w:style w:type="paragraph" w:styleId="31">
     <w:name w:val="toc 3"/>
-    <w:basedOn w:val="Normal"/>
-    <w:next w:val="Normal"/>
+    <w:basedOn w:val="a"/>
+    <w:next w:val="a"/>
     <w:autoRedefine/>
     <w:uiPriority w:val="39"/>
     <w:unhideWhenUsed/>
@@ -35095,9 +35115,9 @@
       <w:lang w:eastAsia="en-US"/>
     </w:rPr>
   </w:style>
-  <w:style w:type="table" w:styleId="TableGrid">
+  <w:style w:type="table" w:styleId="afd">
     <w:name w:val="Table Grid"/>
-    <w:basedOn w:val="TableNormal"/>
+    <w:basedOn w:val="a1"/>
     <w:uiPriority w:val="39"/>
     <w:rsid w:val="00EE1E39"/>
     <w:pPr>
@@ -35121,9 +35141,9 @@
       </w:tblCellMar>
     </w:tblPr>
   </w:style>
-  <w:style w:type="character" w:styleId="PlaceholderText">
+  <w:style w:type="character" w:styleId="afe">
     <w:name w:val="Placeholder Text"/>
-    <w:basedOn w:val="DefaultParagraphFont"/>
+    <w:basedOn w:val="a0"/>
     <w:uiPriority w:val="99"/>
     <w:semiHidden/>
     <w:rsid w:val="00372E08"/>
@@ -35306,7 +35326,7 @@
         <w:p>
           <w:r>
             <w:rPr>
-              <w:rStyle w:val="PlaceholderText"/>
+              <w:rStyle w:val="a3"/>
             </w:rPr>
             <w:t>[Status]</w:t>
           </w:r>
@@ -35331,7 +35351,7 @@
     <w:charset w:val="80"/>
     <w:family w:val="swiss"/>
     <w:pitch w:val="variable"/>
-    <w:sig w:usb0="E00002FF" w:usb1="6AC7FFFF" w:usb2="08000012" w:usb3="00000000" w:csb0="0002009F" w:csb1="00000000"/>
+    <w:sig w:usb0="E10102FF" w:usb1="EAC7FFFF" w:usb2="00010012" w:usb3="00000000" w:csb0="0002009F" w:csb1="00000000"/>
   </w:font>
   <w:font w:name="Cordia New">
     <w:panose1 w:val="020B0304020202020204"/>
@@ -35352,7 +35372,7 @@
     <w:charset w:val="00"/>
     <w:family w:val="roman"/>
     <w:pitch w:val="variable"/>
-    <w:sig w:usb0="E0002EFF" w:usb1="C0007843" w:usb2="00000009" w:usb3="00000000" w:csb0="000001FF" w:csb1="00000000"/>
+    <w:sig w:usb0="E0002AFF" w:usb1="C0007841" w:usb2="00000009" w:usb3="00000000" w:csb0="000001FF" w:csb1="00000000"/>
   </w:font>
   <w:font w:name="Wingdings">
     <w:panose1 w:val="05000000000000000000"/>
@@ -35427,6 +35447,7 @@
     <w:rsid w:val="004E6B58"/>
     <w:rsid w:val="00A53EDD"/>
     <w:rsid w:val="00C15B66"/>
+    <w:rsid w:val="00D0099D"/>
   </w:rsids>
   <m:mathPr>
     <m:mathFont m:val="Cambria Math"/>
@@ -35839,17 +35860,17 @@
     <w:lsdException w:name="List Table 6 Colorful Accent 6" w:uiPriority="51"/>
     <w:lsdException w:name="List Table 7 Colorful Accent 6" w:uiPriority="52"/>
   </w:latentStyles>
-  <w:style w:type="paragraph" w:default="1" w:styleId="Normal">
+  <w:style w:type="paragraph" w:default="1" w:styleId="a">
     <w:name w:val="Normal"/>
     <w:qFormat/>
   </w:style>
-  <w:style w:type="character" w:default="1" w:styleId="DefaultParagraphFont">
+  <w:style w:type="character" w:default="1" w:styleId="a0">
     <w:name w:val="Default Paragraph Font"/>
     <w:uiPriority w:val="1"/>
     <w:semiHidden/>
     <w:unhideWhenUsed/>
   </w:style>
-  <w:style w:type="table" w:default="1" w:styleId="TableNormal">
+  <w:style w:type="table" w:default="1" w:styleId="a1">
     <w:name w:val="Normal Table"/>
     <w:uiPriority w:val="99"/>
     <w:semiHidden/>
@@ -35864,7 +35885,7 @@
       </w:tblCellMar>
     </w:tblPr>
   </w:style>
-  <w:style w:type="numbering" w:default="1" w:styleId="NoList">
+  <w:style w:type="numbering" w:default="1" w:styleId="a2">
     <w:name w:val="No List"/>
     <w:uiPriority w:val="99"/>
     <w:semiHidden/>
@@ -35910,9 +35931,9 @@
     <w:name w:val="B88DD307E8414177A8141A5E9D35B015"/>
     <w:rsid w:val="00174D10"/>
   </w:style>
-  <w:style w:type="character" w:styleId="PlaceholderText">
+  <w:style w:type="character" w:styleId="a3">
     <w:name w:val="Placeholder Text"/>
-    <w:basedOn w:val="DefaultParagraphFont"/>
+    <w:basedOn w:val="a0"/>
     <w:uiPriority w:val="99"/>
     <w:semiHidden/>
     <w:rsid w:val="00174D10"/>
@@ -36208,6 +36229,12 @@
 </file>
 
 <file path=customXml/item2.xml><?xml version="1.0" encoding="utf-8"?>
+<p:properties xmlns:p="http://schemas.microsoft.com/office/2006/metadata/properties" xmlns:xsi="http://www.w3.org/2001/XMLSchema-instance" xmlns:pc="http://schemas.microsoft.com/office/infopath/2007/PartnerControls">
+  <documentManagement/>
+</p:properties>
+</file>
+
+<file path=customXml/item3.xml><?xml version="1.0" encoding="utf-8"?>
 <ct:contentTypeSchema xmlns:ct="http://schemas.microsoft.com/office/2006/metadata/contentType" xmlns:ma="http://schemas.microsoft.com/office/2006/metadata/properties/metaAttributes" ct:_="" ma:_="" ma:contentTypeName="Document" ma:contentTypeID="0x0101001706651EC779CC42AE08C08B823F3629" ma:contentTypeVersion="1" ma:contentTypeDescription="Create a new document." ma:contentTypeScope="" ma:versionID="108bee52e0fc8bc41f1454d51f96988d">
   <xsd:schema xmlns:xsd="http://www.w3.org/2001/XMLSchema" xmlns:xs="http://www.w3.org/2001/XMLSchema" xmlns:p="http://schemas.microsoft.com/office/2006/metadata/properties" xmlns:ns3="ba8fbb1a-5876-4259-a72b-2b45a1680945" targetNamespace="http://schemas.microsoft.com/office/2006/metadata/properties" ma:root="true" ma:fieldsID="002f656d8baa8c7f3ae95934ecf6b200" ns3:_="">
     <xsd:import namespace="ba8fbb1a-5876-4259-a72b-2b45a1680945"/>
@@ -36347,12 +36374,6 @@
 </ct:contentTypeSchema>
 </file>
 
-<file path=customXml/item3.xml><?xml version="1.0" encoding="utf-8"?>
-<p:properties xmlns:p="http://schemas.microsoft.com/office/2006/metadata/properties" xmlns:xsi="http://www.w3.org/2001/XMLSchema-instance" xmlns:pc="http://schemas.microsoft.com/office/infopath/2007/PartnerControls">
-  <documentManagement/>
-</p:properties>
-</file>
-
 <file path=customXml/item4.xml><?xml version="1.0" encoding="utf-8"?>
 <?mso-contentType ?>
 <FormTemplates xmlns="http://schemas.microsoft.com/sharepoint/v3/contenttype/forms">
@@ -36375,6 +36396,15 @@
 </file>
 
 <file path=customXml/itemProps2.xml><?xml version="1.0" encoding="utf-8"?>
+<ds:datastoreItem xmlns:ds="http://schemas.openxmlformats.org/officeDocument/2006/customXml" ds:itemID="{DDCD6963-8CEE-451C-AECF-C79D010D84FE}">
+  <ds:schemaRefs>
+    <ds:schemaRef ds:uri="http://schemas.microsoft.com/office/2006/metadata/properties"/>
+    <ds:schemaRef ds:uri="http://schemas.microsoft.com/office/infopath/2007/PartnerControls"/>
+  </ds:schemaRefs>
+</ds:datastoreItem>
+</file>
+
+<file path=customXml/itemProps3.xml><?xml version="1.0" encoding="utf-8"?>
 <ds:datastoreItem xmlns:ds="http://schemas.openxmlformats.org/officeDocument/2006/customXml" ds:itemID="{5EE807F4-833C-4F6E-91F5-9A1E4B6F1F50}">
   <ds:schemaRefs>
     <ds:schemaRef ds:uri="http://schemas.microsoft.com/office/2006/metadata/contentType"/>
@@ -36392,15 +36422,6 @@
 </ds:datastoreItem>
 </file>
 
-<file path=customXml/itemProps3.xml><?xml version="1.0" encoding="utf-8"?>
-<ds:datastoreItem xmlns:ds="http://schemas.openxmlformats.org/officeDocument/2006/customXml" ds:itemID="{DDCD6963-8CEE-451C-AECF-C79D010D84FE}">
-  <ds:schemaRefs>
-    <ds:schemaRef ds:uri="http://schemas.microsoft.com/office/2006/metadata/properties"/>
-    <ds:schemaRef ds:uri="http://schemas.microsoft.com/office/infopath/2007/PartnerControls"/>
-  </ds:schemaRefs>
-</ds:datastoreItem>
-</file>
-
 <file path=customXml/itemProps4.xml><?xml version="1.0" encoding="utf-8"?>
 <ds:datastoreItem xmlns:ds="http://schemas.openxmlformats.org/officeDocument/2006/customXml" ds:itemID="{70746995-A2C3-4AEC-96ED-663F0D5A3A7F}">
   <ds:schemaRefs>
@@ -36410,7 +36431,7 @@
 </file>
 
 <file path=customXml/itemProps5.xml><?xml version="1.0" encoding="utf-8"?>
-<ds:datastoreItem xmlns:ds="http://schemas.openxmlformats.org/officeDocument/2006/customXml" ds:itemID="{5707844B-6976-4CE6-9C26-31DFC0835CC1}">
+<ds:datastoreItem xmlns:ds="http://schemas.openxmlformats.org/officeDocument/2006/customXml" ds:itemID="{581655CB-458B-43BA-8704-74C4CCDBD9CD}">
   <ds:schemaRefs>
     <ds:schemaRef ds:uri="http://schemas.openxmlformats.org/officeDocument/2006/bibliography"/>
   </ds:schemaRefs>

</xml_diff>